<commit_message>
Meise: Designrichtlinien Update 2
</commit_message>
<xml_diff>
--- a/Designrichtlinien/Designrichtlinien Quantums Quest.docx
+++ b/Designrichtlinien/Designrichtlinien Quantums Quest.docx
@@ -30,7 +30,7 @@
             <w:tblLook w:val="04A0" w:firstRow="1" w:lastRow="0" w:firstColumn="1" w:lastColumn="0" w:noHBand="0" w:noVBand="1"/>
           </w:tblPr>
           <w:tblGrid>
-            <w:gridCol w:w="7442"/>
+            <w:gridCol w:w="7239"/>
           </w:tblGrid>
           <w:tr>
             <w:sdt>
@@ -170,7 +170,7 @@
             <w:tblLook w:val="04A0" w:firstRow="1" w:lastRow="0" w:firstColumn="1" w:lastColumn="0" w:noHBand="0" w:noVBand="1"/>
           </w:tblPr>
           <w:tblGrid>
-            <w:gridCol w:w="7442"/>
+            <w:gridCol w:w="7258"/>
           </w:tblGrid>
           <w:tr>
             <w:tc>
@@ -2764,6 +2764,85 @@
           <w:rFonts w:ascii="Arial" w:hAnsi="Arial" w:cs="Arial"/>
         </w:rPr>
       </w:pPr>
+      <w:bookmarkStart w:id="3" w:name="_GoBack"/>
+      <w:r>
+        <w:rPr>
+          <w:rFonts w:ascii="Arial" w:hAnsi="Arial" w:cs="Arial"/>
+          <w:noProof/>
+          <w:lang w:eastAsia="de-DE"/>
+        </w:rPr>
+        <w:drawing>
+          <wp:anchor distT="0" distB="0" distL="114300" distR="114300" simplePos="0" relativeHeight="251701248" behindDoc="1" locked="0" layoutInCell="1" allowOverlap="1" wp14:anchorId="1F92796C" wp14:editId="5148E7E5">
+            <wp:simplePos x="0" y="0"/>
+            <wp:positionH relativeFrom="column">
+              <wp:posOffset>2805430</wp:posOffset>
+            </wp:positionH>
+            <wp:positionV relativeFrom="paragraph">
+              <wp:posOffset>494030</wp:posOffset>
+            </wp:positionV>
+            <wp:extent cx="3016250" cy="1695450"/>
+            <wp:effectExtent l="0" t="0" r="0" b="0"/>
+            <wp:wrapTight wrapText="bothSides">
+              <wp:wrapPolygon edited="0">
+                <wp:start x="0" y="0"/>
+                <wp:lineTo x="0" y="21357"/>
+                <wp:lineTo x="21418" y="21357"/>
+                <wp:lineTo x="21418" y="0"/>
+                <wp:lineTo x="0" y="0"/>
+              </wp:wrapPolygon>
+            </wp:wrapTight>
+            <wp:docPr id="5" name="Grafik 5" descr="http://media.edge-online.com/wp-content/uploads/edgeonline/2013/03/limbo01.jpg"/>
+            <wp:cNvGraphicFramePr>
+              <a:graphicFrameLocks xmlns:a="http://schemas.openxmlformats.org/drawingml/2006/main" noChangeAspect="1"/>
+            </wp:cNvGraphicFramePr>
+            <a:graphic xmlns:a="http://schemas.openxmlformats.org/drawingml/2006/main">
+              <a:graphicData uri="http://schemas.openxmlformats.org/drawingml/2006/picture">
+                <pic:pic xmlns:pic="http://schemas.openxmlformats.org/drawingml/2006/picture">
+                  <pic:nvPicPr>
+                    <pic:cNvPr id="0" name="Picture 12" descr="http://media.edge-online.com/wp-content/uploads/edgeonline/2013/03/limbo01.jpg"/>
+                    <pic:cNvPicPr>
+                      <a:picLocks noChangeAspect="1" noChangeArrowheads="1"/>
+                    </pic:cNvPicPr>
+                  </pic:nvPicPr>
+                  <pic:blipFill>
+                    <a:blip r:embed="rId10" cstate="print">
+                      <a:extLst>
+                        <a:ext uri="{28A0092B-C50C-407E-A947-70E740481C1C}">
+                          <a14:useLocalDpi xmlns:a14="http://schemas.microsoft.com/office/drawing/2010/main" val="0"/>
+                        </a:ext>
+                      </a:extLst>
+                    </a:blip>
+                    <a:srcRect/>
+                    <a:stretch>
+                      <a:fillRect/>
+                    </a:stretch>
+                  </pic:blipFill>
+                  <pic:spPr bwMode="auto">
+                    <a:xfrm>
+                      <a:off x="0" y="0"/>
+                      <a:ext cx="3016250" cy="1695450"/>
+                    </a:xfrm>
+                    <a:prstGeom prst="rect">
+                      <a:avLst/>
+                    </a:prstGeom>
+                    <a:noFill/>
+                    <a:ln>
+                      <a:noFill/>
+                    </a:ln>
+                  </pic:spPr>
+                </pic:pic>
+              </a:graphicData>
+            </a:graphic>
+            <wp14:sizeRelH relativeFrom="page">
+              <wp14:pctWidth>0</wp14:pctWidth>
+            </wp14:sizeRelH>
+            <wp14:sizeRelV relativeFrom="page">
+              <wp14:pctHeight>0</wp14:pctHeight>
+            </wp14:sizeRelV>
+          </wp:anchor>
+        </w:drawing>
+      </w:r>
+      <w:bookmarkEnd w:id="3"/>
       <w:r>
         <w:rPr>
           <w:rFonts w:ascii="Arial" w:hAnsi="Arial" w:cs="Arial"/>
@@ -2863,7 +2942,7 @@
         <mc:AlternateContent>
           <mc:Choice Requires="wps">
             <w:drawing>
-              <wp:anchor distT="0" distB="0" distL="114300" distR="114300" simplePos="0" relativeHeight="251670528" behindDoc="0" locked="0" layoutInCell="1" allowOverlap="1" wp14:anchorId="0B355A04" wp14:editId="18CB11D0">
+              <wp:anchor distT="0" distB="0" distL="114300" distR="114300" simplePos="0" relativeHeight="251670528" behindDoc="0" locked="0" layoutInCell="1" allowOverlap="1" wp14:anchorId="5FB64E80" wp14:editId="6FEE5FE9">
                 <wp:simplePos x="0" y="0"/>
                 <wp:positionH relativeFrom="column">
                   <wp:posOffset>-20320</wp:posOffset>
@@ -2913,31 +2992,18 @@
                                 <w:noProof/>
                               </w:rPr>
                             </w:pPr>
-                            <w:bookmarkStart w:id="3" w:name="_Toc392106314"/>
+                            <w:bookmarkStart w:id="4" w:name="_Toc392106314"/>
                             <w:r>
                               <w:t xml:space="preserve">Abbildung </w:t>
                             </w:r>
-                            <w:r>
-                              <w:fldChar w:fldCharType="begin"/>
-                            </w:r>
-                            <w:r>
-                              <w:instrText xml:space="preserve"> SEQ Abbildung \* ARABIC </w:instrText>
-                            </w:r>
-                            <w:r>
-                              <w:fldChar w:fldCharType="separate"/>
-                            </w:r>
-                            <w:r>
-                              <w:rPr>
-                                <w:noProof/>
-                              </w:rPr>
-                              <w:t>1</w:t>
-                            </w:r>
-                            <w:r>
-                              <w:rPr>
-                                <w:noProof/>
-                              </w:rPr>
-                              <w:fldChar w:fldCharType="end"/>
-                            </w:r>
+                            <w:fldSimple w:instr=" SEQ Abbildung \* ARABIC ">
+                              <w:r>
+                                <w:rPr>
+                                  <w:noProof/>
+                                </w:rPr>
+                                <w:t>1</w:t>
+                              </w:r>
+                            </w:fldSimple>
                             <w:r>
                               <w:t xml:space="preserve"> </w:t>
                             </w:r>
@@ -2945,7 +3011,7 @@
                             <w:r>
                               <w:t>Badlands</w:t>
                             </w:r>
-                            <w:bookmarkEnd w:id="3"/>
+                            <w:bookmarkEnd w:id="4"/>
                             <w:proofErr w:type="spellEnd"/>
                           </w:p>
                         </w:txbxContent>
@@ -3029,7 +3095,7 @@
           <w:lang w:eastAsia="de-DE"/>
         </w:rPr>
         <w:drawing>
-          <wp:anchor distT="0" distB="0" distL="114300" distR="114300" simplePos="0" relativeHeight="251658240" behindDoc="1" locked="0" layoutInCell="1" allowOverlap="1" wp14:anchorId="4177218B" wp14:editId="124EA831">
+          <wp:anchor distT="0" distB="0" distL="114300" distR="114300" simplePos="0" relativeHeight="251658240" behindDoc="1" locked="0" layoutInCell="1" allowOverlap="1" wp14:anchorId="26E25E90" wp14:editId="555289F6">
             <wp:simplePos x="0" y="0"/>
             <wp:positionH relativeFrom="column">
               <wp:posOffset>-20320</wp:posOffset>
@@ -3062,7 +3128,7 @@
                     </pic:cNvPicPr>
                   </pic:nvPicPr>
                   <pic:blipFill>
-                    <a:blip r:embed="rId10">
+                    <a:blip r:embed="rId11">
                       <a:extLst>
                         <a:ext uri="{28A0092B-C50C-407E-A947-70E740481C1C}">
                           <a14:useLocalDpi xmlns:a14="http://schemas.microsoft.com/office/drawing/2010/main" val="0"/>
@@ -3097,61 +3163,6 @@
               <wp14:pctHeight>0</wp14:pctHeight>
             </wp14:sizeRelV>
           </wp:anchor>
-        </w:drawing>
-      </w:r>
-      <w:r>
-        <w:rPr>
-          <w:rFonts w:ascii="Arial" w:hAnsi="Arial" w:cs="Arial"/>
-          <w:noProof/>
-          <w:lang w:eastAsia="de-DE"/>
-        </w:rPr>
-        <w:drawing>
-          <wp:inline distT="0" distB="0" distL="0" distR="0" wp14:anchorId="6E971958" wp14:editId="35B431FE">
-            <wp:extent cx="3016452" cy="1695450"/>
-            <wp:effectExtent l="0" t="0" r="0" b="0"/>
-            <wp:docPr id="5" name="Grafik 5" descr="http://media.edge-online.com/wp-content/uploads/edgeonline/2013/03/limbo01.jpg"/>
-            <wp:cNvGraphicFramePr>
-              <a:graphicFrameLocks xmlns:a="http://schemas.openxmlformats.org/drawingml/2006/main" noChangeAspect="1"/>
-            </wp:cNvGraphicFramePr>
-            <a:graphic xmlns:a="http://schemas.openxmlformats.org/drawingml/2006/main">
-              <a:graphicData uri="http://schemas.openxmlformats.org/drawingml/2006/picture">
-                <pic:pic xmlns:pic="http://schemas.openxmlformats.org/drawingml/2006/picture">
-                  <pic:nvPicPr>
-                    <pic:cNvPr id="0" name="Picture 12" descr="http://media.edge-online.com/wp-content/uploads/edgeonline/2013/03/limbo01.jpg"/>
-                    <pic:cNvPicPr>
-                      <a:picLocks noChangeAspect="1" noChangeArrowheads="1"/>
-                    </pic:cNvPicPr>
-                  </pic:nvPicPr>
-                  <pic:blipFill>
-                    <a:blip r:embed="rId11" cstate="print">
-                      <a:extLst>
-                        <a:ext uri="{28A0092B-C50C-407E-A947-70E740481C1C}">
-                          <a14:useLocalDpi xmlns:a14="http://schemas.microsoft.com/office/drawing/2010/main" val="0"/>
-                        </a:ext>
-                      </a:extLst>
-                    </a:blip>
-                    <a:srcRect/>
-                    <a:stretch>
-                      <a:fillRect/>
-                    </a:stretch>
-                  </pic:blipFill>
-                  <pic:spPr bwMode="auto">
-                    <a:xfrm>
-                      <a:off x="0" y="0"/>
-                      <a:ext cx="3025300" cy="1700423"/>
-                    </a:xfrm>
-                    <a:prstGeom prst="rect">
-                      <a:avLst/>
-                    </a:prstGeom>
-                    <a:noFill/>
-                    <a:ln>
-                      <a:noFill/>
-                    </a:ln>
-                  </pic:spPr>
-                </pic:pic>
-              </a:graphicData>
-            </a:graphic>
-          </wp:inline>
         </w:drawing>
       </w:r>
     </w:p>
@@ -3650,9 +3661,9 @@
         <w:tblLook w:val="04A0" w:firstRow="1" w:lastRow="0" w:firstColumn="1" w:lastColumn="0" w:noHBand="0" w:noVBand="1"/>
       </w:tblPr>
       <w:tblGrid>
-        <w:gridCol w:w="2837"/>
-        <w:gridCol w:w="3220"/>
-        <w:gridCol w:w="3231"/>
+        <w:gridCol w:w="2764"/>
+        <w:gridCol w:w="3143"/>
+        <w:gridCol w:w="3155"/>
       </w:tblGrid>
       <w:tr>
         <w:tc>
@@ -4122,6 +4133,7 @@
         <w:rPr>
           <w:rFonts w:ascii="Arial" w:hAnsi="Arial" w:cs="Arial"/>
         </w:rPr>
+        <w:lastRenderedPageBreak/>
         <w:t>Spielelemente</w:t>
       </w:r>
       <w:bookmarkEnd w:id="10"/>
@@ -4226,27 +4238,14 @@
                             <w:r>
                               <w:t xml:space="preserve">Abbildung </w:t>
                             </w:r>
-                            <w:r>
-                              <w:fldChar w:fldCharType="begin"/>
-                            </w:r>
-                            <w:r>
-                              <w:instrText xml:space="preserve"> SEQ Abbildung \* ARABIC </w:instrText>
-                            </w:r>
-                            <w:r>
-                              <w:fldChar w:fldCharType="separate"/>
-                            </w:r>
-                            <w:r>
-                              <w:rPr>
-                                <w:noProof/>
-                              </w:rPr>
-                              <w:t>5</w:t>
-                            </w:r>
-                            <w:r>
-                              <w:rPr>
-                                <w:noProof/>
-                              </w:rPr>
-                              <w:fldChar w:fldCharType="end"/>
-                            </w:r>
+                            <w:fldSimple w:instr=" SEQ Abbildung \* ARABIC ">
+                              <w:r>
+                                <w:rPr>
+                                  <w:noProof/>
+                                </w:rPr>
+                                <w:t>5</w:t>
+                              </w:r>
+                            </w:fldSimple>
                             <w:r>
                               <w:t xml:space="preserve"> Szenenübersicht</w:t>
                             </w:r>
@@ -4403,11 +4402,12 @@
           <w:rFonts w:ascii="Arial" w:hAnsi="Arial" w:cs="Arial"/>
         </w:rPr>
       </w:pPr>
-      <w:bookmarkStart w:id="14" w:name="_Toc392106478"/>
-      <w:r>
-        <w:rPr>
-          <w:rFonts w:ascii="Arial" w:hAnsi="Arial" w:cs="Arial"/>
-        </w:rPr>
+      <w:bookmarkStart w:id="13" w:name="_Toc392106478"/>
+      <w:r>
+        <w:rPr>
+          <w:rFonts w:ascii="Arial" w:hAnsi="Arial" w:cs="Arial"/>
+        </w:rPr>
+        <w:lastRenderedPageBreak/>
         <w:t>4</w:t>
       </w:r>
       <w:r>
@@ -4428,23 +4428,23 @@
         </w:rPr>
         <w:t>Oberflächenelemente</w:t>
       </w:r>
+      <w:bookmarkEnd w:id="13"/>
+    </w:p>
+    <w:p>
+      <w:pPr>
+        <w:pStyle w:val="berschrift3"/>
+        <w:rPr>
+          <w:rFonts w:ascii="Arial" w:hAnsi="Arial" w:cs="Arial"/>
+        </w:rPr>
+      </w:pPr>
+      <w:bookmarkStart w:id="14" w:name="_Toc392106479"/>
+      <w:r>
+        <w:rPr>
+          <w:rFonts w:ascii="Arial" w:hAnsi="Arial" w:cs="Arial"/>
+        </w:rPr>
+        <w:t>Texte</w:t>
+      </w:r>
       <w:bookmarkEnd w:id="14"/>
-    </w:p>
-    <w:p>
-      <w:pPr>
-        <w:pStyle w:val="berschrift3"/>
-        <w:rPr>
-          <w:rFonts w:ascii="Arial" w:hAnsi="Arial" w:cs="Arial"/>
-        </w:rPr>
-      </w:pPr>
-      <w:bookmarkStart w:id="15" w:name="_Toc392106479"/>
-      <w:r>
-        <w:rPr>
-          <w:rFonts w:ascii="Arial" w:hAnsi="Arial" w:cs="Arial"/>
-        </w:rPr>
-        <w:t>Texte</w:t>
-      </w:r>
-      <w:bookmarkEnd w:id="15"/>
     </w:p>
     <w:p>
       <w:pPr>
@@ -4522,7 +4522,7 @@
           <w:rFonts w:ascii="Arial" w:hAnsi="Arial" w:cs="Arial"/>
         </w:rPr>
       </w:pPr>
-      <w:bookmarkStart w:id="16" w:name="_Toc392106319"/>
+      <w:bookmarkStart w:id="15" w:name="_Toc392106319"/>
       <w:r>
         <w:rPr>
           <w:rFonts w:ascii="Arial" w:hAnsi="Arial" w:cs="Arial"/>
@@ -4566,23 +4566,23 @@
         </w:rPr>
         <w:t xml:space="preserve"> Element Text</w:t>
       </w:r>
+      <w:bookmarkEnd w:id="15"/>
+    </w:p>
+    <w:p>
+      <w:pPr>
+        <w:pStyle w:val="berschrift3"/>
+        <w:rPr>
+          <w:rFonts w:ascii="Arial" w:hAnsi="Arial" w:cs="Arial"/>
+        </w:rPr>
+      </w:pPr>
+      <w:bookmarkStart w:id="16" w:name="_Toc392106480"/>
+      <w:r>
+        <w:rPr>
+          <w:rFonts w:ascii="Arial" w:hAnsi="Arial" w:cs="Arial"/>
+        </w:rPr>
+        <w:t>Knöpfe</w:t>
+      </w:r>
       <w:bookmarkEnd w:id="16"/>
-    </w:p>
-    <w:p>
-      <w:pPr>
-        <w:pStyle w:val="berschrift3"/>
-        <w:rPr>
-          <w:rFonts w:ascii="Arial" w:hAnsi="Arial" w:cs="Arial"/>
-        </w:rPr>
-      </w:pPr>
-      <w:bookmarkStart w:id="17" w:name="_Toc392106480"/>
-      <w:r>
-        <w:rPr>
-          <w:rFonts w:ascii="Arial" w:hAnsi="Arial" w:cs="Arial"/>
-        </w:rPr>
-        <w:t>Knöpfe</w:t>
-      </w:r>
-      <w:bookmarkEnd w:id="17"/>
     </w:p>
     <w:p>
       <w:pPr>
@@ -5009,11 +5009,12 @@
           <w:rFonts w:ascii="Arial" w:hAnsi="Arial" w:cs="Arial"/>
         </w:rPr>
       </w:pPr>
-      <w:bookmarkStart w:id="18" w:name="_Toc392106481"/>
-      <w:r>
-        <w:rPr>
-          <w:rFonts w:ascii="Arial" w:hAnsi="Arial" w:cs="Arial"/>
-        </w:rPr>
+      <w:bookmarkStart w:id="17" w:name="_Toc392106481"/>
+      <w:r>
+        <w:rPr>
+          <w:rFonts w:ascii="Arial" w:hAnsi="Arial" w:cs="Arial"/>
+        </w:rPr>
+        <w:lastRenderedPageBreak/>
         <w:t xml:space="preserve">Game </w:t>
       </w:r>
       <w:proofErr w:type="spellStart"/>
@@ -5023,7 +5024,7 @@
         </w:rPr>
         <w:t>finished</w:t>
       </w:r>
-      <w:bookmarkEnd w:id="18"/>
+      <w:bookmarkEnd w:id="17"/>
       <w:proofErr w:type="spellEnd"/>
     </w:p>
     <w:p>
@@ -5295,31 +5296,18 @@
                                 <w:noProof/>
                               </w:rPr>
                             </w:pPr>
-                            <w:bookmarkStart w:id="19" w:name="_Toc392106320"/>
+                            <w:bookmarkStart w:id="18" w:name="_Toc392106320"/>
                             <w:r>
                               <w:t xml:space="preserve">Abbildung </w:t>
                             </w:r>
-                            <w:r>
-                              <w:fldChar w:fldCharType="begin"/>
-                            </w:r>
-                            <w:r>
-                              <w:instrText xml:space="preserve"> SEQ Abbildung \* ARABIC </w:instrText>
-                            </w:r>
-                            <w:r>
-                              <w:fldChar w:fldCharType="separate"/>
-                            </w:r>
-                            <w:r>
-                              <w:rPr>
-                                <w:noProof/>
-                              </w:rPr>
-                              <w:t>9</w:t>
-                            </w:r>
-                            <w:r>
-                              <w:rPr>
-                                <w:noProof/>
-                              </w:rPr>
-                              <w:fldChar w:fldCharType="end"/>
-                            </w:r>
+                            <w:fldSimple w:instr=" SEQ Abbildung \* ARABIC ">
+                              <w:r>
+                                <w:rPr>
+                                  <w:noProof/>
+                                </w:rPr>
+                                <w:t>9</w:t>
+                              </w:r>
+                            </w:fldSimple>
                             <w:r>
                               <w:t xml:space="preserve"> Game </w:t>
                             </w:r>
@@ -5327,7 +5315,7 @@
                             <w:r>
                               <w:t>victory</w:t>
                             </w:r>
-                            <w:bookmarkEnd w:id="19"/>
+                            <w:bookmarkEnd w:id="18"/>
                             <w:proofErr w:type="spellEnd"/>
                           </w:p>
                         </w:txbxContent>
@@ -5460,31 +5448,18 @@
                                 <w:noProof/>
                               </w:rPr>
                             </w:pPr>
-                            <w:bookmarkStart w:id="21" w:name="_Toc392106321"/>
+                            <w:bookmarkStart w:id="19" w:name="_Toc392106321"/>
                             <w:r>
                               <w:t xml:space="preserve">Abbildung </w:t>
                             </w:r>
-                            <w:r>
-                              <w:fldChar w:fldCharType="begin"/>
-                            </w:r>
-                            <w:r>
-                              <w:instrText xml:space="preserve"> SEQ Abbildung \* ARABIC </w:instrText>
-                            </w:r>
-                            <w:r>
-                              <w:fldChar w:fldCharType="separate"/>
-                            </w:r>
-                            <w:r>
-                              <w:rPr>
-                                <w:noProof/>
-                              </w:rPr>
-                              <w:t>10</w:t>
-                            </w:r>
-                            <w:r>
-                              <w:rPr>
-                                <w:noProof/>
-                              </w:rPr>
-                              <w:fldChar w:fldCharType="end"/>
-                            </w:r>
+                            <w:fldSimple w:instr=" SEQ Abbildung \* ARABIC ">
+                              <w:r>
+                                <w:rPr>
+                                  <w:noProof/>
+                                </w:rPr>
+                                <w:t>10</w:t>
+                              </w:r>
+                            </w:fldSimple>
                             <w:r>
                               <w:t xml:space="preserve"> Game </w:t>
                             </w:r>
@@ -5492,7 +5467,7 @@
                             <w:r>
                               <w:t>over</w:t>
                             </w:r>
-                            <w:bookmarkEnd w:id="21"/>
+                            <w:bookmarkEnd w:id="19"/>
                             <w:proofErr w:type="spellEnd"/>
                           </w:p>
                         </w:txbxContent>
@@ -5659,14 +5634,14 @@
           <w:rFonts w:ascii="Arial" w:hAnsi="Arial" w:cs="Arial"/>
         </w:rPr>
       </w:pPr>
-      <w:bookmarkStart w:id="23" w:name="_Toc392106482"/>
+      <w:bookmarkStart w:id="20" w:name="_Toc392106482"/>
       <w:r>
         <w:rPr>
           <w:rFonts w:ascii="Arial" w:hAnsi="Arial" w:cs="Arial"/>
         </w:rPr>
         <w:t>Cacheposition</w:t>
       </w:r>
-      <w:bookmarkEnd w:id="23"/>
+      <w:bookmarkEnd w:id="20"/>
       <w:r>
         <w:rPr>
           <w:rFonts w:ascii="Arial" w:hAnsi="Arial" w:cs="Arial"/>
@@ -5737,7 +5712,7 @@
           <w:rFonts w:ascii="Arial" w:hAnsi="Arial" w:cs="Arial"/>
         </w:rPr>
       </w:pPr>
-      <w:bookmarkStart w:id="24" w:name="_Toc392106322"/>
+      <w:bookmarkStart w:id="21" w:name="_Toc392106322"/>
       <w:r>
         <w:rPr>
           <w:rFonts w:ascii="Arial" w:hAnsi="Arial" w:cs="Arial"/>
@@ -5781,7 +5756,7 @@
         </w:rPr>
         <w:t xml:space="preserve"> Cacheposition</w:t>
       </w:r>
-      <w:bookmarkEnd w:id="24"/>
+      <w:bookmarkEnd w:id="21"/>
     </w:p>
     <w:p>
       <w:pPr>
@@ -5825,14 +5800,15 @@
           <w:rFonts w:ascii="Arial" w:hAnsi="Arial" w:cs="Arial"/>
         </w:rPr>
       </w:pPr>
-      <w:bookmarkStart w:id="25" w:name="_Toc392106483"/>
-      <w:r>
-        <w:rPr>
-          <w:rFonts w:ascii="Arial" w:hAnsi="Arial" w:cs="Arial"/>
-        </w:rPr>
+      <w:bookmarkStart w:id="22" w:name="_Toc392106483"/>
+      <w:r>
+        <w:rPr>
+          <w:rFonts w:ascii="Arial" w:hAnsi="Arial" w:cs="Arial"/>
+        </w:rPr>
+        <w:lastRenderedPageBreak/>
         <w:t>Charaktere</w:t>
       </w:r>
-      <w:bookmarkEnd w:id="25"/>
+      <w:bookmarkEnd w:id="22"/>
     </w:p>
     <w:p>
       <w:pPr>
@@ -5972,7 +5948,7 @@
           <w:rFonts w:ascii="Arial" w:hAnsi="Arial" w:cs="Arial"/>
         </w:rPr>
       </w:pPr>
-      <w:bookmarkStart w:id="26" w:name="_Toc392106323"/>
+      <w:bookmarkStart w:id="23" w:name="_Toc392106323"/>
       <w:r>
         <w:rPr>
           <w:rFonts w:ascii="Arial" w:hAnsi="Arial" w:cs="Arial"/>
@@ -6051,7 +6027,7 @@
         </w:rPr>
         <w:t>Grabau</w:t>
       </w:r>
-      <w:bookmarkEnd w:id="26"/>
+      <w:bookmarkEnd w:id="23"/>
       <w:proofErr w:type="spellEnd"/>
     </w:p>
     <w:p>
@@ -6193,7 +6169,7 @@
           <w:rFonts w:ascii="Arial" w:hAnsi="Arial" w:cs="Arial"/>
         </w:rPr>
       </w:pPr>
-      <w:bookmarkStart w:id="27" w:name="_Toc392106324"/>
+      <w:bookmarkStart w:id="24" w:name="_Toc392106324"/>
       <w:r>
         <w:rPr>
           <w:rFonts w:ascii="Arial" w:hAnsi="Arial" w:cs="Arial"/>
@@ -6244,100 +6220,101 @@
         </w:rPr>
         <w:t>Qubit</w:t>
       </w:r>
+      <w:bookmarkEnd w:id="24"/>
+      <w:proofErr w:type="spellEnd"/>
+    </w:p>
+    <w:p>
+      <w:pPr>
+        <w:rPr>
+          <w:rFonts w:ascii="Arial" w:hAnsi="Arial" w:cs="Arial"/>
+        </w:rPr>
+      </w:pPr>
+      <w:r>
+        <w:rPr>
+          <w:rFonts w:ascii="Arial" w:hAnsi="Arial" w:cs="Arial"/>
+        </w:rPr>
+        <w:br w:type="page"/>
+      </w:r>
+    </w:p>
+    <w:p>
+      <w:pPr>
+        <w:pStyle w:val="berschrift2"/>
+        <w:rPr>
+          <w:rFonts w:ascii="Arial" w:hAnsi="Arial" w:cs="Arial"/>
+        </w:rPr>
+      </w:pPr>
+      <w:bookmarkStart w:id="25" w:name="_Toc392106484"/>
+      <w:r>
+        <w:rPr>
+          <w:rFonts w:ascii="Arial" w:hAnsi="Arial" w:cs="Arial"/>
+        </w:rPr>
+        <w:lastRenderedPageBreak/>
+        <w:t>4.4</w:t>
+      </w:r>
+      <w:r>
+        <w:rPr>
+          <w:rFonts w:ascii="Arial" w:hAnsi="Arial" w:cs="Arial"/>
+        </w:rPr>
+        <w:t xml:space="preserve"> </w:t>
+      </w:r>
+      <w:r>
+        <w:rPr>
+          <w:rFonts w:ascii="Arial" w:hAnsi="Arial" w:cs="Arial"/>
+        </w:rPr>
+        <w:t>Szenen</w:t>
+      </w:r>
+      <w:bookmarkEnd w:id="25"/>
+    </w:p>
+    <w:p>
+      <w:pPr>
+        <w:rPr>
+          <w:rFonts w:ascii="Arial" w:hAnsi="Arial" w:cs="Arial"/>
+        </w:rPr>
+      </w:pPr>
+    </w:p>
+    <w:p>
+      <w:pPr>
+        <w:pStyle w:val="berschrift3"/>
+        <w:rPr>
+          <w:rFonts w:ascii="Arial" w:hAnsi="Arial" w:cs="Arial"/>
+        </w:rPr>
+      </w:pPr>
+      <w:bookmarkStart w:id="26" w:name="_Toc392106485"/>
+      <w:r>
+        <w:rPr>
+          <w:rFonts w:ascii="Arial" w:hAnsi="Arial" w:cs="Arial"/>
+        </w:rPr>
+        <w:t>4.4.1</w:t>
+      </w:r>
+      <w:r>
+        <w:rPr>
+          <w:rFonts w:ascii="Arial" w:hAnsi="Arial" w:cs="Arial"/>
+        </w:rPr>
+        <w:t xml:space="preserve"> </w:t>
+      </w:r>
+      <w:r>
+        <w:rPr>
+          <w:rFonts w:ascii="Arial" w:hAnsi="Arial" w:cs="Arial"/>
+        </w:rPr>
+        <w:t>Menü</w:t>
+      </w:r>
+      <w:bookmarkEnd w:id="26"/>
+    </w:p>
+    <w:p>
+      <w:pPr>
+        <w:pStyle w:val="berschrift3"/>
+        <w:rPr>
+          <w:rFonts w:ascii="Arial" w:hAnsi="Arial" w:cs="Arial"/>
+        </w:rPr>
+      </w:pPr>
+      <w:bookmarkStart w:id="27" w:name="_Toc392106486"/>
+      <w:r>
+        <w:rPr>
+          <w:rFonts w:ascii="Arial" w:hAnsi="Arial" w:cs="Arial"/>
+        </w:rPr>
+        <w:t>Login Menü</w:t>
+      </w:r>
       <w:bookmarkEnd w:id="27"/>
-      <w:proofErr w:type="spellEnd"/>
-    </w:p>
-    <w:p>
-      <w:pPr>
-        <w:rPr>
-          <w:rFonts w:ascii="Arial" w:hAnsi="Arial" w:cs="Arial"/>
-        </w:rPr>
-      </w:pPr>
-      <w:r>
-        <w:rPr>
-          <w:rFonts w:ascii="Arial" w:hAnsi="Arial" w:cs="Arial"/>
-        </w:rPr>
-        <w:br w:type="page"/>
-      </w:r>
-    </w:p>
-    <w:p>
-      <w:pPr>
-        <w:pStyle w:val="berschrift2"/>
-        <w:rPr>
-          <w:rFonts w:ascii="Arial" w:hAnsi="Arial" w:cs="Arial"/>
-        </w:rPr>
-      </w:pPr>
-      <w:bookmarkStart w:id="28" w:name="_Toc392106484"/>
-      <w:r>
-        <w:rPr>
-          <w:rFonts w:ascii="Arial" w:hAnsi="Arial" w:cs="Arial"/>
-        </w:rPr>
-        <w:t>4.4</w:t>
-      </w:r>
-      <w:r>
-        <w:rPr>
-          <w:rFonts w:ascii="Arial" w:hAnsi="Arial" w:cs="Arial"/>
-        </w:rPr>
-        <w:t xml:space="preserve"> </w:t>
-      </w:r>
-      <w:r>
-        <w:rPr>
-          <w:rFonts w:ascii="Arial" w:hAnsi="Arial" w:cs="Arial"/>
-        </w:rPr>
-        <w:t>Szenen</w:t>
-      </w:r>
-      <w:bookmarkEnd w:id="28"/>
-    </w:p>
-    <w:p>
-      <w:pPr>
-        <w:rPr>
-          <w:rFonts w:ascii="Arial" w:hAnsi="Arial" w:cs="Arial"/>
-        </w:rPr>
-      </w:pPr>
-    </w:p>
-    <w:p>
-      <w:pPr>
-        <w:pStyle w:val="berschrift3"/>
-        <w:rPr>
-          <w:rFonts w:ascii="Arial" w:hAnsi="Arial" w:cs="Arial"/>
-        </w:rPr>
-      </w:pPr>
-      <w:bookmarkStart w:id="29" w:name="_Toc392106485"/>
-      <w:r>
-        <w:rPr>
-          <w:rFonts w:ascii="Arial" w:hAnsi="Arial" w:cs="Arial"/>
-        </w:rPr>
-        <w:t>4.4.1</w:t>
-      </w:r>
-      <w:r>
-        <w:rPr>
-          <w:rFonts w:ascii="Arial" w:hAnsi="Arial" w:cs="Arial"/>
-        </w:rPr>
-        <w:t xml:space="preserve"> </w:t>
-      </w:r>
-      <w:r>
-        <w:rPr>
-          <w:rFonts w:ascii="Arial" w:hAnsi="Arial" w:cs="Arial"/>
-        </w:rPr>
-        <w:t>Menü</w:t>
-      </w:r>
-      <w:bookmarkEnd w:id="29"/>
-    </w:p>
-    <w:p>
-      <w:pPr>
-        <w:pStyle w:val="berschrift3"/>
-        <w:rPr>
-          <w:rFonts w:ascii="Arial" w:hAnsi="Arial" w:cs="Arial"/>
-        </w:rPr>
-      </w:pPr>
-      <w:bookmarkStart w:id="30" w:name="_Toc392106486"/>
-      <w:r>
-        <w:rPr>
-          <w:rFonts w:ascii="Arial" w:hAnsi="Arial" w:cs="Arial"/>
-        </w:rPr>
-        <w:t>Login Menü</w:t>
-      </w:r>
-      <w:bookmarkEnd w:id="30"/>
     </w:p>
     <w:p>
       <w:pPr>
@@ -6404,35 +6381,22 @@
                                 <w:noProof/>
                               </w:rPr>
                             </w:pPr>
-                            <w:bookmarkStart w:id="31" w:name="_Toc392106325"/>
+                            <w:bookmarkStart w:id="28" w:name="_Toc392106325"/>
                             <w:r>
                               <w:t xml:space="preserve">Abbildung </w:t>
                             </w:r>
-                            <w:r>
-                              <w:fldChar w:fldCharType="begin"/>
-                            </w:r>
-                            <w:r>
-                              <w:instrText xml:space="preserve"> SEQ Abbildung \* ARABIC </w:instrText>
-                            </w:r>
-                            <w:r>
-                              <w:fldChar w:fldCharType="separate"/>
-                            </w:r>
-                            <w:r>
-                              <w:rPr>
-                                <w:noProof/>
-                              </w:rPr>
-                              <w:t>14</w:t>
-                            </w:r>
-                            <w:r>
-                              <w:rPr>
-                                <w:noProof/>
-                              </w:rPr>
-                              <w:fldChar w:fldCharType="end"/>
-                            </w:r>
+                            <w:fldSimple w:instr=" SEQ Abbildung \* ARABIC ">
+                              <w:r>
+                                <w:rPr>
+                                  <w:noProof/>
+                                </w:rPr>
+                                <w:t>14</w:t>
+                              </w:r>
+                            </w:fldSimple>
                             <w:r>
                               <w:t xml:space="preserve"> Login Menü</w:t>
                             </w:r>
-                            <w:bookmarkEnd w:id="31"/>
+                            <w:bookmarkEnd w:id="28"/>
                           </w:p>
                         </w:txbxContent>
                       </wps:txbx>
@@ -6661,6 +6625,7 @@
         </w:rPr>
       </w:pPr>
     </w:p>
+    <w:bookmarkStart w:id="29" w:name="_Toc392106487"/>
     <w:p>
       <w:pPr>
         <w:pStyle w:val="berschrift3"/>
@@ -6668,7 +6633,6 @@
           <w:rFonts w:ascii="Arial" w:hAnsi="Arial" w:cs="Arial"/>
         </w:rPr>
       </w:pPr>
-      <w:bookmarkStart w:id="33" w:name="_Toc392106487"/>
       <w:r>
         <w:rPr>
           <w:rFonts w:ascii="Arial" w:hAnsi="Arial" w:cs="Arial"/>
@@ -6728,35 +6692,22 @@
                                 <w:noProof/>
                               </w:rPr>
                             </w:pPr>
-                            <w:bookmarkStart w:id="34" w:name="_Toc392106326"/>
+                            <w:bookmarkStart w:id="30" w:name="_Toc392106326"/>
                             <w:r>
                               <w:t xml:space="preserve">Abbildung </w:t>
                             </w:r>
-                            <w:r>
-                              <w:fldChar w:fldCharType="begin"/>
-                            </w:r>
-                            <w:r>
-                              <w:instrText xml:space="preserve"> SEQ Abbildung \* ARABIC </w:instrText>
-                            </w:r>
-                            <w:r>
-                              <w:fldChar w:fldCharType="separate"/>
-                            </w:r>
-                            <w:r>
-                              <w:rPr>
-                                <w:noProof/>
-                              </w:rPr>
-                              <w:t>15</w:t>
-                            </w:r>
-                            <w:r>
-                              <w:rPr>
-                                <w:noProof/>
-                              </w:rPr>
-                              <w:fldChar w:fldCharType="end"/>
-                            </w:r>
+                            <w:fldSimple w:instr=" SEQ Abbildung \* ARABIC ">
+                              <w:r>
+                                <w:rPr>
+                                  <w:noProof/>
+                                </w:rPr>
+                                <w:t>15</w:t>
+                              </w:r>
+                            </w:fldSimple>
                             <w:r>
                               <w:t xml:space="preserve"> Registrieren</w:t>
                             </w:r>
-                            <w:bookmarkEnd w:id="34"/>
+                            <w:bookmarkEnd w:id="30"/>
                           </w:p>
                         </w:txbxContent>
                       </wps:txbx>
@@ -6899,7 +6850,7 @@
         </w:rPr>
         <w:t>Registrieren</w:t>
       </w:r>
-      <w:bookmarkEnd w:id="33"/>
+      <w:bookmarkEnd w:id="29"/>
     </w:p>
     <w:p>
       <w:pPr>
@@ -6953,8 +6904,6 @@
         </w:rPr>
         <w:t>Wenn er alle Felder ausgefüllt hat, wird anschließend der Registrieren-Button gedrückt. Falls er die Registrierung abbrechen möchte drückt der Nutzer die Zurücktaste.</w:t>
       </w:r>
-      <w:bookmarkStart w:id="36" w:name="_GoBack"/>
-      <w:bookmarkEnd w:id="36"/>
     </w:p>
     <w:p>
       <w:pPr>
@@ -6969,6 +6918,7 @@
         <w:br w:type="page"/>
       </w:r>
     </w:p>
+    <w:bookmarkStart w:id="31" w:name="_Toc392106488"/>
     <w:p>
       <w:pPr>
         <w:pStyle w:val="berschrift3"/>
@@ -6976,13 +6926,13 @@
           <w:rFonts w:ascii="Arial" w:hAnsi="Arial" w:cs="Arial"/>
         </w:rPr>
       </w:pPr>
-      <w:bookmarkStart w:id="37" w:name="_Toc392106488"/>
       <w:r>
         <w:rPr>
           <w:rFonts w:ascii="Arial" w:hAnsi="Arial" w:cs="Arial"/>
           <w:noProof/>
           <w:lang w:eastAsia="de-DE"/>
         </w:rPr>
+        <w:lastRenderedPageBreak/>
         <mc:AlternateContent>
           <mc:Choice Requires="wps">
             <w:drawing>
@@ -7036,35 +6986,22 @@
                                 <w:noProof/>
                               </w:rPr>
                             </w:pPr>
-                            <w:bookmarkStart w:id="38" w:name="_Toc392106327"/>
+                            <w:bookmarkStart w:id="32" w:name="_Toc392106327"/>
                             <w:r>
                               <w:t xml:space="preserve">Abbildung </w:t>
                             </w:r>
-                            <w:r>
-                              <w:fldChar w:fldCharType="begin"/>
-                            </w:r>
-                            <w:r>
-                              <w:instrText xml:space="preserve"> SEQ Abbildung \* ARABIC </w:instrText>
-                            </w:r>
-                            <w:r>
-                              <w:fldChar w:fldCharType="separate"/>
-                            </w:r>
-                            <w:r>
-                              <w:rPr>
-                                <w:noProof/>
-                              </w:rPr>
-                              <w:t>16</w:t>
-                            </w:r>
-                            <w:r>
-                              <w:rPr>
-                                <w:noProof/>
-                              </w:rPr>
-                              <w:fldChar w:fldCharType="end"/>
-                            </w:r>
+                            <w:fldSimple w:instr=" SEQ Abbildung \* ARABIC ">
+                              <w:r>
+                                <w:rPr>
+                                  <w:noProof/>
+                                </w:rPr>
+                                <w:t>16</w:t>
+                              </w:r>
+                            </w:fldSimple>
                             <w:r>
                               <w:t>Hauptmenü</w:t>
                             </w:r>
-                            <w:bookmarkEnd w:id="38"/>
+                            <w:bookmarkEnd w:id="32"/>
                           </w:p>
                         </w:txbxContent>
                       </wps:txbx>
@@ -7207,7 +7144,7 @@
         </w:rPr>
         <w:t>Hauptmenü</w:t>
       </w:r>
-      <w:bookmarkEnd w:id="37"/>
+      <w:bookmarkEnd w:id="31"/>
     </w:p>
     <w:p>
       <w:pPr>
@@ -7310,14 +7247,14 @@
           <w:rFonts w:ascii="Arial" w:hAnsi="Arial" w:cs="Arial"/>
         </w:rPr>
       </w:pPr>
-      <w:bookmarkStart w:id="40" w:name="_Toc392106489"/>
+      <w:bookmarkStart w:id="33" w:name="_Toc392106489"/>
       <w:r>
         <w:rPr>
           <w:rFonts w:ascii="Arial" w:hAnsi="Arial" w:cs="Arial"/>
         </w:rPr>
         <w:t>Story</w:t>
       </w:r>
-      <w:bookmarkEnd w:id="40"/>
+      <w:bookmarkEnd w:id="33"/>
     </w:p>
     <w:p>
       <w:pPr>
@@ -7384,35 +7321,22 @@
                                 <w:noProof/>
                               </w:rPr>
                             </w:pPr>
-                            <w:bookmarkStart w:id="41" w:name="_Toc392106328"/>
+                            <w:bookmarkStart w:id="34" w:name="_Toc392106328"/>
                             <w:r>
                               <w:t xml:space="preserve">Abbildung </w:t>
                             </w:r>
-                            <w:r>
-                              <w:fldChar w:fldCharType="begin"/>
-                            </w:r>
-                            <w:r>
-                              <w:instrText xml:space="preserve"> SEQ Abbildung \* ARABIC </w:instrText>
-                            </w:r>
-                            <w:r>
-                              <w:fldChar w:fldCharType="separate"/>
-                            </w:r>
-                            <w:r>
-                              <w:rPr>
-                                <w:noProof/>
-                              </w:rPr>
-                              <w:t>17</w:t>
-                            </w:r>
-                            <w:r>
-                              <w:rPr>
-                                <w:noProof/>
-                              </w:rPr>
-                              <w:fldChar w:fldCharType="end"/>
-                            </w:r>
+                            <w:fldSimple w:instr=" SEQ Abbildung \* ARABIC ">
+                              <w:r>
+                                <w:rPr>
+                                  <w:noProof/>
+                                </w:rPr>
+                                <w:t>17</w:t>
+                              </w:r>
+                            </w:fldSimple>
                             <w:r>
                               <w:t xml:space="preserve"> Story</w:t>
                             </w:r>
-                            <w:bookmarkEnd w:id="41"/>
+                            <w:bookmarkEnd w:id="34"/>
                           </w:p>
                         </w:txbxContent>
                       </wps:txbx>
@@ -7603,14 +7527,14 @@
           <w:rFonts w:ascii="Arial" w:hAnsi="Arial" w:cs="Arial"/>
         </w:rPr>
       </w:pPr>
-      <w:bookmarkStart w:id="43" w:name="_Toc392106490"/>
+      <w:bookmarkStart w:id="35" w:name="_Toc392106490"/>
       <w:r>
         <w:rPr>
           <w:rFonts w:ascii="Arial" w:hAnsi="Arial" w:cs="Arial"/>
         </w:rPr>
         <w:t>Spiele</w:t>
       </w:r>
-      <w:bookmarkEnd w:id="43"/>
+      <w:bookmarkEnd w:id="35"/>
     </w:p>
     <w:p>
       <w:pPr>
@@ -7677,35 +7601,22 @@
                                 <w:noProof/>
                               </w:rPr>
                             </w:pPr>
-                            <w:bookmarkStart w:id="44" w:name="_Toc392106329"/>
+                            <w:bookmarkStart w:id="36" w:name="_Toc392106329"/>
                             <w:r>
                               <w:t xml:space="preserve">Abbildung </w:t>
                             </w:r>
-                            <w:r>
-                              <w:fldChar w:fldCharType="begin"/>
-                            </w:r>
-                            <w:r>
-                              <w:instrText xml:space="preserve"> SEQ Abbildung \* ARABIC </w:instrText>
-                            </w:r>
-                            <w:r>
-                              <w:fldChar w:fldCharType="separate"/>
-                            </w:r>
-                            <w:r>
-                              <w:rPr>
-                                <w:noProof/>
-                              </w:rPr>
-                              <w:t>18</w:t>
-                            </w:r>
-                            <w:r>
-                              <w:rPr>
-                                <w:noProof/>
-                              </w:rPr>
-                              <w:fldChar w:fldCharType="end"/>
-                            </w:r>
+                            <w:fldSimple w:instr=" SEQ Abbildung \* ARABIC ">
+                              <w:r>
+                                <w:rPr>
+                                  <w:noProof/>
+                                </w:rPr>
+                                <w:t>18</w:t>
+                              </w:r>
+                            </w:fldSimple>
                             <w:r>
                               <w:t xml:space="preserve"> Alle Spiele</w:t>
                             </w:r>
-                            <w:bookmarkEnd w:id="44"/>
+                            <w:bookmarkEnd w:id="36"/>
                           </w:p>
                         </w:txbxContent>
                       </wps:txbx>
@@ -7870,7 +7781,7 @@
           <w:rFonts w:ascii="Arial" w:hAnsi="Arial" w:cs="Arial"/>
         </w:rPr>
       </w:pPr>
-      <w:bookmarkStart w:id="46" w:name="_Toc392106491"/>
+      <w:bookmarkStart w:id="37" w:name="_Toc392106491"/>
     </w:p>
     <w:p>
       <w:pPr>
@@ -7903,7 +7814,7 @@
         </w:rPr>
         <w:t>Minispiele</w:t>
       </w:r>
-      <w:bookmarkEnd w:id="46"/>
+      <w:bookmarkEnd w:id="37"/>
     </w:p>
     <w:p>
       <w:pPr>
@@ -7990,6 +7901,7 @@
         <w:t>.</w:t>
       </w:r>
     </w:p>
+    <w:bookmarkStart w:id="38" w:name="_Toc392106492"/>
     <w:p>
       <w:pPr>
         <w:pStyle w:val="berschrift3"/>
@@ -7997,7 +7909,6 @@
           <w:rFonts w:ascii="Arial" w:hAnsi="Arial" w:cs="Arial"/>
         </w:rPr>
       </w:pPr>
-      <w:bookmarkStart w:id="47" w:name="_Toc392106492"/>
       <w:r>
         <w:rPr>
           <w:rFonts w:ascii="Arial" w:hAnsi="Arial" w:cs="Arial"/>
@@ -8057,35 +7968,22 @@
                                 <w:noProof/>
                               </w:rPr>
                             </w:pPr>
-                            <w:bookmarkStart w:id="48" w:name="_Toc392106330"/>
+                            <w:bookmarkStart w:id="39" w:name="_Toc392106330"/>
                             <w:r>
                               <w:t xml:space="preserve">Abbildung </w:t>
                             </w:r>
-                            <w:r>
-                              <w:fldChar w:fldCharType="begin"/>
-                            </w:r>
-                            <w:r>
-                              <w:instrText xml:space="preserve"> SEQ Abbildung \* ARABIC </w:instrText>
-                            </w:r>
-                            <w:r>
-                              <w:fldChar w:fldCharType="separate"/>
-                            </w:r>
-                            <w:r>
-                              <w:rPr>
-                                <w:noProof/>
-                              </w:rPr>
-                              <w:t>19</w:t>
-                            </w:r>
-                            <w:r>
-                              <w:rPr>
-                                <w:noProof/>
-                              </w:rPr>
-                              <w:fldChar w:fldCharType="end"/>
-                            </w:r>
+                            <w:fldSimple w:instr=" SEQ Abbildung \* ARABIC ">
+                              <w:r>
+                                <w:rPr>
+                                  <w:noProof/>
+                                </w:rPr>
+                                <w:t>19</w:t>
+                              </w:r>
+                            </w:fldSimple>
                             <w:r>
                               <w:t xml:space="preserve"> Lockpickvorlage</w:t>
                             </w:r>
-                            <w:bookmarkEnd w:id="48"/>
+                            <w:bookmarkEnd w:id="39"/>
                           </w:p>
                         </w:txbxContent>
                       </wps:txbx>
@@ -8228,7 +8126,7 @@
         </w:rPr>
         <w:t>Lockpickspiel</w:t>
       </w:r>
-      <w:bookmarkEnd w:id="47"/>
+      <w:bookmarkEnd w:id="38"/>
     </w:p>
     <w:p>
       <w:pPr>
@@ -8322,6 +8220,7 @@
         <w:br w:type="page"/>
       </w:r>
     </w:p>
+    <w:bookmarkStart w:id="40" w:name="_Toc392106493"/>
     <w:p>
       <w:pPr>
         <w:pStyle w:val="berschrift3"/>
@@ -8329,13 +8228,13 @@
           <w:rFonts w:ascii="Arial" w:hAnsi="Arial" w:cs="Arial"/>
         </w:rPr>
       </w:pPr>
-      <w:bookmarkStart w:id="50" w:name="_Toc392106493"/>
       <w:r>
         <w:rPr>
           <w:rFonts w:ascii="Arial" w:hAnsi="Arial" w:cs="Arial"/>
           <w:noProof/>
           <w:lang w:eastAsia="de-DE"/>
         </w:rPr>
+        <w:lastRenderedPageBreak/>
         <mc:AlternateContent>
           <mc:Choice Requires="wps">
             <w:drawing>
@@ -8389,31 +8288,18 @@
                                 <w:noProof/>
                               </w:rPr>
                             </w:pPr>
-                            <w:bookmarkStart w:id="51" w:name="_Toc392106331"/>
+                            <w:bookmarkStart w:id="41" w:name="_Toc392106331"/>
                             <w:r>
                               <w:t xml:space="preserve">Abbildung </w:t>
                             </w:r>
-                            <w:r>
-                              <w:fldChar w:fldCharType="begin"/>
-                            </w:r>
-                            <w:r>
-                              <w:instrText xml:space="preserve"> SEQ Abbildung \* ARABIC </w:instrText>
-                            </w:r>
-                            <w:r>
-                              <w:fldChar w:fldCharType="separate"/>
-                            </w:r>
-                            <w:r>
-                              <w:rPr>
-                                <w:noProof/>
-                              </w:rPr>
-                              <w:t>20</w:t>
-                            </w:r>
-                            <w:r>
-                              <w:rPr>
-                                <w:noProof/>
-                              </w:rPr>
-                              <w:fldChar w:fldCharType="end"/>
-                            </w:r>
+                            <w:fldSimple w:instr=" SEQ Abbildung \* ARABIC ">
+                              <w:r>
+                                <w:rPr>
+                                  <w:noProof/>
+                                </w:rPr>
+                                <w:t>20</w:t>
+                              </w:r>
+                            </w:fldSimple>
                             <w:r>
                               <w:t xml:space="preserve"> </w:t>
                             </w:r>
@@ -8433,7 +8319,7 @@
                             <w:r>
                               <w:t xml:space="preserve"> Vorlage</w:t>
                             </w:r>
-                            <w:bookmarkEnd w:id="51"/>
+                            <w:bookmarkEnd w:id="41"/>
                           </w:p>
                         </w:txbxContent>
                       </wps:txbx>
@@ -8607,7 +8493,7 @@
         </w:rPr>
         <w:t>Invaders</w:t>
       </w:r>
-      <w:bookmarkEnd w:id="50"/>
+      <w:bookmarkEnd w:id="40"/>
       <w:proofErr w:type="spellEnd"/>
     </w:p>
     <w:p>
@@ -8696,14 +8582,15 @@
           <w:rFonts w:ascii="Arial" w:hAnsi="Arial" w:cs="Arial"/>
         </w:rPr>
       </w:pPr>
-      <w:bookmarkStart w:id="53" w:name="_Toc392106494"/>
-      <w:r>
-        <w:rPr>
-          <w:rFonts w:ascii="Arial" w:hAnsi="Arial" w:cs="Arial"/>
-        </w:rPr>
+      <w:bookmarkStart w:id="42" w:name="_Toc392106494"/>
+      <w:r>
+        <w:rPr>
+          <w:rFonts w:ascii="Arial" w:hAnsi="Arial" w:cs="Arial"/>
+        </w:rPr>
+        <w:lastRenderedPageBreak/>
         <w:t>Wohnheimspiel</w:t>
       </w:r>
-      <w:bookmarkEnd w:id="53"/>
+      <w:bookmarkEnd w:id="42"/>
     </w:p>
     <w:p>
       <w:pPr>
@@ -8768,7 +8655,7 @@
           <w:rFonts w:ascii="Arial" w:hAnsi="Arial" w:cs="Arial"/>
         </w:rPr>
       </w:pPr>
-      <w:bookmarkStart w:id="54" w:name="_Toc392106332"/>
+      <w:bookmarkStart w:id="43" w:name="_Toc392106332"/>
       <w:r>
         <w:rPr>
           <w:rFonts w:ascii="Arial" w:hAnsi="Arial" w:cs="Arial"/>
@@ -8812,7 +8699,7 @@
         </w:rPr>
         <w:t xml:space="preserve"> Wohnheimspielvorlage</w:t>
       </w:r>
-      <w:bookmarkEnd w:id="54"/>
+      <w:bookmarkEnd w:id="43"/>
     </w:p>
     <w:p>
       <w:pPr>
@@ -8855,14 +8742,15 @@
           <w:rFonts w:ascii="Arial" w:hAnsi="Arial" w:cs="Arial"/>
         </w:rPr>
       </w:pPr>
-      <w:bookmarkStart w:id="55" w:name="_Toc392106495"/>
-      <w:r>
-        <w:rPr>
-          <w:rFonts w:ascii="Arial" w:hAnsi="Arial" w:cs="Arial"/>
-        </w:rPr>
+      <w:bookmarkStart w:id="44" w:name="_Toc392106495"/>
+      <w:r>
+        <w:rPr>
+          <w:rFonts w:ascii="Arial" w:hAnsi="Arial" w:cs="Arial"/>
+        </w:rPr>
+        <w:lastRenderedPageBreak/>
         <w:t>Angelspiel</w:t>
       </w:r>
-      <w:bookmarkEnd w:id="55"/>
+      <w:bookmarkEnd w:id="44"/>
     </w:p>
     <w:p>
       <w:pPr>
@@ -8927,7 +8815,7 @@
           <w:rFonts w:ascii="Arial" w:hAnsi="Arial" w:cs="Arial"/>
         </w:rPr>
       </w:pPr>
-      <w:bookmarkStart w:id="56" w:name="_Toc392106333"/>
+      <w:bookmarkStart w:id="45" w:name="_Toc392106333"/>
       <w:r>
         <w:rPr>
           <w:rFonts w:ascii="Arial" w:hAnsi="Arial" w:cs="Arial"/>
@@ -8971,7 +8859,7 @@
         </w:rPr>
         <w:t xml:space="preserve"> Angelspielvorlage</w:t>
       </w:r>
-      <w:bookmarkEnd w:id="56"/>
+      <w:bookmarkEnd w:id="45"/>
     </w:p>
     <w:p>
       <w:pPr>
@@ -9040,15 +8928,16 @@
           <w:rFonts w:ascii="Arial" w:hAnsi="Arial" w:cs="Arial"/>
         </w:rPr>
       </w:pPr>
-      <w:bookmarkStart w:id="57" w:name="_Toc392106496"/>
+      <w:bookmarkStart w:id="46" w:name="_Toc392106496"/>
       <w:proofErr w:type="spellStart"/>
       <w:r>
         <w:rPr>
           <w:rFonts w:ascii="Arial" w:hAnsi="Arial" w:cs="Arial"/>
         </w:rPr>
+        <w:lastRenderedPageBreak/>
         <w:t>Bosskampf</w:t>
       </w:r>
-      <w:bookmarkEnd w:id="57"/>
+      <w:bookmarkEnd w:id="46"/>
       <w:proofErr w:type="spellEnd"/>
     </w:p>
     <w:p>
@@ -9116,31 +9005,18 @@
                                 <w:noProof/>
                               </w:rPr>
                             </w:pPr>
-                            <w:bookmarkStart w:id="58" w:name="_Toc392106334"/>
+                            <w:bookmarkStart w:id="47" w:name="_Toc392106334"/>
                             <w:r>
                               <w:t xml:space="preserve">Abbildung </w:t>
                             </w:r>
-                            <w:r>
-                              <w:fldChar w:fldCharType="begin"/>
-                            </w:r>
-                            <w:r>
-                              <w:instrText xml:space="preserve"> SEQ Abbildung \* ARABIC </w:instrText>
-                            </w:r>
-                            <w:r>
-                              <w:fldChar w:fldCharType="separate"/>
-                            </w:r>
-                            <w:r>
-                              <w:rPr>
-                                <w:noProof/>
-                              </w:rPr>
-                              <w:t>23</w:t>
-                            </w:r>
-                            <w:r>
-                              <w:rPr>
-                                <w:noProof/>
-                              </w:rPr>
-                              <w:fldChar w:fldCharType="end"/>
-                            </w:r>
+                            <w:fldSimple w:instr=" SEQ Abbildung \* ARABIC ">
+                              <w:r>
+                                <w:rPr>
+                                  <w:noProof/>
+                                </w:rPr>
+                                <w:t>23</w:t>
+                              </w:r>
+                            </w:fldSimple>
                             <w:r>
                               <w:t xml:space="preserve"> </w:t>
                             </w:r>
@@ -9148,7 +9024,7 @@
                             <w:r>
                               <w:t>Bosskampfvorlage</w:t>
                             </w:r>
-                            <w:bookmarkEnd w:id="58"/>
+                            <w:bookmarkEnd w:id="47"/>
                             <w:proofErr w:type="spellEnd"/>
                           </w:p>
                         </w:txbxContent>
@@ -9337,11 +9213,12 @@
           <w:rFonts w:ascii="Arial" w:hAnsi="Arial" w:cs="Arial"/>
         </w:rPr>
       </w:pPr>
-      <w:bookmarkStart w:id="60" w:name="_Toc392106497"/>
-      <w:r>
-        <w:rPr>
-          <w:rFonts w:ascii="Arial" w:hAnsi="Arial" w:cs="Arial"/>
-        </w:rPr>
+      <w:bookmarkStart w:id="48" w:name="_Toc392106497"/>
+      <w:r>
+        <w:rPr>
+          <w:rFonts w:ascii="Arial" w:hAnsi="Arial" w:cs="Arial"/>
+        </w:rPr>
+        <w:lastRenderedPageBreak/>
         <w:t xml:space="preserve">5 </w:t>
       </w:r>
       <w:r>
@@ -9350,7 +9227,7 @@
         </w:rPr>
         <w:t>Abbildungsverzeichnis</w:t>
       </w:r>
-      <w:bookmarkEnd w:id="60"/>
+      <w:bookmarkEnd w:id="48"/>
     </w:p>
     <w:p>
       <w:pPr>
@@ -11067,7 +10944,7 @@
           <w:rPr>
             <w:noProof/>
           </w:rPr>
-          <w:t>9</w:t>
+          <w:t>4</w:t>
         </w:r>
         <w:r>
           <w:fldChar w:fldCharType="end"/>
@@ -13036,7 +12913,7 @@
 </file>
 
 <file path=customXml/itemProps2.xml><?xml version="1.0" encoding="utf-8"?>
-<ds:datastoreItem xmlns:ds="http://schemas.openxmlformats.org/officeDocument/2006/customXml" ds:itemID="{23420E11-7BC4-440D-ADBC-94925BB317F6}">
+<ds:datastoreItem xmlns:ds="http://schemas.openxmlformats.org/officeDocument/2006/customXml" ds:itemID="{994FBC06-4832-48A7-A045-67D44EF7A032}">
   <ds:schemaRefs>
     <ds:schemaRef ds:uri="http://schemas.openxmlformats.org/officeDocument/2006/bibliography"/>
   </ds:schemaRefs>

</xml_diff>

<commit_message>
und zum 3. Designrichtlinien!!!
</commit_message>
<xml_diff>
--- a/Designrichtlinien/Designrichtlinien Quantums Quest.docx
+++ b/Designrichtlinien/Designrichtlinien Quantums Quest.docx
@@ -2764,7 +2764,6 @@
           <w:rFonts w:ascii="Arial" w:hAnsi="Arial" w:cs="Arial"/>
         </w:rPr>
       </w:pPr>
-      <w:bookmarkStart w:id="3" w:name="_GoBack"/>
       <w:r>
         <w:rPr>
           <w:rFonts w:ascii="Arial" w:hAnsi="Arial" w:cs="Arial"/>
@@ -2842,7 +2841,6 @@
           </wp:anchor>
         </w:drawing>
       </w:r>
-      <w:bookmarkEnd w:id="3"/>
       <w:r>
         <w:rPr>
           <w:rFonts w:ascii="Arial" w:hAnsi="Arial" w:cs="Arial"/>
@@ -2992,7 +2990,7 @@
                                 <w:noProof/>
                               </w:rPr>
                             </w:pPr>
-                            <w:bookmarkStart w:id="4" w:name="_Toc392106314"/>
+                            <w:bookmarkStart w:id="3" w:name="_Toc392106314"/>
                             <w:r>
                               <w:t xml:space="preserve">Abbildung </w:t>
                             </w:r>
@@ -3011,7 +3009,7 @@
                             <w:r>
                               <w:t>Badlands</w:t>
                             </w:r>
-                            <w:bookmarkEnd w:id="4"/>
+                            <w:bookmarkEnd w:id="3"/>
                             <w:proofErr w:type="spellEnd"/>
                           </w:p>
                         </w:txbxContent>
@@ -3173,7 +3171,7 @@
           <w:rFonts w:ascii="Arial" w:hAnsi="Arial" w:cs="Arial"/>
         </w:rPr>
       </w:pPr>
-      <w:bookmarkStart w:id="5" w:name="_Toc392106315"/>
+      <w:bookmarkStart w:id="4" w:name="_Toc392106315"/>
       <w:r>
         <w:rPr>
           <w:rFonts w:ascii="Arial" w:hAnsi="Arial" w:cs="Arial"/>
@@ -3217,7 +3215,7 @@
         </w:rPr>
         <w:t xml:space="preserve"> Limbo</w:t>
       </w:r>
-      <w:bookmarkEnd w:id="5"/>
+      <w:bookmarkEnd w:id="4"/>
     </w:p>
     <w:p>
       <w:pPr>
@@ -3412,7 +3410,7 @@
           <w:rFonts w:ascii="Arial" w:hAnsi="Arial" w:cs="Arial"/>
         </w:rPr>
       </w:pPr>
-      <w:bookmarkStart w:id="6" w:name="_Toc392106316"/>
+      <w:bookmarkStart w:id="5" w:name="_Toc392106316"/>
       <w:r>
         <w:rPr>
           <w:rFonts w:ascii="Arial" w:hAnsi="Arial" w:cs="Arial"/>
@@ -3456,7 +3454,7 @@
         </w:rPr>
         <w:t xml:space="preserve"> Filter</w:t>
       </w:r>
-      <w:bookmarkEnd w:id="6"/>
+      <w:bookmarkEnd w:id="5"/>
     </w:p>
     <w:p>
       <w:pPr>
@@ -3548,7 +3546,7 @@
           <w:rFonts w:ascii="Arial" w:hAnsi="Arial" w:cs="Arial"/>
         </w:rPr>
       </w:pPr>
-      <w:bookmarkStart w:id="7" w:name="_Toc392106317"/>
+      <w:bookmarkStart w:id="6" w:name="_Toc392106317"/>
       <w:r>
         <w:rPr>
           <w:rFonts w:ascii="Arial" w:hAnsi="Arial" w:cs="Arial"/>
@@ -3592,60 +3590,60 @@
         </w:rPr>
         <w:t xml:space="preserve"> Farbtabelle</w:t>
       </w:r>
+      <w:bookmarkEnd w:id="6"/>
+    </w:p>
+    <w:p>
+      <w:pPr>
+        <w:rPr>
+          <w:rFonts w:ascii="Arial" w:hAnsi="Arial" w:cs="Arial"/>
+        </w:rPr>
+      </w:pPr>
+      <w:r>
+        <w:rPr>
+          <w:rFonts w:ascii="Arial" w:hAnsi="Arial" w:cs="Arial"/>
+        </w:rPr>
+        <w:t>Dabei wird Blau als primäre Komplementärfarbe gewählt. Die ersten LEDs waren auch blau, hierdurch wird Bezug zu unserem technisch Orientierten Spiel „Quantums Quest“ genommen.</w:t>
+      </w:r>
+      <w:r>
+        <w:rPr>
+          <w:rFonts w:ascii="Arial" w:hAnsi="Arial" w:cs="Arial"/>
+        </w:rPr>
+        <w:t xml:space="preserve"> Orange dient als Komplementärfarbe zu Blau.</w:t>
+      </w:r>
+      <w:r>
+        <w:rPr>
+          <w:rFonts w:ascii="Arial" w:hAnsi="Arial" w:cs="Arial"/>
+        </w:rPr>
+        <w:t xml:space="preserve"> Dadurch gibt es eine aufhellende Alternative zum Schwarz/Weißkontrast.</w:t>
+      </w:r>
+    </w:p>
+    <w:p>
+      <w:pPr>
+        <w:pStyle w:val="berschrift2"/>
+        <w:rPr>
+          <w:rFonts w:ascii="Arial" w:hAnsi="Arial" w:cs="Arial"/>
+        </w:rPr>
+      </w:pPr>
+      <w:bookmarkStart w:id="7" w:name="_Toc392106474"/>
+      <w:r>
+        <w:rPr>
+          <w:rFonts w:ascii="Arial" w:hAnsi="Arial" w:cs="Arial"/>
+        </w:rPr>
+        <w:t>3</w:t>
+      </w:r>
+      <w:r>
+        <w:rPr>
+          <w:rFonts w:ascii="Arial" w:hAnsi="Arial" w:cs="Arial"/>
+        </w:rPr>
+        <w:t xml:space="preserve">.1 </w:t>
+      </w:r>
+      <w:r>
+        <w:rPr>
+          <w:rFonts w:ascii="Arial" w:hAnsi="Arial" w:cs="Arial"/>
+        </w:rPr>
+        <w:t>Farbtabelle</w:t>
+      </w:r>
       <w:bookmarkEnd w:id="7"/>
-    </w:p>
-    <w:p>
-      <w:pPr>
-        <w:rPr>
-          <w:rFonts w:ascii="Arial" w:hAnsi="Arial" w:cs="Arial"/>
-        </w:rPr>
-      </w:pPr>
-      <w:r>
-        <w:rPr>
-          <w:rFonts w:ascii="Arial" w:hAnsi="Arial" w:cs="Arial"/>
-        </w:rPr>
-        <w:t>Dabei wird Blau als primäre Komplementärfarbe gewählt. Die ersten LEDs waren auch blau, hierdurch wird Bezug zu unserem technisch Orientierten Spiel „Quantums Quest“ genommen.</w:t>
-      </w:r>
-      <w:r>
-        <w:rPr>
-          <w:rFonts w:ascii="Arial" w:hAnsi="Arial" w:cs="Arial"/>
-        </w:rPr>
-        <w:t xml:space="preserve"> Orange dient als Komplementärfarbe zu Blau.</w:t>
-      </w:r>
-      <w:r>
-        <w:rPr>
-          <w:rFonts w:ascii="Arial" w:hAnsi="Arial" w:cs="Arial"/>
-        </w:rPr>
-        <w:t xml:space="preserve"> Dadurch gibt es eine aufhellende Alternative zum Schwarz/Weißkontrast.</w:t>
-      </w:r>
-    </w:p>
-    <w:p>
-      <w:pPr>
-        <w:pStyle w:val="berschrift2"/>
-        <w:rPr>
-          <w:rFonts w:ascii="Arial" w:hAnsi="Arial" w:cs="Arial"/>
-        </w:rPr>
-      </w:pPr>
-      <w:bookmarkStart w:id="8" w:name="_Toc392106474"/>
-      <w:r>
-        <w:rPr>
-          <w:rFonts w:ascii="Arial" w:hAnsi="Arial" w:cs="Arial"/>
-        </w:rPr>
-        <w:t>3</w:t>
-      </w:r>
-      <w:r>
-        <w:rPr>
-          <w:rFonts w:ascii="Arial" w:hAnsi="Arial" w:cs="Arial"/>
-        </w:rPr>
-        <w:t xml:space="preserve">.1 </w:t>
-      </w:r>
-      <w:r>
-        <w:rPr>
-          <w:rFonts w:ascii="Arial" w:hAnsi="Arial" w:cs="Arial"/>
-        </w:rPr>
-        <w:t>Farbtabelle</w:t>
-      </w:r>
-      <w:bookmarkEnd w:id="8"/>
     </w:p>
     <w:p>
       <w:pPr>
@@ -4058,7 +4056,7 @@
           <w:rFonts w:ascii="Arial" w:hAnsi="Arial" w:cs="Arial"/>
         </w:rPr>
       </w:pPr>
-      <w:bookmarkStart w:id="9" w:name="_Toc392106475"/>
+      <w:bookmarkStart w:id="8" w:name="_Toc392106475"/>
       <w:r>
         <w:rPr>
           <w:rFonts w:ascii="Arial" w:hAnsi="Arial" w:cs="Arial"/>
@@ -4077,7 +4075,7 @@
         </w:rPr>
         <w:t>Schrift</w:t>
       </w:r>
-      <w:bookmarkEnd w:id="9"/>
+      <w:bookmarkEnd w:id="8"/>
     </w:p>
     <w:p>
       <w:pPr>
@@ -4128,7 +4126,7 @@
           <w:rFonts w:ascii="Arial" w:hAnsi="Arial" w:cs="Arial"/>
         </w:rPr>
       </w:pPr>
-      <w:bookmarkStart w:id="10" w:name="_Toc392106476"/>
+      <w:bookmarkStart w:id="9" w:name="_Toc392106476"/>
       <w:r>
         <w:rPr>
           <w:rFonts w:ascii="Arial" w:hAnsi="Arial" w:cs="Arial"/>
@@ -4136,36 +4134,36 @@
         <w:lastRenderedPageBreak/>
         <w:t>Spielelemente</w:t>
       </w:r>
+      <w:bookmarkEnd w:id="9"/>
+    </w:p>
+    <w:p>
+      <w:pPr>
+        <w:rPr>
+          <w:rFonts w:ascii="Arial" w:hAnsi="Arial" w:cs="Arial"/>
+        </w:rPr>
+      </w:pPr>
+    </w:p>
+    <w:p>
+      <w:pPr>
+        <w:pStyle w:val="berschrift2"/>
+        <w:rPr>
+          <w:rFonts w:ascii="Arial" w:hAnsi="Arial" w:cs="Arial"/>
+        </w:rPr>
+      </w:pPr>
+      <w:bookmarkStart w:id="10" w:name="_Toc392106477"/>
+      <w:r>
+        <w:rPr>
+          <w:rFonts w:ascii="Arial" w:hAnsi="Arial" w:cs="Arial"/>
+        </w:rPr>
+        <w:t>4</w:t>
+      </w:r>
+      <w:r>
+        <w:rPr>
+          <w:rFonts w:ascii="Arial" w:hAnsi="Arial" w:cs="Arial"/>
+        </w:rPr>
+        <w:t>.1 Szenenführung</w:t>
+      </w:r>
       <w:bookmarkEnd w:id="10"/>
-    </w:p>
-    <w:p>
-      <w:pPr>
-        <w:rPr>
-          <w:rFonts w:ascii="Arial" w:hAnsi="Arial" w:cs="Arial"/>
-        </w:rPr>
-      </w:pPr>
-    </w:p>
-    <w:p>
-      <w:pPr>
-        <w:pStyle w:val="berschrift2"/>
-        <w:rPr>
-          <w:rFonts w:ascii="Arial" w:hAnsi="Arial" w:cs="Arial"/>
-        </w:rPr>
-      </w:pPr>
-      <w:bookmarkStart w:id="11" w:name="_Toc392106477"/>
-      <w:r>
-        <w:rPr>
-          <w:rFonts w:ascii="Arial" w:hAnsi="Arial" w:cs="Arial"/>
-        </w:rPr>
-        <w:t>4</w:t>
-      </w:r>
-      <w:r>
-        <w:rPr>
-          <w:rFonts w:ascii="Arial" w:hAnsi="Arial" w:cs="Arial"/>
-        </w:rPr>
-        <w:t>.1 Szenenführung</w:t>
-      </w:r>
-      <w:bookmarkEnd w:id="11"/>
     </w:p>
     <w:p>
       <w:pPr>
@@ -4234,7 +4232,7 @@
                                 <w:noProof/>
                               </w:rPr>
                             </w:pPr>
-                            <w:bookmarkStart w:id="12" w:name="_Toc392106318"/>
+                            <w:bookmarkStart w:id="11" w:name="_Toc392106318"/>
                             <w:r>
                               <w:t xml:space="preserve">Abbildung </w:t>
                             </w:r>
@@ -4249,7 +4247,7 @@
                             <w:r>
                               <w:t xml:space="preserve"> Szenenübersicht</w:t>
                             </w:r>
-                            <w:bookmarkEnd w:id="12"/>
+                            <w:bookmarkEnd w:id="11"/>
                           </w:p>
                         </w:txbxContent>
                       </wps:txbx>
@@ -4402,7 +4400,7 @@
           <w:rFonts w:ascii="Arial" w:hAnsi="Arial" w:cs="Arial"/>
         </w:rPr>
       </w:pPr>
-      <w:bookmarkStart w:id="13" w:name="_Toc392106478"/>
+      <w:bookmarkStart w:id="12" w:name="_Toc392106478"/>
       <w:r>
         <w:rPr>
           <w:rFonts w:ascii="Arial" w:hAnsi="Arial" w:cs="Arial"/>
@@ -4428,23 +4426,23 @@
         </w:rPr>
         <w:t>Oberflächenelemente</w:t>
       </w:r>
+      <w:bookmarkEnd w:id="12"/>
+    </w:p>
+    <w:p>
+      <w:pPr>
+        <w:pStyle w:val="berschrift3"/>
+        <w:rPr>
+          <w:rFonts w:ascii="Arial" w:hAnsi="Arial" w:cs="Arial"/>
+        </w:rPr>
+      </w:pPr>
+      <w:bookmarkStart w:id="13" w:name="_Toc392106479"/>
+      <w:r>
+        <w:rPr>
+          <w:rFonts w:ascii="Arial" w:hAnsi="Arial" w:cs="Arial"/>
+        </w:rPr>
+        <w:t>Texte</w:t>
+      </w:r>
       <w:bookmarkEnd w:id="13"/>
-    </w:p>
-    <w:p>
-      <w:pPr>
-        <w:pStyle w:val="berschrift3"/>
-        <w:rPr>
-          <w:rFonts w:ascii="Arial" w:hAnsi="Arial" w:cs="Arial"/>
-        </w:rPr>
-      </w:pPr>
-      <w:bookmarkStart w:id="14" w:name="_Toc392106479"/>
-      <w:r>
-        <w:rPr>
-          <w:rFonts w:ascii="Arial" w:hAnsi="Arial" w:cs="Arial"/>
-        </w:rPr>
-        <w:t>Texte</w:t>
-      </w:r>
-      <w:bookmarkEnd w:id="14"/>
     </w:p>
     <w:p>
       <w:pPr>
@@ -4522,7 +4520,7 @@
           <w:rFonts w:ascii="Arial" w:hAnsi="Arial" w:cs="Arial"/>
         </w:rPr>
       </w:pPr>
-      <w:bookmarkStart w:id="15" w:name="_Toc392106319"/>
+      <w:bookmarkStart w:id="14" w:name="_Toc392106319"/>
       <w:r>
         <w:rPr>
           <w:rFonts w:ascii="Arial" w:hAnsi="Arial" w:cs="Arial"/>
@@ -4566,23 +4564,23 @@
         </w:rPr>
         <w:t xml:space="preserve"> Element Text</w:t>
       </w:r>
+      <w:bookmarkEnd w:id="14"/>
+    </w:p>
+    <w:p>
+      <w:pPr>
+        <w:pStyle w:val="berschrift3"/>
+        <w:rPr>
+          <w:rFonts w:ascii="Arial" w:hAnsi="Arial" w:cs="Arial"/>
+        </w:rPr>
+      </w:pPr>
+      <w:bookmarkStart w:id="15" w:name="_Toc392106480"/>
+      <w:r>
+        <w:rPr>
+          <w:rFonts w:ascii="Arial" w:hAnsi="Arial" w:cs="Arial"/>
+        </w:rPr>
+        <w:t>Knöpfe</w:t>
+      </w:r>
       <w:bookmarkEnd w:id="15"/>
-    </w:p>
-    <w:p>
-      <w:pPr>
-        <w:pStyle w:val="berschrift3"/>
-        <w:rPr>
-          <w:rFonts w:ascii="Arial" w:hAnsi="Arial" w:cs="Arial"/>
-        </w:rPr>
-      </w:pPr>
-      <w:bookmarkStart w:id="16" w:name="_Toc392106480"/>
-      <w:r>
-        <w:rPr>
-          <w:rFonts w:ascii="Arial" w:hAnsi="Arial" w:cs="Arial"/>
-        </w:rPr>
-        <w:t>Knöpfe</w:t>
-      </w:r>
-      <w:bookmarkEnd w:id="16"/>
     </w:p>
     <w:p>
       <w:pPr>
@@ -5009,7 +5007,7 @@
           <w:rFonts w:ascii="Arial" w:hAnsi="Arial" w:cs="Arial"/>
         </w:rPr>
       </w:pPr>
-      <w:bookmarkStart w:id="17" w:name="_Toc392106481"/>
+      <w:bookmarkStart w:id="16" w:name="_Toc392106481"/>
       <w:r>
         <w:rPr>
           <w:rFonts w:ascii="Arial" w:hAnsi="Arial" w:cs="Arial"/>
@@ -5024,7 +5022,7 @@
         </w:rPr>
         <w:t>finished</w:t>
       </w:r>
-      <w:bookmarkEnd w:id="17"/>
+      <w:bookmarkEnd w:id="16"/>
       <w:proofErr w:type="spellEnd"/>
     </w:p>
     <w:p>
@@ -5244,6 +5242,14 @@
           <w:rFonts w:ascii="Arial" w:hAnsi="Arial" w:cs="Arial"/>
         </w:rPr>
       </w:pPr>
+    </w:p>
+    <w:p>
+      <w:pPr>
+        <w:spacing w:after="0"/>
+        <w:rPr>
+          <w:rFonts w:ascii="Arial" w:hAnsi="Arial" w:cs="Arial"/>
+        </w:rPr>
+      </w:pPr>
       <w:r>
         <w:rPr>
           <w:rFonts w:ascii="Arial" w:hAnsi="Arial" w:cs="Arial"/>
@@ -5253,13 +5259,13 @@
         <mc:AlternateContent>
           <mc:Choice Requires="wps">
             <w:drawing>
-              <wp:anchor distT="0" distB="0" distL="114300" distR="114300" simplePos="0" relativeHeight="251683840" behindDoc="0" locked="0" layoutInCell="1" allowOverlap="1" wp14:anchorId="3C05342F" wp14:editId="2EAFC28C">
+              <wp:anchor distT="0" distB="0" distL="114300" distR="114300" simplePos="0" relativeHeight="251683840" behindDoc="0" locked="0" layoutInCell="1" allowOverlap="1" wp14:anchorId="426E93C8" wp14:editId="27283454">
                 <wp:simplePos x="0" y="0"/>
-                <wp:positionH relativeFrom="column">
-                  <wp:posOffset>-2076450</wp:posOffset>
+                <wp:positionH relativeFrom="margin">
+                  <wp:align>left</wp:align>
                 </wp:positionH>
                 <wp:positionV relativeFrom="paragraph">
-                  <wp:posOffset>215900</wp:posOffset>
+                  <wp:posOffset>31115</wp:posOffset>
                 </wp:positionV>
                 <wp:extent cx="1955165" cy="635"/>
                 <wp:effectExtent l="0" t="0" r="6985" b="0"/>
@@ -5296,7 +5302,7 @@
                                 <w:noProof/>
                               </w:rPr>
                             </w:pPr>
-                            <w:bookmarkStart w:id="18" w:name="_Toc392106320"/>
+                            <w:bookmarkStart w:id="17" w:name="_Toc392106320"/>
                             <w:r>
                               <w:t xml:space="preserve">Abbildung </w:t>
                             </w:r>
@@ -5315,7 +5321,7 @@
                             <w:r>
                               <w:t>victory</w:t>
                             </w:r>
-                            <w:bookmarkEnd w:id="18"/>
+                            <w:bookmarkEnd w:id="17"/>
                             <w:proofErr w:type="spellEnd"/>
                           </w:p>
                         </w:txbxContent>
@@ -5334,7 +5340,11 @@
           </mc:Choice>
           <mc:Fallback>
             <w:pict>
-              <v:shape w14:anchorId="3C05342F" id="Textfeld 35" o:spid="_x0000_s1029" type="#_x0000_t202" style="position:absolute;margin-left:-163.5pt;margin-top:17pt;width:153.95pt;height:.05pt;z-index:251683840;visibility:visible;mso-wrap-style:square;mso-wrap-distance-left:9pt;mso-wrap-distance-top:0;mso-wrap-distance-right:9pt;mso-wrap-distance-bottom:0;mso-position-horizontal:absolute;mso-position-horizontal-relative:text;mso-position-vertical:absolute;mso-position-vertical-relative:text;v-text-anchor:top" o:gfxdata="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" stroked="f">
+              <v:shapetype w14:anchorId="426E93C8" id="_x0000_t202" coordsize="21600,21600" o:spt="202" path="m,l,21600r21600,l21600,xe">
+                <v:stroke joinstyle="miter"/>
+                <v:path gradientshapeok="t" o:connecttype="rect"/>
+              </v:shapetype>
+              <v:shape id="Textfeld 35" o:spid="_x0000_s1029" type="#_x0000_t202" style="position:absolute;margin-left:0;margin-top:2.45pt;width:153.95pt;height:.05pt;z-index:251683840;visibility:visible;mso-wrap-style:square;mso-wrap-distance-left:9pt;mso-wrap-distance-top:0;mso-wrap-distance-right:9pt;mso-wrap-distance-bottom:0;mso-position-horizontal:left;mso-position-horizontal-relative:margin;mso-position-vertical:absolute;mso-position-vertical-relative:text;v-text-anchor:top" o:gfxdata="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" stroked="f">
                 <v:textbox style="mso-fit-shape-to-text:t" inset="0,0,0,0">
                   <w:txbxContent>
                     <w:p>
@@ -5345,31 +5355,18 @@
                           <w:noProof/>
                         </w:rPr>
                       </w:pPr>
-                      <w:bookmarkStart w:id="20" w:name="_Toc392106320"/>
+                      <w:bookmarkStart w:id="18" w:name="_Toc392106320"/>
                       <w:r>
                         <w:t xml:space="preserve">Abbildung </w:t>
                       </w:r>
-                      <w:r>
-                        <w:fldChar w:fldCharType="begin"/>
-                      </w:r>
-                      <w:r>
-                        <w:instrText xml:space="preserve"> SEQ Abbildung \* ARABIC </w:instrText>
-                      </w:r>
-                      <w:r>
-                        <w:fldChar w:fldCharType="separate"/>
-                      </w:r>
-                      <w:r>
-                        <w:rPr>
-                          <w:noProof/>
-                        </w:rPr>
-                        <w:t>9</w:t>
-                      </w:r>
-                      <w:r>
-                        <w:rPr>
-                          <w:noProof/>
-                        </w:rPr>
-                        <w:fldChar w:fldCharType="end"/>
-                      </w:r>
+                      <w:fldSimple w:instr=" SEQ Abbildung \* ARABIC ">
+                        <w:r>
+                          <w:rPr>
+                            <w:noProof/>
+                          </w:rPr>
+                          <w:t>9</w:t>
+                        </w:r>
+                      </w:fldSimple>
                       <w:r>
                         <w:t xml:space="preserve"> Game </w:t>
                       </w:r>
@@ -5377,12 +5374,12 @@
                       <w:r>
                         <w:t>victory</w:t>
                       </w:r>
-                      <w:bookmarkEnd w:id="20"/>
+                      <w:bookmarkEnd w:id="18"/>
                       <w:proofErr w:type="spellEnd"/>
                     </w:p>
                   </w:txbxContent>
                 </v:textbox>
-                <w10:wrap type="square"/>
+                <w10:wrap type="square" anchorx="margin"/>
               </v:shape>
             </w:pict>
           </mc:Fallback>
@@ -5397,13 +5394,13 @@
         <mc:AlternateContent>
           <mc:Choice Requires="wps">
             <w:drawing>
-              <wp:anchor distT="0" distB="0" distL="114300" distR="114300" simplePos="0" relativeHeight="251681792" behindDoc="0" locked="0" layoutInCell="1" allowOverlap="1" wp14:anchorId="27C735AD" wp14:editId="2062E5E5">
+              <wp:anchor distT="0" distB="0" distL="114300" distR="114300" simplePos="0" relativeHeight="251681792" behindDoc="0" locked="0" layoutInCell="1" allowOverlap="1" wp14:anchorId="654B28ED" wp14:editId="0F6DFBD2">
                 <wp:simplePos x="0" y="0"/>
                 <wp:positionH relativeFrom="column">
-                  <wp:posOffset>276225</wp:posOffset>
+                  <wp:posOffset>2343150</wp:posOffset>
                 </wp:positionH>
                 <wp:positionV relativeFrom="paragraph">
-                  <wp:posOffset>215900</wp:posOffset>
+                  <wp:posOffset>21590</wp:posOffset>
                 </wp:positionV>
                 <wp:extent cx="1950085" cy="635"/>
                 <wp:effectExtent l="0" t="0" r="0" b="0"/>
@@ -5486,7 +5483,7 @@
           </mc:Choice>
           <mc:Fallback>
             <w:pict>
-              <v:shape w14:anchorId="27C735AD" id="Textfeld 34" o:spid="_x0000_s1030" type="#_x0000_t202" style="position:absolute;margin-left:21.75pt;margin-top:17pt;width:153.55pt;height:.05pt;z-index:251681792;visibility:visible;mso-wrap-style:square;mso-wrap-distance-left:9pt;mso-wrap-distance-top:0;mso-wrap-distance-right:9pt;mso-wrap-distance-bottom:0;mso-position-horizontal:absolute;mso-position-horizontal-relative:text;mso-position-vertical:absolute;mso-position-vertical-relative:text;v-text-anchor:top" o:gfxdata="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" stroked="f">
+              <v:shape w14:anchorId="654B28ED" id="Textfeld 34" o:spid="_x0000_s1030" type="#_x0000_t202" style="position:absolute;margin-left:184.5pt;margin-top:1.7pt;width:153.55pt;height:.05pt;z-index:251681792;visibility:visible;mso-wrap-style:square;mso-wrap-distance-left:9pt;mso-wrap-distance-top:0;mso-wrap-distance-right:9pt;mso-wrap-distance-bottom:0;mso-position-horizontal:absolute;mso-position-horizontal-relative:text;mso-position-vertical:absolute;mso-position-vertical-relative:text;v-text-anchor:top" o:gfxdata="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" stroked="f">
                 <v:textbox style="mso-fit-shape-to-text:t" inset="0,0,0,0">
                   <w:txbxContent>
                     <w:p>
@@ -5497,31 +5494,18 @@
                           <w:noProof/>
                         </w:rPr>
                       </w:pPr>
-                      <w:bookmarkStart w:id="22" w:name="_Toc392106321"/>
+                      <w:bookmarkStart w:id="20" w:name="_Toc392106321"/>
                       <w:r>
                         <w:t xml:space="preserve">Abbildung </w:t>
                       </w:r>
-                      <w:r>
-                        <w:fldChar w:fldCharType="begin"/>
-                      </w:r>
-                      <w:r>
-                        <w:instrText xml:space="preserve"> SEQ Abbildung \* ARABIC </w:instrText>
-                      </w:r>
-                      <w:r>
-                        <w:fldChar w:fldCharType="separate"/>
-                      </w:r>
-                      <w:r>
-                        <w:rPr>
-                          <w:noProof/>
-                        </w:rPr>
-                        <w:t>10</w:t>
-                      </w:r>
-                      <w:r>
-                        <w:rPr>
-                          <w:noProof/>
-                        </w:rPr>
-                        <w:fldChar w:fldCharType="end"/>
-                      </w:r>
+                      <w:fldSimple w:instr=" SEQ Abbildung \* ARABIC ">
+                        <w:r>
+                          <w:rPr>
+                            <w:noProof/>
+                          </w:rPr>
+                          <w:t>10</w:t>
+                        </w:r>
+                      </w:fldSimple>
                       <w:r>
                         <w:t xml:space="preserve"> Game </w:t>
                       </w:r>
@@ -5529,7 +5513,7 @@
                       <w:r>
                         <w:t>over</w:t>
                       </w:r>
-                      <w:bookmarkEnd w:id="22"/>
+                      <w:bookmarkEnd w:id="20"/>
                       <w:proofErr w:type="spellEnd"/>
                     </w:p>
                   </w:txbxContent>
@@ -5551,14 +5535,6 @@
     </w:p>
     <w:p>
       <w:pPr>
-        <w:spacing w:after="0"/>
-        <w:rPr>
-          <w:rFonts w:ascii="Arial" w:hAnsi="Arial" w:cs="Arial"/>
-        </w:rPr>
-      </w:pPr>
-    </w:p>
-    <w:p>
-      <w:pPr>
         <w:rPr>
           <w:rFonts w:ascii="Arial" w:hAnsi="Arial" w:cs="Arial"/>
         </w:rPr>
@@ -5581,7 +5557,15 @@
         <w:rPr>
           <w:rFonts w:ascii="Arial" w:hAnsi="Arial" w:cs="Arial"/>
         </w:rPr>
-        <w:t xml:space="preserve"> Szene“. Hier wird im auch sein erreichter Punktestand angezeigt.</w:t>
+        <w:t xml:space="preserve"> Szene“. Hier wird im auch sein erreichter Punktestand ange</w:t>
+      </w:r>
+      <w:bookmarkStart w:id="21" w:name="_GoBack"/>
+      <w:bookmarkEnd w:id="21"/>
+      <w:r>
+        <w:rPr>
+          <w:rFonts w:ascii="Arial" w:hAnsi="Arial" w:cs="Arial"/>
+        </w:rPr>
+        <w:t>zeigt.</w:t>
       </w:r>
       <w:r>
         <w:rPr>
@@ -5634,14 +5618,14 @@
           <w:rFonts w:ascii="Arial" w:hAnsi="Arial" w:cs="Arial"/>
         </w:rPr>
       </w:pPr>
-      <w:bookmarkStart w:id="20" w:name="_Toc392106482"/>
+      <w:bookmarkStart w:id="22" w:name="_Toc392106482"/>
       <w:r>
         <w:rPr>
           <w:rFonts w:ascii="Arial" w:hAnsi="Arial" w:cs="Arial"/>
         </w:rPr>
         <w:t>Cacheposition</w:t>
       </w:r>
-      <w:bookmarkEnd w:id="20"/>
+      <w:bookmarkEnd w:id="22"/>
       <w:r>
         <w:rPr>
           <w:rFonts w:ascii="Arial" w:hAnsi="Arial" w:cs="Arial"/>
@@ -5712,7 +5696,7 @@
           <w:rFonts w:ascii="Arial" w:hAnsi="Arial" w:cs="Arial"/>
         </w:rPr>
       </w:pPr>
-      <w:bookmarkStart w:id="21" w:name="_Toc392106322"/>
+      <w:bookmarkStart w:id="23" w:name="_Toc392106322"/>
       <w:r>
         <w:rPr>
           <w:rFonts w:ascii="Arial" w:hAnsi="Arial" w:cs="Arial"/>
@@ -5756,7 +5740,7 @@
         </w:rPr>
         <w:t xml:space="preserve"> Cacheposition</w:t>
       </w:r>
-      <w:bookmarkEnd w:id="21"/>
+      <w:bookmarkEnd w:id="23"/>
     </w:p>
     <w:p>
       <w:pPr>
@@ -5800,7 +5784,7 @@
           <w:rFonts w:ascii="Arial" w:hAnsi="Arial" w:cs="Arial"/>
         </w:rPr>
       </w:pPr>
-      <w:bookmarkStart w:id="22" w:name="_Toc392106483"/>
+      <w:bookmarkStart w:id="24" w:name="_Toc392106483"/>
       <w:r>
         <w:rPr>
           <w:rFonts w:ascii="Arial" w:hAnsi="Arial" w:cs="Arial"/>
@@ -5808,7 +5792,7 @@
         <w:lastRenderedPageBreak/>
         <w:t>Charaktere</w:t>
       </w:r>
-      <w:bookmarkEnd w:id="22"/>
+      <w:bookmarkEnd w:id="24"/>
     </w:p>
     <w:p>
       <w:pPr>
@@ -5948,7 +5932,7 @@
           <w:rFonts w:ascii="Arial" w:hAnsi="Arial" w:cs="Arial"/>
         </w:rPr>
       </w:pPr>
-      <w:bookmarkStart w:id="23" w:name="_Toc392106323"/>
+      <w:bookmarkStart w:id="25" w:name="_Toc392106323"/>
       <w:r>
         <w:rPr>
           <w:rFonts w:ascii="Arial" w:hAnsi="Arial" w:cs="Arial"/>
@@ -6027,7 +6011,7 @@
         </w:rPr>
         <w:t>Grabau</w:t>
       </w:r>
-      <w:bookmarkEnd w:id="23"/>
+      <w:bookmarkEnd w:id="25"/>
       <w:proofErr w:type="spellEnd"/>
     </w:p>
     <w:p>
@@ -6169,7 +6153,7 @@
           <w:rFonts w:ascii="Arial" w:hAnsi="Arial" w:cs="Arial"/>
         </w:rPr>
       </w:pPr>
-      <w:bookmarkStart w:id="24" w:name="_Toc392106324"/>
+      <w:bookmarkStart w:id="26" w:name="_Toc392106324"/>
       <w:r>
         <w:rPr>
           <w:rFonts w:ascii="Arial" w:hAnsi="Arial" w:cs="Arial"/>
@@ -6220,7 +6204,7 @@
         </w:rPr>
         <w:t>Qubit</w:t>
       </w:r>
-      <w:bookmarkEnd w:id="24"/>
+      <w:bookmarkEnd w:id="26"/>
       <w:proofErr w:type="spellEnd"/>
     </w:p>
     <w:p>
@@ -6243,7 +6227,7 @@
           <w:rFonts w:ascii="Arial" w:hAnsi="Arial" w:cs="Arial"/>
         </w:rPr>
       </w:pPr>
-      <w:bookmarkStart w:id="25" w:name="_Toc392106484"/>
+      <w:bookmarkStart w:id="27" w:name="_Toc392106484"/>
       <w:r>
         <w:rPr>
           <w:rFonts w:ascii="Arial" w:hAnsi="Arial" w:cs="Arial"/>
@@ -6263,7 +6247,7 @@
         </w:rPr>
         <w:t>Szenen</w:t>
       </w:r>
-      <w:bookmarkEnd w:id="25"/>
+      <w:bookmarkEnd w:id="27"/>
     </w:p>
     <w:p>
       <w:pPr>
@@ -6279,7 +6263,7 @@
           <w:rFonts w:ascii="Arial" w:hAnsi="Arial" w:cs="Arial"/>
         </w:rPr>
       </w:pPr>
-      <w:bookmarkStart w:id="26" w:name="_Toc392106485"/>
+      <w:bookmarkStart w:id="28" w:name="_Toc392106485"/>
       <w:r>
         <w:rPr>
           <w:rFonts w:ascii="Arial" w:hAnsi="Arial" w:cs="Arial"/>
@@ -6298,7 +6282,7 @@
         </w:rPr>
         <w:t>Menü</w:t>
       </w:r>
-      <w:bookmarkEnd w:id="26"/>
+      <w:bookmarkEnd w:id="28"/>
     </w:p>
     <w:p>
       <w:pPr>
@@ -6307,14 +6291,14 @@
           <w:rFonts w:ascii="Arial" w:hAnsi="Arial" w:cs="Arial"/>
         </w:rPr>
       </w:pPr>
-      <w:bookmarkStart w:id="27" w:name="_Toc392106486"/>
+      <w:bookmarkStart w:id="29" w:name="_Toc392106486"/>
       <w:r>
         <w:rPr>
           <w:rFonts w:ascii="Arial" w:hAnsi="Arial" w:cs="Arial"/>
         </w:rPr>
         <w:t>Login Menü</w:t>
       </w:r>
-      <w:bookmarkEnd w:id="27"/>
+      <w:bookmarkEnd w:id="29"/>
     </w:p>
     <w:p>
       <w:pPr>
@@ -6381,7 +6365,7 @@
                                 <w:noProof/>
                               </w:rPr>
                             </w:pPr>
-                            <w:bookmarkStart w:id="28" w:name="_Toc392106325"/>
+                            <w:bookmarkStart w:id="30" w:name="_Toc392106325"/>
                             <w:r>
                               <w:t xml:space="preserve">Abbildung </w:t>
                             </w:r>
@@ -6396,7 +6380,7 @@
                             <w:r>
                               <w:t xml:space="preserve"> Login Menü</w:t>
                             </w:r>
-                            <w:bookmarkEnd w:id="28"/>
+                            <w:bookmarkEnd w:id="30"/>
                           </w:p>
                         </w:txbxContent>
                       </wps:txbx>
@@ -6625,7 +6609,7 @@
         </w:rPr>
       </w:pPr>
     </w:p>
-    <w:bookmarkStart w:id="29" w:name="_Toc392106487"/>
+    <w:bookmarkStart w:id="31" w:name="_Toc392106487"/>
     <w:p>
       <w:pPr>
         <w:pStyle w:val="berschrift3"/>
@@ -6692,7 +6676,7 @@
                                 <w:noProof/>
                               </w:rPr>
                             </w:pPr>
-                            <w:bookmarkStart w:id="30" w:name="_Toc392106326"/>
+                            <w:bookmarkStart w:id="32" w:name="_Toc392106326"/>
                             <w:r>
                               <w:t xml:space="preserve">Abbildung </w:t>
                             </w:r>
@@ -6707,7 +6691,7 @@
                             <w:r>
                               <w:t xml:space="preserve"> Registrieren</w:t>
                             </w:r>
-                            <w:bookmarkEnd w:id="30"/>
+                            <w:bookmarkEnd w:id="32"/>
                           </w:p>
                         </w:txbxContent>
                       </wps:txbx>
@@ -6850,7 +6834,7 @@
         </w:rPr>
         <w:t>Registrieren</w:t>
       </w:r>
-      <w:bookmarkEnd w:id="29"/>
+      <w:bookmarkEnd w:id="31"/>
     </w:p>
     <w:p>
       <w:pPr>
@@ -6918,7 +6902,7 @@
         <w:br w:type="page"/>
       </w:r>
     </w:p>
-    <w:bookmarkStart w:id="31" w:name="_Toc392106488"/>
+    <w:bookmarkStart w:id="33" w:name="_Toc392106488"/>
     <w:p>
       <w:pPr>
         <w:pStyle w:val="berschrift3"/>
@@ -6986,7 +6970,7 @@
                                 <w:noProof/>
                               </w:rPr>
                             </w:pPr>
-                            <w:bookmarkStart w:id="32" w:name="_Toc392106327"/>
+                            <w:bookmarkStart w:id="34" w:name="_Toc392106327"/>
                             <w:r>
                               <w:t xml:space="preserve">Abbildung </w:t>
                             </w:r>
@@ -7001,7 +6985,7 @@
                             <w:r>
                               <w:t>Hauptmenü</w:t>
                             </w:r>
-                            <w:bookmarkEnd w:id="32"/>
+                            <w:bookmarkEnd w:id="34"/>
                           </w:p>
                         </w:txbxContent>
                       </wps:txbx>
@@ -7144,7 +7128,7 @@
         </w:rPr>
         <w:t>Hauptmenü</w:t>
       </w:r>
-      <w:bookmarkEnd w:id="31"/>
+      <w:bookmarkEnd w:id="33"/>
     </w:p>
     <w:p>
       <w:pPr>
@@ -7247,14 +7231,14 @@
           <w:rFonts w:ascii="Arial" w:hAnsi="Arial" w:cs="Arial"/>
         </w:rPr>
       </w:pPr>
-      <w:bookmarkStart w:id="33" w:name="_Toc392106489"/>
+      <w:bookmarkStart w:id="35" w:name="_Toc392106489"/>
       <w:r>
         <w:rPr>
           <w:rFonts w:ascii="Arial" w:hAnsi="Arial" w:cs="Arial"/>
         </w:rPr>
         <w:t>Story</w:t>
       </w:r>
-      <w:bookmarkEnd w:id="33"/>
+      <w:bookmarkEnd w:id="35"/>
     </w:p>
     <w:p>
       <w:pPr>
@@ -7321,7 +7305,7 @@
                                 <w:noProof/>
                               </w:rPr>
                             </w:pPr>
-                            <w:bookmarkStart w:id="34" w:name="_Toc392106328"/>
+                            <w:bookmarkStart w:id="36" w:name="_Toc392106328"/>
                             <w:r>
                               <w:t xml:space="preserve">Abbildung </w:t>
                             </w:r>
@@ -7336,7 +7320,7 @@
                             <w:r>
                               <w:t xml:space="preserve"> Story</w:t>
                             </w:r>
-                            <w:bookmarkEnd w:id="34"/>
+                            <w:bookmarkEnd w:id="36"/>
                           </w:p>
                         </w:txbxContent>
                       </wps:txbx>
@@ -7527,14 +7511,14 @@
           <w:rFonts w:ascii="Arial" w:hAnsi="Arial" w:cs="Arial"/>
         </w:rPr>
       </w:pPr>
-      <w:bookmarkStart w:id="35" w:name="_Toc392106490"/>
+      <w:bookmarkStart w:id="37" w:name="_Toc392106490"/>
       <w:r>
         <w:rPr>
           <w:rFonts w:ascii="Arial" w:hAnsi="Arial" w:cs="Arial"/>
         </w:rPr>
         <w:t>Spiele</w:t>
       </w:r>
-      <w:bookmarkEnd w:id="35"/>
+      <w:bookmarkEnd w:id="37"/>
     </w:p>
     <w:p>
       <w:pPr>
@@ -7601,7 +7585,7 @@
                                 <w:noProof/>
                               </w:rPr>
                             </w:pPr>
-                            <w:bookmarkStart w:id="36" w:name="_Toc392106329"/>
+                            <w:bookmarkStart w:id="38" w:name="_Toc392106329"/>
                             <w:r>
                               <w:t xml:space="preserve">Abbildung </w:t>
                             </w:r>
@@ -7616,7 +7600,7 @@
                             <w:r>
                               <w:t xml:space="preserve"> Alle Spiele</w:t>
                             </w:r>
-                            <w:bookmarkEnd w:id="36"/>
+                            <w:bookmarkEnd w:id="38"/>
                           </w:p>
                         </w:txbxContent>
                       </wps:txbx>
@@ -7781,7 +7765,7 @@
           <w:rFonts w:ascii="Arial" w:hAnsi="Arial" w:cs="Arial"/>
         </w:rPr>
       </w:pPr>
-      <w:bookmarkStart w:id="37" w:name="_Toc392106491"/>
+      <w:bookmarkStart w:id="39" w:name="_Toc392106491"/>
     </w:p>
     <w:p>
       <w:pPr>
@@ -7814,7 +7798,7 @@
         </w:rPr>
         <w:t>Minispiele</w:t>
       </w:r>
-      <w:bookmarkEnd w:id="37"/>
+      <w:bookmarkEnd w:id="39"/>
     </w:p>
     <w:p>
       <w:pPr>
@@ -7901,7 +7885,7 @@
         <w:t>.</w:t>
       </w:r>
     </w:p>
-    <w:bookmarkStart w:id="38" w:name="_Toc392106492"/>
+    <w:bookmarkStart w:id="40" w:name="_Toc392106492"/>
     <w:p>
       <w:pPr>
         <w:pStyle w:val="berschrift3"/>
@@ -7968,7 +7952,7 @@
                                 <w:noProof/>
                               </w:rPr>
                             </w:pPr>
-                            <w:bookmarkStart w:id="39" w:name="_Toc392106330"/>
+                            <w:bookmarkStart w:id="41" w:name="_Toc392106330"/>
                             <w:r>
                               <w:t xml:space="preserve">Abbildung </w:t>
                             </w:r>
@@ -7983,7 +7967,7 @@
                             <w:r>
                               <w:t xml:space="preserve"> Lockpickvorlage</w:t>
                             </w:r>
-                            <w:bookmarkEnd w:id="39"/>
+                            <w:bookmarkEnd w:id="41"/>
                           </w:p>
                         </w:txbxContent>
                       </wps:txbx>
@@ -8126,7 +8110,7 @@
         </w:rPr>
         <w:t>Lockpickspiel</w:t>
       </w:r>
-      <w:bookmarkEnd w:id="38"/>
+      <w:bookmarkEnd w:id="40"/>
     </w:p>
     <w:p>
       <w:pPr>
@@ -8220,7 +8204,7 @@
         <w:br w:type="page"/>
       </w:r>
     </w:p>
-    <w:bookmarkStart w:id="40" w:name="_Toc392106493"/>
+    <w:bookmarkStart w:id="42" w:name="_Toc392106493"/>
     <w:p>
       <w:pPr>
         <w:pStyle w:val="berschrift3"/>
@@ -8288,7 +8272,7 @@
                                 <w:noProof/>
                               </w:rPr>
                             </w:pPr>
-                            <w:bookmarkStart w:id="41" w:name="_Toc392106331"/>
+                            <w:bookmarkStart w:id="43" w:name="_Toc392106331"/>
                             <w:r>
                               <w:t xml:space="preserve">Abbildung </w:t>
                             </w:r>
@@ -8319,7 +8303,7 @@
                             <w:r>
                               <w:t xml:space="preserve"> Vorlage</w:t>
                             </w:r>
-                            <w:bookmarkEnd w:id="41"/>
+                            <w:bookmarkEnd w:id="43"/>
                           </w:p>
                         </w:txbxContent>
                       </wps:txbx>
@@ -8493,7 +8477,7 @@
         </w:rPr>
         <w:t>Invaders</w:t>
       </w:r>
-      <w:bookmarkEnd w:id="40"/>
+      <w:bookmarkEnd w:id="42"/>
       <w:proofErr w:type="spellEnd"/>
     </w:p>
     <w:p>
@@ -8582,7 +8566,7 @@
           <w:rFonts w:ascii="Arial" w:hAnsi="Arial" w:cs="Arial"/>
         </w:rPr>
       </w:pPr>
-      <w:bookmarkStart w:id="42" w:name="_Toc392106494"/>
+      <w:bookmarkStart w:id="44" w:name="_Toc392106494"/>
       <w:r>
         <w:rPr>
           <w:rFonts w:ascii="Arial" w:hAnsi="Arial" w:cs="Arial"/>
@@ -8590,7 +8574,7 @@
         <w:lastRenderedPageBreak/>
         <w:t>Wohnheimspiel</w:t>
       </w:r>
-      <w:bookmarkEnd w:id="42"/>
+      <w:bookmarkEnd w:id="44"/>
     </w:p>
     <w:p>
       <w:pPr>
@@ -8655,7 +8639,7 @@
           <w:rFonts w:ascii="Arial" w:hAnsi="Arial" w:cs="Arial"/>
         </w:rPr>
       </w:pPr>
-      <w:bookmarkStart w:id="43" w:name="_Toc392106332"/>
+      <w:bookmarkStart w:id="45" w:name="_Toc392106332"/>
       <w:r>
         <w:rPr>
           <w:rFonts w:ascii="Arial" w:hAnsi="Arial" w:cs="Arial"/>
@@ -8699,7 +8683,7 @@
         </w:rPr>
         <w:t xml:space="preserve"> Wohnheimspielvorlage</w:t>
       </w:r>
-      <w:bookmarkEnd w:id="43"/>
+      <w:bookmarkEnd w:id="45"/>
     </w:p>
     <w:p>
       <w:pPr>
@@ -8742,7 +8726,7 @@
           <w:rFonts w:ascii="Arial" w:hAnsi="Arial" w:cs="Arial"/>
         </w:rPr>
       </w:pPr>
-      <w:bookmarkStart w:id="44" w:name="_Toc392106495"/>
+      <w:bookmarkStart w:id="46" w:name="_Toc392106495"/>
       <w:r>
         <w:rPr>
           <w:rFonts w:ascii="Arial" w:hAnsi="Arial" w:cs="Arial"/>
@@ -8750,7 +8734,7 @@
         <w:lastRenderedPageBreak/>
         <w:t>Angelspiel</w:t>
       </w:r>
-      <w:bookmarkEnd w:id="44"/>
+      <w:bookmarkEnd w:id="46"/>
     </w:p>
     <w:p>
       <w:pPr>
@@ -8815,7 +8799,7 @@
           <w:rFonts w:ascii="Arial" w:hAnsi="Arial" w:cs="Arial"/>
         </w:rPr>
       </w:pPr>
-      <w:bookmarkStart w:id="45" w:name="_Toc392106333"/>
+      <w:bookmarkStart w:id="47" w:name="_Toc392106333"/>
       <w:r>
         <w:rPr>
           <w:rFonts w:ascii="Arial" w:hAnsi="Arial" w:cs="Arial"/>
@@ -8859,7 +8843,7 @@
         </w:rPr>
         <w:t xml:space="preserve"> Angelspielvorlage</w:t>
       </w:r>
-      <w:bookmarkEnd w:id="45"/>
+      <w:bookmarkEnd w:id="47"/>
     </w:p>
     <w:p>
       <w:pPr>
@@ -8928,7 +8912,7 @@
           <w:rFonts w:ascii="Arial" w:hAnsi="Arial" w:cs="Arial"/>
         </w:rPr>
       </w:pPr>
-      <w:bookmarkStart w:id="46" w:name="_Toc392106496"/>
+      <w:bookmarkStart w:id="48" w:name="_Toc392106496"/>
       <w:proofErr w:type="spellStart"/>
       <w:r>
         <w:rPr>
@@ -8937,7 +8921,7 @@
         <w:lastRenderedPageBreak/>
         <w:t>Bosskampf</w:t>
       </w:r>
-      <w:bookmarkEnd w:id="46"/>
+      <w:bookmarkEnd w:id="48"/>
       <w:proofErr w:type="spellEnd"/>
     </w:p>
     <w:p>
@@ -9005,7 +8989,7 @@
                                 <w:noProof/>
                               </w:rPr>
                             </w:pPr>
-                            <w:bookmarkStart w:id="47" w:name="_Toc392106334"/>
+                            <w:bookmarkStart w:id="49" w:name="_Toc392106334"/>
                             <w:r>
                               <w:t xml:space="preserve">Abbildung </w:t>
                             </w:r>
@@ -9024,7 +9008,7 @@
                             <w:r>
                               <w:t>Bosskampfvorlage</w:t>
                             </w:r>
-                            <w:bookmarkEnd w:id="47"/>
+                            <w:bookmarkEnd w:id="49"/>
                             <w:proofErr w:type="spellEnd"/>
                           </w:p>
                         </w:txbxContent>
@@ -9213,7 +9197,7 @@
           <w:rFonts w:ascii="Arial" w:hAnsi="Arial" w:cs="Arial"/>
         </w:rPr>
       </w:pPr>
-      <w:bookmarkStart w:id="48" w:name="_Toc392106497"/>
+      <w:bookmarkStart w:id="50" w:name="_Toc392106497"/>
       <w:r>
         <w:rPr>
           <w:rFonts w:ascii="Arial" w:hAnsi="Arial" w:cs="Arial"/>
@@ -9227,7 +9211,7 @@
         </w:rPr>
         <w:t>Abbildungsverzeichnis</w:t>
       </w:r>
-      <w:bookmarkEnd w:id="48"/>
+      <w:bookmarkEnd w:id="50"/>
     </w:p>
     <w:p>
       <w:pPr>
@@ -10944,7 +10928,7 @@
           <w:rPr>
             <w:noProof/>
           </w:rPr>
-          <w:t>4</w:t>
+          <w:t>15</w:t>
         </w:r>
         <w:r>
           <w:fldChar w:fldCharType="end"/>
@@ -12913,7 +12897,7 @@
 </file>
 
 <file path=customXml/itemProps2.xml><?xml version="1.0" encoding="utf-8"?>
-<ds:datastoreItem xmlns:ds="http://schemas.openxmlformats.org/officeDocument/2006/customXml" ds:itemID="{994FBC06-4832-48A7-A045-67D44EF7A032}">
+<ds:datastoreItem xmlns:ds="http://schemas.openxmlformats.org/officeDocument/2006/customXml" ds:itemID="{019D072A-A021-4DF3-A2A6-F371C2E25DB6}">
   <ds:schemaRefs>
     <ds:schemaRef ds:uri="http://schemas.openxmlformats.org/officeDocument/2006/bibliography"/>
   </ds:schemaRefs>

</xml_diff>

<commit_message>
Meise Dokus / Galaxy Invaders
</commit_message>
<xml_diff>
--- a/Designrichtlinien/Designrichtlinien Quantums Quest.docx
+++ b/Designrichtlinien/Designrichtlinien Quantums Quest.docx
@@ -1,6 +1,6 @@
 
 <file path=word/document.xml><?xml version="1.0" encoding="utf-8"?>
-<w:document xmlns:wpc="http://schemas.microsoft.com/office/word/2010/wordprocessingCanvas" xmlns:mc="http://schemas.openxmlformats.org/markup-compatibility/2006" xmlns:o="urn:schemas-microsoft-com:office:office" xmlns:r="http://schemas.openxmlformats.org/officeDocument/2006/relationships" xmlns:m="http://schemas.openxmlformats.org/officeDocument/2006/math" xmlns:v="urn:schemas-microsoft-com:vml" xmlns:wp14="http://schemas.microsoft.com/office/word/2010/wordprocessingDrawing" xmlns:wp="http://schemas.openxmlformats.org/drawingml/2006/wordprocessingDrawing" xmlns:w10="urn:schemas-microsoft-com:office:word" xmlns:w="http://schemas.openxmlformats.org/wordprocessingml/2006/main" xmlns:w14="http://schemas.microsoft.com/office/word/2010/wordml" xmlns:wpg="http://schemas.microsoft.com/office/word/2010/wordprocessingGroup" xmlns:wpi="http://schemas.microsoft.com/office/word/2010/wordprocessingInk" xmlns:wne="http://schemas.microsoft.com/office/word/2006/wordml" xmlns:wps="http://schemas.microsoft.com/office/word/2010/wordprocessingShape" mc:Ignorable="w14 wp14">
+<w:document xmlns:wpc="http://schemas.microsoft.com/office/word/2010/wordprocessingCanvas" xmlns:mc="http://schemas.openxmlformats.org/markup-compatibility/2006" xmlns:o="urn:schemas-microsoft-com:office:office" xmlns:r="http://schemas.openxmlformats.org/officeDocument/2006/relationships" xmlns:m="http://schemas.openxmlformats.org/officeDocument/2006/math" xmlns:v="urn:schemas-microsoft-com:vml" xmlns:wp14="http://schemas.microsoft.com/office/word/2010/wordprocessingDrawing" xmlns:wp="http://schemas.openxmlformats.org/drawingml/2006/wordprocessingDrawing" xmlns:w10="urn:schemas-microsoft-com:office:word" xmlns:w="http://schemas.openxmlformats.org/wordprocessingml/2006/main" xmlns:w14="http://schemas.microsoft.com/office/word/2010/wordml" xmlns:w15="http://schemas.microsoft.com/office/word/2012/wordml" xmlns:wpg="http://schemas.microsoft.com/office/word/2010/wordprocessingGroup" xmlns:wpi="http://schemas.microsoft.com/office/word/2010/wordprocessingInk" xmlns:wne="http://schemas.microsoft.com/office/word/2006/wordml" xmlns:wps="http://schemas.microsoft.com/office/word/2010/wordprocessingShape" mc:Ignorable="w14 w15 wp14">
   <w:body>
     <w:sdt>
       <w:sdtPr>
@@ -30,7 +30,7 @@
             <w:tblLook w:val="04A0" w:firstRow="1" w:lastRow="0" w:firstColumn="1" w:lastColumn="0" w:noHBand="0" w:noVBand="1"/>
           </w:tblPr>
           <w:tblGrid>
-            <w:gridCol w:w="7442"/>
+            <w:gridCol w:w="7239"/>
           </w:tblGrid>
           <w:tr>
             <w:sdt>
@@ -41,9 +41,6 @@
                 </w:rPr>
                 <w:alias w:val="Firma"/>
                 <w:id w:val="13406915"/>
-                <w:placeholder>
-                  <w:docPart w:val="46173580E7F540D8BBA14CFBAF6F0808"/>
-                </w:placeholder>
                 <w:dataBinding w:prefixMappings="xmlns:ns0='http://schemas.openxmlformats.org/officeDocument/2006/extended-properties'" w:xpath="/ns0:Properties[1]/ns0:Company[1]" w:storeItemID="{6668398D-A668-4E3E-A5EB-62B293D839F1}"/>
                 <w:text/>
               </w:sdtPr>
@@ -170,7 +167,7 @@
             <w:tblLook w:val="04A0" w:firstRow="1" w:lastRow="0" w:firstColumn="1" w:lastColumn="0" w:noHBand="0" w:noVBand="1"/>
           </w:tblPr>
           <w:tblGrid>
-            <w:gridCol w:w="7442"/>
+            <w:gridCol w:w="7258"/>
           </w:tblGrid>
           <w:tr>
             <w:tc>
@@ -2556,7 +2553,7 @@
           <w:rFonts w:ascii="Arial" w:hAnsi="Arial" w:cs="Arial"/>
         </w:rPr>
         <w:sectPr>
-          <w:footerReference w:type="default" r:id="rId10"/>
+          <w:footerReference w:type="default" r:id="rId9"/>
           <w:pgSz w:w="11906" w:h="16838"/>
           <w:pgMar w:top="1417" w:right="1417" w:bottom="1134" w:left="1417" w:header="708" w:footer="708" w:gutter="0"/>
           <w:pgNumType w:start="0"/>
@@ -2825,7 +2822,7 @@
                     </pic:cNvPicPr>
                   </pic:nvPicPr>
                   <pic:blipFill>
-                    <a:blip r:embed="rId11" cstate="print">
+                    <a:blip r:embed="rId10" cstate="print">
                       <a:extLst>
                         <a:ext uri="{28A0092B-C50C-407E-A947-70E740481C1C}">
                           <a14:useLocalDpi xmlns:a14="http://schemas.microsoft.com/office/drawing/2010/main" val="0"/>
@@ -3088,7 +3085,7 @@
           </mc:Choice>
           <mc:Fallback>
             <w:pict>
-              <v:shapetype id="_x0000_t202" coordsize="21600,21600" o:spt="202" path="m,l,21600r21600,l21600,xe">
+              <v:shapetype w14:anchorId="5FB64E80" id="_x0000_t202" coordsize="21600,21600" o:spt="202" path="m,l,21600r21600,l21600,xe">
                 <v:stroke joinstyle="miter"/>
                 <v:path gradientshapeok="t" o:connecttype="rect"/>
               </v:shapetype>
@@ -3212,7 +3209,7 @@
                     </pic:cNvPicPr>
                   </pic:nvPicPr>
                   <pic:blipFill>
-                    <a:blip r:embed="rId12">
+                    <a:blip r:embed="rId11">
                       <a:extLst>
                         <a:ext uri="{28A0092B-C50C-407E-A947-70E740481C1C}">
                           <a14:useLocalDpi xmlns:a14="http://schemas.microsoft.com/office/drawing/2010/main" val="0"/>
@@ -3524,7 +3521,7 @@
                     <pic:cNvPicPr/>
                   </pic:nvPicPr>
                   <pic:blipFill>
-                    <a:blip r:embed="rId13" cstate="print">
+                    <a:blip r:embed="rId12" cstate="print">
                       <a:extLst>
                         <a:ext uri="{28A0092B-C50C-407E-A947-70E740481C1C}">
                           <a14:useLocalDpi xmlns:a14="http://schemas.microsoft.com/office/drawing/2010/main" val="0"/>
@@ -3661,7 +3658,7 @@
                     </pic:cNvPicPr>
                   </pic:nvPicPr>
                   <pic:blipFill>
-                    <a:blip r:embed="rId14">
+                    <a:blip r:embed="rId13">
                       <a:extLst>
                         <a:ext uri="{28A0092B-C50C-407E-A947-70E740481C1C}">
                           <a14:useLocalDpi xmlns:a14="http://schemas.microsoft.com/office/drawing/2010/main" val="0"/>
@@ -3825,9 +3822,9 @@
         <w:tblLook w:val="04A0" w:firstRow="1" w:lastRow="0" w:firstColumn="1" w:lastColumn="0" w:noHBand="0" w:noVBand="1"/>
       </w:tblPr>
       <w:tblGrid>
-        <w:gridCol w:w="2837"/>
-        <w:gridCol w:w="3220"/>
-        <w:gridCol w:w="3231"/>
+        <w:gridCol w:w="2764"/>
+        <w:gridCol w:w="3143"/>
+        <w:gridCol w:w="3155"/>
       </w:tblGrid>
       <w:tr>
         <w:tc>
@@ -4297,7 +4294,6 @@
         <w:rPr>
           <w:rFonts w:ascii="Arial" w:hAnsi="Arial" w:cs="Arial"/>
         </w:rPr>
-        <w:lastRenderedPageBreak/>
         <w:t>Spielelemente</w:t>
       </w:r>
       <w:bookmarkEnd w:id="10"/>
@@ -4377,7 +4373,7 @@
                     <pic:cNvPicPr/>
                   </pic:nvPicPr>
                   <pic:blipFill>
-                    <a:blip r:embed="rId15">
+                    <a:blip r:embed="rId14">
                       <a:extLst>
                         <a:ext uri="{28A0092B-C50C-407E-A947-70E740481C1C}">
                           <a14:useLocalDpi xmlns:a14="http://schemas.microsoft.com/office/drawing/2010/main" val="0"/>
@@ -4472,27 +4468,14 @@
                             <w:r>
                               <w:t xml:space="preserve">Abbildung </w:t>
                             </w:r>
-                            <w:r>
-                              <w:fldChar w:fldCharType="begin"/>
-                            </w:r>
-                            <w:r>
-                              <w:instrText xml:space="preserve"> SEQ Abbildung \* ARABIC </w:instrText>
-                            </w:r>
-                            <w:r>
-                              <w:fldChar w:fldCharType="separate"/>
-                            </w:r>
-                            <w:r>
-                              <w:rPr>
-                                <w:noProof/>
-                              </w:rPr>
-                              <w:t>5</w:t>
-                            </w:r>
-                            <w:r>
-                              <w:rPr>
-                                <w:noProof/>
-                              </w:rPr>
-                              <w:fldChar w:fldCharType="end"/>
-                            </w:r>
+                            <w:fldSimple w:instr=" SEQ Abbildung \* ARABIC ">
+                              <w:r>
+                                <w:rPr>
+                                  <w:noProof/>
+                                </w:rPr>
+                                <w:t>5</w:t>
+                              </w:r>
+                            </w:fldSimple>
                             <w:r>
                               <w:t xml:space="preserve"> Szenenübersicht</w:t>
                             </w:r>
@@ -4514,7 +4497,7 @@
           </mc:Choice>
           <mc:Fallback>
             <w:pict>
-              <v:shape id="Textfeld 30" o:spid="_x0000_s1027" type="#_x0000_t202" style="position:absolute;margin-left:120.45pt;margin-top:633.65pt;width:205.05pt;height:.05pt;z-index:251673600;visibility:visible;mso-wrap-style:square;mso-wrap-distance-left:9pt;mso-wrap-distance-top:0;mso-wrap-distance-right:9pt;mso-wrap-distance-bottom:0;mso-position-horizontal:absolute;mso-position-horizontal-relative:text;mso-position-vertical:absolute;mso-position-vertical-relative:text;v-text-anchor:top" o:gfxdata="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" stroked="f">
+              <v:shape w14:anchorId="4B7FC025" id="Textfeld 30" o:spid="_x0000_s1027" type="#_x0000_t202" style="position:absolute;margin-left:120.45pt;margin-top:633.65pt;width:205.05pt;height:.05pt;z-index:251673600;visibility:visible;mso-wrap-style:square;mso-wrap-distance-left:9pt;mso-wrap-distance-top:0;mso-wrap-distance-right:9pt;mso-wrap-distance-bottom:0;mso-position-horizontal:absolute;mso-position-horizontal-relative:text;mso-position-vertical:absolute;mso-position-vertical-relative:text;v-text-anchor:top" o:gfxdata="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" stroked="f">
                 <v:textbox style="mso-fit-shape-to-text:t" inset="0,0,0,0">
                   <w:txbxContent>
                     <w:p>
@@ -4529,27 +4512,14 @@
                       <w:r>
                         <w:t xml:space="preserve">Abbildung </w:t>
                       </w:r>
-                      <w:r>
-                        <w:fldChar w:fldCharType="begin"/>
-                      </w:r>
-                      <w:r>
-                        <w:instrText xml:space="preserve"> SEQ Abbildung \* ARABIC </w:instrText>
-                      </w:r>
-                      <w:r>
-                        <w:fldChar w:fldCharType="separate"/>
-                      </w:r>
-                      <w:r>
-                        <w:rPr>
-                          <w:noProof/>
-                        </w:rPr>
-                        <w:t>5</w:t>
-                      </w:r>
-                      <w:r>
-                        <w:rPr>
-                          <w:noProof/>
-                        </w:rPr>
-                        <w:fldChar w:fldCharType="end"/>
-                      </w:r>
+                      <w:fldSimple w:instr=" SEQ Abbildung \* ARABIC ">
+                        <w:r>
+                          <w:rPr>
+                            <w:noProof/>
+                          </w:rPr>
+                          <w:t>5</w:t>
+                        </w:r>
+                      </w:fldSimple>
                       <w:r>
                         <w:t xml:space="preserve"> Szenenübersicht</w:t>
                       </w:r>
@@ -4584,7 +4554,6 @@
         <w:rPr>
           <w:rFonts w:ascii="Arial" w:hAnsi="Arial" w:cs="Arial"/>
         </w:rPr>
-        <w:lastRenderedPageBreak/>
         <w:t>4</w:t>
       </w:r>
       <w:r>
@@ -4665,7 +4634,7 @@
                     <pic:cNvPicPr/>
                   </pic:nvPicPr>
                   <pic:blipFill>
-                    <a:blip r:embed="rId16">
+                    <a:blip r:embed="rId15">
                       <a:extLst>
                         <a:ext uri="{28A0092B-C50C-407E-A947-70E740481C1C}">
                           <a14:useLocalDpi xmlns:a14="http://schemas.microsoft.com/office/drawing/2010/main" val="0"/>
@@ -4805,7 +4774,7 @@
                     <pic:cNvPicPr/>
                   </pic:nvPicPr>
                   <pic:blipFill>
-                    <a:blip r:embed="rId17" cstate="print">
+                    <a:blip r:embed="rId16" cstate="print">
                       <a:extLst>
                         <a:ext uri="{28A0092B-C50C-407E-A947-70E740481C1C}">
                           <a14:useLocalDpi xmlns:a14="http://schemas.microsoft.com/office/drawing/2010/main" val="0"/>
@@ -4944,7 +4913,7 @@
               </wp:anchor>
             </w:drawing>
           </mc:Choice>
-          <mc:Fallback xmlns:w15="http://schemas.microsoft.com/office/word/2012/wordml">
+          <mc:Fallback>
             <w:pict>
               <v:shape w14:anchorId="259E9D95" id="Textfeld 32" o:spid="_x0000_s1028" type="#_x0000_t202" style="position:absolute;margin-left:263.6pt;margin-top:197.65pt;width:218.25pt;height:.05pt;z-index:251675648;visibility:visible;mso-wrap-style:square;mso-width-percent:0;mso-wrap-distance-left:9pt;mso-wrap-distance-top:0;mso-wrap-distance-right:9pt;mso-wrap-distance-bottom:0;mso-position-horizontal:absolute;mso-position-horizontal-relative:text;mso-position-vertical:absolute;mso-position-vertical-relative:text;mso-width-percent:0;mso-width-relative:margin;v-text-anchor:top" o:gfxdata="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" stroked="f">
                 <v:textbox style="mso-fit-shape-to-text:t" inset="0,0,0,0">
@@ -5052,7 +5021,7 @@
                     <pic:cNvPicPr/>
                   </pic:nvPicPr>
                   <pic:blipFill>
-                    <a:blip r:embed="rId18" cstate="print">
+                    <a:blip r:embed="rId17" cstate="print">
                       <a:extLst>
                         <a:ext uri="{28A0092B-C50C-407E-A947-70E740481C1C}">
                           <a14:useLocalDpi xmlns:a14="http://schemas.microsoft.com/office/drawing/2010/main" val="0"/>
@@ -5198,7 +5167,6 @@
         <w:rPr>
           <w:rFonts w:ascii="Arial" w:hAnsi="Arial" w:cs="Arial"/>
         </w:rPr>
-        <w:lastRenderedPageBreak/>
         <w:t xml:space="preserve">Game </w:t>
       </w:r>
       <w:proofErr w:type="spellStart"/>
@@ -5256,7 +5224,7 @@
                     <pic:cNvPicPr/>
                   </pic:nvPicPr>
                   <pic:blipFill>
-                    <a:blip r:embed="rId19" cstate="print">
+                    <a:blip r:embed="rId18" cstate="print">
                       <a:extLst>
                         <a:ext uri="{28A0092B-C50C-407E-A947-70E740481C1C}">
                           <a14:useLocalDpi xmlns:a14="http://schemas.microsoft.com/office/drawing/2010/main" val="0"/>
@@ -5318,7 +5286,7 @@
                     <pic:cNvPicPr/>
                   </pic:nvPicPr>
                   <pic:blipFill>
-                    <a:blip r:embed="rId20" cstate="print">
+                    <a:blip r:embed="rId19" cstate="print">
                       <a:extLst>
                         <a:ext uri="{28A0092B-C50C-407E-A947-70E740481C1C}">
                           <a14:useLocalDpi xmlns:a14="http://schemas.microsoft.com/office/drawing/2010/main" val="0"/>
@@ -5500,27 +5468,14 @@
                             <w:r>
                               <w:t xml:space="preserve">Abbildung </w:t>
                             </w:r>
-                            <w:r>
-                              <w:fldChar w:fldCharType="begin"/>
-                            </w:r>
-                            <w:r>
-                              <w:instrText xml:space="preserve"> SEQ Abbildung \* ARABIC </w:instrText>
-                            </w:r>
-                            <w:r>
-                              <w:fldChar w:fldCharType="separate"/>
-                            </w:r>
-                            <w:r>
-                              <w:rPr>
-                                <w:noProof/>
-                              </w:rPr>
-                              <w:t>10</w:t>
-                            </w:r>
-                            <w:r>
-                              <w:rPr>
-                                <w:noProof/>
-                              </w:rPr>
-                              <w:fldChar w:fldCharType="end"/>
-                            </w:r>
+                            <w:fldSimple w:instr=" SEQ Abbildung \* ARABIC ">
+                              <w:r>
+                                <w:rPr>
+                                  <w:noProof/>
+                                </w:rPr>
+                                <w:t>7</w:t>
+                              </w:r>
+                            </w:fldSimple>
                             <w:r>
                               <w:t xml:space="preserve"> Game </w:t>
                             </w:r>
@@ -5547,7 +5502,7 @@
           </mc:Choice>
           <mc:Fallback>
             <w:pict>
-              <v:shape id="Textfeld 34" o:spid="_x0000_s1029" type="#_x0000_t202" style="position:absolute;margin-left:21.75pt;margin-top:3.2pt;width:153.55pt;height:.05pt;z-index:251681792;visibility:visible;mso-wrap-style:square;mso-wrap-distance-left:9pt;mso-wrap-distance-top:0;mso-wrap-distance-right:9pt;mso-wrap-distance-bottom:0;mso-position-horizontal:absolute;mso-position-horizontal-relative:text;mso-position-vertical:absolute;mso-position-vertical-relative:text;v-text-anchor:top" o:gfxdata="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" stroked="f">
+              <v:shape w14:anchorId="74330696" id="Textfeld 34" o:spid="_x0000_s1029" type="#_x0000_t202" style="position:absolute;margin-left:21.75pt;margin-top:3.2pt;width:153.55pt;height:.05pt;z-index:251681792;visibility:visible;mso-wrap-style:square;mso-wrap-distance-left:9pt;mso-wrap-distance-top:0;mso-wrap-distance-right:9pt;mso-wrap-distance-bottom:0;mso-position-horizontal:absolute;mso-position-horizontal-relative:text;mso-position-vertical:absolute;mso-position-vertical-relative:text;v-text-anchor:top" o:gfxdata="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" stroked="f">
                 <v:textbox style="mso-fit-shape-to-text:t" inset="0,0,0,0">
                   <w:txbxContent>
                     <w:p>
@@ -5562,27 +5517,14 @@
                       <w:r>
                         <w:t xml:space="preserve">Abbildung </w:t>
                       </w:r>
-                      <w:r>
-                        <w:fldChar w:fldCharType="begin"/>
-                      </w:r>
-                      <w:r>
-                        <w:instrText xml:space="preserve"> SEQ Abbildung \* ARABIC </w:instrText>
-                      </w:r>
-                      <w:r>
-                        <w:fldChar w:fldCharType="separate"/>
-                      </w:r>
-                      <w:r>
-                        <w:rPr>
-                          <w:noProof/>
-                        </w:rPr>
-                        <w:t>10</w:t>
-                      </w:r>
-                      <w:r>
-                        <w:rPr>
-                          <w:noProof/>
-                        </w:rPr>
-                        <w:fldChar w:fldCharType="end"/>
-                      </w:r>
+                      <w:fldSimple w:instr=" SEQ Abbildung \* ARABIC ">
+                        <w:r>
+                          <w:rPr>
+                            <w:noProof/>
+                          </w:rPr>
+                          <w:t>7</w:t>
+                        </w:r>
+                      </w:fldSimple>
                       <w:r>
                         <w:t xml:space="preserve"> Game </w:t>
                       </w:r>
@@ -5657,27 +5599,14 @@
                             <w:r>
                               <w:t xml:space="preserve">Abbildung </w:t>
                             </w:r>
-                            <w:r>
-                              <w:fldChar w:fldCharType="begin"/>
-                            </w:r>
-                            <w:r>
-                              <w:instrText xml:space="preserve"> SEQ Abbildung \* ARABIC </w:instrText>
-                            </w:r>
-                            <w:r>
-                              <w:fldChar w:fldCharType="separate"/>
-                            </w:r>
-                            <w:r>
-                              <w:rPr>
-                                <w:noProof/>
-                              </w:rPr>
-                              <w:t>9</w:t>
-                            </w:r>
-                            <w:r>
-                              <w:rPr>
-                                <w:noProof/>
-                              </w:rPr>
-                              <w:fldChar w:fldCharType="end"/>
-                            </w:r>
+                            <w:fldSimple w:instr=" SEQ Abbildung \* ARABIC ">
+                              <w:r>
+                                <w:rPr>
+                                  <w:noProof/>
+                                </w:rPr>
+                                <w:t>8</w:t>
+                              </w:r>
+                            </w:fldSimple>
                             <w:r>
                               <w:t xml:space="preserve"> Game </w:t>
                             </w:r>
@@ -5704,7 +5633,7 @@
           </mc:Choice>
           <mc:Fallback>
             <w:pict>
-              <v:shape id="Textfeld 35" o:spid="_x0000_s1030" type="#_x0000_t202" style="position:absolute;margin-left:0;margin-top:2.45pt;width:153.95pt;height:.05pt;z-index:251683840;visibility:visible;mso-wrap-style:square;mso-wrap-distance-left:9pt;mso-wrap-distance-top:0;mso-wrap-distance-right:9pt;mso-wrap-distance-bottom:0;mso-position-horizontal:left;mso-position-horizontal-relative:margin;mso-position-vertical:absolute;mso-position-vertical-relative:text;v-text-anchor:top" o:gfxdata="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" stroked="f">
+              <v:shape w14:anchorId="481C989B" id="Textfeld 35" o:spid="_x0000_s1030" type="#_x0000_t202" style="position:absolute;margin-left:0;margin-top:2.45pt;width:153.95pt;height:.05pt;z-index:251683840;visibility:visible;mso-wrap-style:square;mso-wrap-distance-left:9pt;mso-wrap-distance-top:0;mso-wrap-distance-right:9pt;mso-wrap-distance-bottom:0;mso-position-horizontal:left;mso-position-horizontal-relative:margin;mso-position-vertical:absolute;mso-position-vertical-relative:text;v-text-anchor:top" o:gfxdata="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" stroked="f">
                 <v:textbox style="mso-fit-shape-to-text:t" inset="0,0,0,0">
                   <w:txbxContent>
                     <w:p>
@@ -5719,27 +5648,14 @@
                       <w:r>
                         <w:t xml:space="preserve">Abbildung </w:t>
                       </w:r>
-                      <w:r>
-                        <w:fldChar w:fldCharType="begin"/>
-                      </w:r>
-                      <w:r>
-                        <w:instrText xml:space="preserve"> SEQ Abbildung \* ARABIC </w:instrText>
-                      </w:r>
-                      <w:r>
-                        <w:fldChar w:fldCharType="separate"/>
-                      </w:r>
-                      <w:r>
-                        <w:rPr>
-                          <w:noProof/>
-                        </w:rPr>
-                        <w:t>9</w:t>
-                      </w:r>
-                      <w:r>
-                        <w:rPr>
-                          <w:noProof/>
-                        </w:rPr>
-                        <w:fldChar w:fldCharType="end"/>
-                      </w:r>
+                      <w:fldSimple w:instr=" SEQ Abbildung \* ARABIC ">
+                        <w:r>
+                          <w:rPr>
+                            <w:noProof/>
+                          </w:rPr>
+                          <w:t>8</w:t>
+                        </w:r>
+                      </w:fldSimple>
                       <w:r>
                         <w:t xml:space="preserve"> Game </w:t>
                       </w:r>
@@ -5924,7 +5840,7 @@
                     <pic:cNvPicPr/>
                   </pic:nvPicPr>
                   <pic:blipFill>
-                    <a:blip r:embed="rId21" cstate="print">
+                    <a:blip r:embed="rId20" cstate="print">
                       <a:extLst>
                         <a:ext uri="{28A0092B-C50C-407E-A947-70E740481C1C}">
                           <a14:useLocalDpi xmlns:a14="http://schemas.microsoft.com/office/drawing/2010/main" val="0"/>
@@ -5988,7 +5904,7 @@
           <w:rFonts w:ascii="Arial" w:hAnsi="Arial" w:cs="Arial"/>
           <w:noProof/>
         </w:rPr>
-        <w:t>11</w:t>
+        <w:t>9</w:t>
       </w:r>
       <w:r>
         <w:rPr>
@@ -6051,7 +5967,6 @@
         <w:rPr>
           <w:rFonts w:ascii="Arial" w:hAnsi="Arial" w:cs="Arial"/>
         </w:rPr>
-        <w:lastRenderedPageBreak/>
         <w:t>Charaktere</w:t>
       </w:r>
       <w:bookmarkEnd w:id="25"/>
@@ -6181,6 +6096,251 @@
             <wp:extent cx="1943100" cy="1943100"/>
             <wp:effectExtent l="0" t="0" r="0" b="0"/>
             <wp:docPr id="12" name="Grafik 12"/>
+            <wp:cNvGraphicFramePr>
+              <a:graphicFrameLocks xmlns:a="http://schemas.openxmlformats.org/drawingml/2006/main" noChangeAspect="1"/>
+            </wp:cNvGraphicFramePr>
+            <a:graphic xmlns:a="http://schemas.openxmlformats.org/drawingml/2006/main">
+              <a:graphicData uri="http://schemas.openxmlformats.org/drawingml/2006/picture">
+                <pic:pic xmlns:pic="http://schemas.openxmlformats.org/drawingml/2006/picture">
+                  <pic:nvPicPr>
+                    <pic:cNvPr id="0" name=""/>
+                    <pic:cNvPicPr/>
+                  </pic:nvPicPr>
+                  <pic:blipFill>
+                    <a:blip r:embed="rId21"/>
+                    <a:stretch>
+                      <a:fillRect/>
+                    </a:stretch>
+                  </pic:blipFill>
+                  <pic:spPr>
+                    <a:xfrm>
+                      <a:off x="0" y="0"/>
+                      <a:ext cx="1943100" cy="1943100"/>
+                    </a:xfrm>
+                    <a:prstGeom prst="rect">
+                      <a:avLst/>
+                    </a:prstGeom>
+                  </pic:spPr>
+                </pic:pic>
+              </a:graphicData>
+            </a:graphic>
+          </wp:inline>
+        </w:drawing>
+      </w:r>
+    </w:p>
+    <w:p>
+      <w:pPr>
+        <w:pStyle w:val="Beschriftung"/>
+        <w:rPr>
+          <w:rFonts w:ascii="Arial" w:hAnsi="Arial" w:cs="Arial"/>
+        </w:rPr>
+      </w:pPr>
+      <w:bookmarkStart w:id="26" w:name="_Toc392106323"/>
+      <w:r>
+        <w:rPr>
+          <w:rFonts w:ascii="Arial" w:hAnsi="Arial" w:cs="Arial"/>
+        </w:rPr>
+        <w:t xml:space="preserve">Abbildung </w:t>
+      </w:r>
+      <w:r>
+        <w:rPr>
+          <w:rFonts w:ascii="Arial" w:hAnsi="Arial" w:cs="Arial"/>
+        </w:rPr>
+        <w:fldChar w:fldCharType="begin"/>
+      </w:r>
+      <w:r>
+        <w:rPr>
+          <w:rFonts w:ascii="Arial" w:hAnsi="Arial" w:cs="Arial"/>
+        </w:rPr>
+        <w:instrText xml:space="preserve"> SEQ Abbildung \* ARABIC </w:instrText>
+      </w:r>
+      <w:r>
+        <w:rPr>
+          <w:rFonts w:ascii="Arial" w:hAnsi="Arial" w:cs="Arial"/>
+        </w:rPr>
+        <w:fldChar w:fldCharType="separate"/>
+      </w:r>
+      <w:r>
+        <w:rPr>
+          <w:rFonts w:ascii="Arial" w:hAnsi="Arial" w:cs="Arial"/>
+          <w:noProof/>
+        </w:rPr>
+        <w:t>10</w:t>
+      </w:r>
+      <w:r>
+        <w:rPr>
+          <w:rFonts w:ascii="Arial" w:hAnsi="Arial" w:cs="Arial"/>
+        </w:rPr>
+        <w:fldChar w:fldCharType="end"/>
+      </w:r>
+      <w:r>
+        <w:rPr>
+          <w:rFonts w:ascii="Arial" w:hAnsi="Arial" w:cs="Arial"/>
+        </w:rPr>
+        <w:t xml:space="preserve"> Quantum </w:t>
+      </w:r>
+      <w:proofErr w:type="spellStart"/>
+      <w:r>
+        <w:rPr>
+          <w:rFonts w:ascii="Arial" w:hAnsi="Arial" w:cs="Arial"/>
+        </w:rPr>
+        <w:t>by</w:t>
+      </w:r>
+      <w:proofErr w:type="spellEnd"/>
+      <w:r>
+        <w:rPr>
+          <w:rFonts w:ascii="Arial" w:hAnsi="Arial" w:cs="Arial"/>
+        </w:rPr>
+        <w:t xml:space="preserve"> </w:t>
+      </w:r>
+      <w:proofErr w:type="spellStart"/>
+      <w:r>
+        <w:rPr>
+          <w:rFonts w:ascii="Arial" w:hAnsi="Arial" w:cs="Arial"/>
+        </w:rPr>
+        <w:t>Florens</w:t>
+      </w:r>
+      <w:proofErr w:type="spellEnd"/>
+      <w:r>
+        <w:rPr>
+          <w:rFonts w:ascii="Arial" w:hAnsi="Arial" w:cs="Arial"/>
+        </w:rPr>
+        <w:t xml:space="preserve"> </w:t>
+      </w:r>
+      <w:proofErr w:type="spellStart"/>
+      <w:r>
+        <w:rPr>
+          <w:rFonts w:ascii="Arial" w:hAnsi="Arial" w:cs="Arial"/>
+        </w:rPr>
+        <w:t>Grabau</w:t>
+      </w:r>
+      <w:bookmarkEnd w:id="26"/>
+      <w:proofErr w:type="spellEnd"/>
+    </w:p>
+    <w:p>
+      <w:pPr>
+        <w:rPr>
+          <w:rFonts w:ascii="Arial" w:hAnsi="Arial" w:cs="Arial"/>
+        </w:rPr>
+      </w:pPr>
+      <w:r>
+        <w:rPr>
+          <w:rFonts w:ascii="Arial" w:hAnsi="Arial" w:cs="Arial"/>
+        </w:rPr>
+        <w:t xml:space="preserve">Helfer </w:t>
+      </w:r>
+      <w:proofErr w:type="spellStart"/>
+      <w:r>
+        <w:rPr>
+          <w:rFonts w:ascii="Arial" w:hAnsi="Arial" w:cs="Arial"/>
+        </w:rPr>
+        <w:t>Qubit</w:t>
+      </w:r>
+      <w:proofErr w:type="spellEnd"/>
+    </w:p>
+    <w:p>
+      <w:pPr>
+        <w:rPr>
+          <w:rFonts w:ascii="Arial" w:hAnsi="Arial" w:cs="Arial"/>
+        </w:rPr>
+      </w:pPr>
+      <w:r>
+        <w:rPr>
+          <w:rFonts w:ascii="Arial" w:hAnsi="Arial" w:cs="Arial"/>
+        </w:rPr>
+        <w:t>Er bildet den Antagonis</w:t>
+      </w:r>
+      <w:r>
+        <w:rPr>
+          <w:rFonts w:ascii="Arial" w:hAnsi="Arial" w:cs="Arial"/>
+        </w:rPr>
+        <w:t>ten zu Quantum</w:t>
+      </w:r>
+      <w:r>
+        <w:rPr>
+          <w:rFonts w:ascii="Arial" w:hAnsi="Arial" w:cs="Arial"/>
+        </w:rPr>
+        <w:t>,</w:t>
+      </w:r>
+      <w:r>
+        <w:rPr>
+          <w:rFonts w:ascii="Arial" w:hAnsi="Arial" w:cs="Arial"/>
+        </w:rPr>
+        <w:t xml:space="preserve"> </w:t>
+      </w:r>
+      <w:r>
+        <w:rPr>
+          <w:rFonts w:ascii="Arial" w:hAnsi="Arial" w:cs="Arial"/>
+        </w:rPr>
+        <w:t>d</w:t>
+      </w:r>
+      <w:r>
+        <w:rPr>
+          <w:rFonts w:ascii="Arial" w:hAnsi="Arial" w:cs="Arial"/>
+        </w:rPr>
+        <w:t>a er einen gefühlvollen Charakter hat. So wird seine Wärme auch durch die Komplementärfarbe</w:t>
+      </w:r>
+      <w:r>
+        <w:rPr>
+          <w:rFonts w:ascii="Arial" w:hAnsi="Arial" w:cs="Arial"/>
+        </w:rPr>
+        <w:t xml:space="preserve"> (Orange)</w:t>
+      </w:r>
+      <w:r>
+        <w:rPr>
+          <w:rFonts w:ascii="Arial" w:hAnsi="Arial" w:cs="Arial"/>
+        </w:rPr>
+        <w:t xml:space="preserve"> zu Quantum</w:t>
+      </w:r>
+      <w:r>
+        <w:rPr>
+          <w:rFonts w:ascii="Arial" w:hAnsi="Arial" w:cs="Arial"/>
+        </w:rPr>
+        <w:t xml:space="preserve"> deutlich.</w:t>
+      </w:r>
+      <w:r>
+        <w:rPr>
+          <w:rFonts w:ascii="Arial" w:hAnsi="Arial" w:cs="Arial"/>
+        </w:rPr>
+        <w:t xml:space="preserve"> Er bildet auch eine retroperspektiv</w:t>
+      </w:r>
+      <w:r>
+        <w:rPr>
+          <w:rFonts w:ascii="Arial" w:hAnsi="Arial" w:cs="Arial"/>
+        </w:rPr>
+        <w:t>e auf die Historie der Technik</w:t>
+      </w:r>
+      <w:r>
+        <w:rPr>
+          <w:rFonts w:ascii="Arial" w:hAnsi="Arial" w:cs="Arial"/>
+        </w:rPr>
+        <w:t>. Er ist ein Museumsstück.</w:t>
+      </w:r>
+      <w:r>
+        <w:rPr>
+          <w:rFonts w:ascii="Arial" w:hAnsi="Arial" w:cs="Arial"/>
+        </w:rPr>
+        <w:t xml:space="preserve"> Seine Form erinnert an einen Gameboy, dies soll die Emotionen des Spielers wecken.</w:t>
+      </w:r>
+    </w:p>
+    <w:p>
+      <w:pPr>
+        <w:keepNext/>
+        <w:rPr>
+          <w:rFonts w:ascii="Arial" w:hAnsi="Arial" w:cs="Arial"/>
+        </w:rPr>
+      </w:pPr>
+      <w:r>
+        <w:rPr>
+          <w:rFonts w:ascii="Arial" w:hAnsi="Arial" w:cs="Arial"/>
+          <w:noProof/>
+          <w:lang w:eastAsia="de-DE"/>
+        </w:rPr>
+        <w:drawing>
+          <wp:inline distT="0" distB="0" distL="0" distR="0" wp14:anchorId="70277422" wp14:editId="349F42C6">
+            <wp:extent cx="1943100" cy="1952625"/>
+            <wp:effectExtent l="0" t="0" r="0" b="0"/>
+            <wp:docPr id="13" name="Grafik 13"/>
             <wp:cNvGraphicFramePr>
               <a:graphicFrameLocks xmlns:a="http://schemas.openxmlformats.org/drawingml/2006/main" noChangeAspect="1"/>
             </wp:cNvGraphicFramePr>
@@ -6200,251 +6360,6 @@
                   <pic:spPr>
                     <a:xfrm>
                       <a:off x="0" y="0"/>
-                      <a:ext cx="1943100" cy="1943100"/>
-                    </a:xfrm>
-                    <a:prstGeom prst="rect">
-                      <a:avLst/>
-                    </a:prstGeom>
-                  </pic:spPr>
-                </pic:pic>
-              </a:graphicData>
-            </a:graphic>
-          </wp:inline>
-        </w:drawing>
-      </w:r>
-    </w:p>
-    <w:p>
-      <w:pPr>
-        <w:pStyle w:val="Beschriftung"/>
-        <w:rPr>
-          <w:rFonts w:ascii="Arial" w:hAnsi="Arial" w:cs="Arial"/>
-        </w:rPr>
-      </w:pPr>
-      <w:bookmarkStart w:id="26" w:name="_Toc392106323"/>
-      <w:r>
-        <w:rPr>
-          <w:rFonts w:ascii="Arial" w:hAnsi="Arial" w:cs="Arial"/>
-        </w:rPr>
-        <w:t xml:space="preserve">Abbildung </w:t>
-      </w:r>
-      <w:r>
-        <w:rPr>
-          <w:rFonts w:ascii="Arial" w:hAnsi="Arial" w:cs="Arial"/>
-        </w:rPr>
-        <w:fldChar w:fldCharType="begin"/>
-      </w:r>
-      <w:r>
-        <w:rPr>
-          <w:rFonts w:ascii="Arial" w:hAnsi="Arial" w:cs="Arial"/>
-        </w:rPr>
-        <w:instrText xml:space="preserve"> SEQ Abbildung \* ARABIC </w:instrText>
-      </w:r>
-      <w:r>
-        <w:rPr>
-          <w:rFonts w:ascii="Arial" w:hAnsi="Arial" w:cs="Arial"/>
-        </w:rPr>
-        <w:fldChar w:fldCharType="separate"/>
-      </w:r>
-      <w:r>
-        <w:rPr>
-          <w:rFonts w:ascii="Arial" w:hAnsi="Arial" w:cs="Arial"/>
-          <w:noProof/>
-        </w:rPr>
-        <w:t>12</w:t>
-      </w:r>
-      <w:r>
-        <w:rPr>
-          <w:rFonts w:ascii="Arial" w:hAnsi="Arial" w:cs="Arial"/>
-        </w:rPr>
-        <w:fldChar w:fldCharType="end"/>
-      </w:r>
-      <w:r>
-        <w:rPr>
-          <w:rFonts w:ascii="Arial" w:hAnsi="Arial" w:cs="Arial"/>
-        </w:rPr>
-        <w:t xml:space="preserve"> Quantum </w:t>
-      </w:r>
-      <w:proofErr w:type="spellStart"/>
-      <w:r>
-        <w:rPr>
-          <w:rFonts w:ascii="Arial" w:hAnsi="Arial" w:cs="Arial"/>
-        </w:rPr>
-        <w:t>by</w:t>
-      </w:r>
-      <w:proofErr w:type="spellEnd"/>
-      <w:r>
-        <w:rPr>
-          <w:rFonts w:ascii="Arial" w:hAnsi="Arial" w:cs="Arial"/>
-        </w:rPr>
-        <w:t xml:space="preserve"> </w:t>
-      </w:r>
-      <w:proofErr w:type="spellStart"/>
-      <w:r>
-        <w:rPr>
-          <w:rFonts w:ascii="Arial" w:hAnsi="Arial" w:cs="Arial"/>
-        </w:rPr>
-        <w:t>Florens</w:t>
-      </w:r>
-      <w:proofErr w:type="spellEnd"/>
-      <w:r>
-        <w:rPr>
-          <w:rFonts w:ascii="Arial" w:hAnsi="Arial" w:cs="Arial"/>
-        </w:rPr>
-        <w:t xml:space="preserve"> </w:t>
-      </w:r>
-      <w:proofErr w:type="spellStart"/>
-      <w:r>
-        <w:rPr>
-          <w:rFonts w:ascii="Arial" w:hAnsi="Arial" w:cs="Arial"/>
-        </w:rPr>
-        <w:t>Grabau</w:t>
-      </w:r>
-      <w:bookmarkEnd w:id="26"/>
-      <w:proofErr w:type="spellEnd"/>
-    </w:p>
-    <w:p>
-      <w:pPr>
-        <w:rPr>
-          <w:rFonts w:ascii="Arial" w:hAnsi="Arial" w:cs="Arial"/>
-        </w:rPr>
-      </w:pPr>
-      <w:r>
-        <w:rPr>
-          <w:rFonts w:ascii="Arial" w:hAnsi="Arial" w:cs="Arial"/>
-        </w:rPr>
-        <w:t xml:space="preserve">Helfer </w:t>
-      </w:r>
-      <w:proofErr w:type="spellStart"/>
-      <w:r>
-        <w:rPr>
-          <w:rFonts w:ascii="Arial" w:hAnsi="Arial" w:cs="Arial"/>
-        </w:rPr>
-        <w:t>Qubit</w:t>
-      </w:r>
-      <w:proofErr w:type="spellEnd"/>
-    </w:p>
-    <w:p>
-      <w:pPr>
-        <w:rPr>
-          <w:rFonts w:ascii="Arial" w:hAnsi="Arial" w:cs="Arial"/>
-        </w:rPr>
-      </w:pPr>
-      <w:r>
-        <w:rPr>
-          <w:rFonts w:ascii="Arial" w:hAnsi="Arial" w:cs="Arial"/>
-        </w:rPr>
-        <w:t>Er bildet den Antagonis</w:t>
-      </w:r>
-      <w:r>
-        <w:rPr>
-          <w:rFonts w:ascii="Arial" w:hAnsi="Arial" w:cs="Arial"/>
-        </w:rPr>
-        <w:t>ten zu Quantum</w:t>
-      </w:r>
-      <w:r>
-        <w:rPr>
-          <w:rFonts w:ascii="Arial" w:hAnsi="Arial" w:cs="Arial"/>
-        </w:rPr>
-        <w:t>,</w:t>
-      </w:r>
-      <w:r>
-        <w:rPr>
-          <w:rFonts w:ascii="Arial" w:hAnsi="Arial" w:cs="Arial"/>
-        </w:rPr>
-        <w:t xml:space="preserve"> </w:t>
-      </w:r>
-      <w:r>
-        <w:rPr>
-          <w:rFonts w:ascii="Arial" w:hAnsi="Arial" w:cs="Arial"/>
-        </w:rPr>
-        <w:t>d</w:t>
-      </w:r>
-      <w:r>
-        <w:rPr>
-          <w:rFonts w:ascii="Arial" w:hAnsi="Arial" w:cs="Arial"/>
-        </w:rPr>
-        <w:t>a er einen gefühlvollen Charakter hat. So wird seine Wärme auch durch die Komplementärfarbe</w:t>
-      </w:r>
-      <w:r>
-        <w:rPr>
-          <w:rFonts w:ascii="Arial" w:hAnsi="Arial" w:cs="Arial"/>
-        </w:rPr>
-        <w:t xml:space="preserve"> (Orange)</w:t>
-      </w:r>
-      <w:r>
-        <w:rPr>
-          <w:rFonts w:ascii="Arial" w:hAnsi="Arial" w:cs="Arial"/>
-        </w:rPr>
-        <w:t xml:space="preserve"> zu Quantum</w:t>
-      </w:r>
-      <w:r>
-        <w:rPr>
-          <w:rFonts w:ascii="Arial" w:hAnsi="Arial" w:cs="Arial"/>
-        </w:rPr>
-        <w:t xml:space="preserve"> deutlich.</w:t>
-      </w:r>
-      <w:r>
-        <w:rPr>
-          <w:rFonts w:ascii="Arial" w:hAnsi="Arial" w:cs="Arial"/>
-        </w:rPr>
-        <w:t xml:space="preserve"> Er bildet auch eine retroperspektiv</w:t>
-      </w:r>
-      <w:r>
-        <w:rPr>
-          <w:rFonts w:ascii="Arial" w:hAnsi="Arial" w:cs="Arial"/>
-        </w:rPr>
-        <w:t>e auf die Historie der Technik</w:t>
-      </w:r>
-      <w:r>
-        <w:rPr>
-          <w:rFonts w:ascii="Arial" w:hAnsi="Arial" w:cs="Arial"/>
-        </w:rPr>
-        <w:t>. Er ist ein Museumsstück.</w:t>
-      </w:r>
-      <w:r>
-        <w:rPr>
-          <w:rFonts w:ascii="Arial" w:hAnsi="Arial" w:cs="Arial"/>
-        </w:rPr>
-        <w:t xml:space="preserve"> Seine Form erinnert an einen Gameboy, dies soll die Emotionen des Spielers wecken.</w:t>
-      </w:r>
-    </w:p>
-    <w:p>
-      <w:pPr>
-        <w:keepNext/>
-        <w:rPr>
-          <w:rFonts w:ascii="Arial" w:hAnsi="Arial" w:cs="Arial"/>
-        </w:rPr>
-      </w:pPr>
-      <w:r>
-        <w:rPr>
-          <w:rFonts w:ascii="Arial" w:hAnsi="Arial" w:cs="Arial"/>
-          <w:noProof/>
-          <w:lang w:eastAsia="de-DE"/>
-        </w:rPr>
-        <w:drawing>
-          <wp:inline distT="0" distB="0" distL="0" distR="0" wp14:anchorId="70277422" wp14:editId="349F42C6">
-            <wp:extent cx="1943100" cy="1952625"/>
-            <wp:effectExtent l="0" t="0" r="0" b="0"/>
-            <wp:docPr id="13" name="Grafik 13"/>
-            <wp:cNvGraphicFramePr>
-              <a:graphicFrameLocks xmlns:a="http://schemas.openxmlformats.org/drawingml/2006/main" noChangeAspect="1"/>
-            </wp:cNvGraphicFramePr>
-            <a:graphic xmlns:a="http://schemas.openxmlformats.org/drawingml/2006/main">
-              <a:graphicData uri="http://schemas.openxmlformats.org/drawingml/2006/picture">
-                <pic:pic xmlns:pic="http://schemas.openxmlformats.org/drawingml/2006/picture">
-                  <pic:nvPicPr>
-                    <pic:cNvPr id="0" name=""/>
-                    <pic:cNvPicPr/>
-                  </pic:nvPicPr>
-                  <pic:blipFill>
-                    <a:blip r:embed="rId23"/>
-                    <a:stretch>
-                      <a:fillRect/>
-                    </a:stretch>
-                  </pic:blipFill>
-                  <pic:spPr>
-                    <a:xfrm>
-                      <a:off x="0" y="0"/>
                       <a:ext cx="1943100" cy="1952625"/>
                     </a:xfrm>
                     <a:prstGeom prst="rect">
@@ -6495,7 +6410,7 @@
           <w:rFonts w:ascii="Arial" w:hAnsi="Arial" w:cs="Arial"/>
           <w:noProof/>
         </w:rPr>
-        <w:t>13</w:t>
+        <w:t>11</w:t>
       </w:r>
       <w:r>
         <w:rPr>
@@ -6544,7 +6459,6 @@
         <w:rPr>
           <w:rFonts w:ascii="Arial" w:hAnsi="Arial" w:cs="Arial"/>
         </w:rPr>
-        <w:lastRenderedPageBreak/>
         <w:t>4.4</w:t>
       </w:r>
       <w:r>
@@ -6681,27 +6595,14 @@
                             <w:r>
                               <w:t xml:space="preserve">Abbildung </w:t>
                             </w:r>
-                            <w:r>
-                              <w:fldChar w:fldCharType="begin"/>
-                            </w:r>
-                            <w:r>
-                              <w:instrText xml:space="preserve"> SEQ Abbildung \* ARABIC </w:instrText>
-                            </w:r>
-                            <w:r>
-                              <w:fldChar w:fldCharType="separate"/>
-                            </w:r>
-                            <w:r>
-                              <w:rPr>
-                                <w:noProof/>
-                              </w:rPr>
-                              <w:t>14</w:t>
-                            </w:r>
-                            <w:r>
-                              <w:rPr>
-                                <w:noProof/>
-                              </w:rPr>
-                              <w:fldChar w:fldCharType="end"/>
-                            </w:r>
+                            <w:fldSimple w:instr=" SEQ Abbildung \* ARABIC ">
+                              <w:r>
+                                <w:rPr>
+                                  <w:noProof/>
+                                </w:rPr>
+                                <w:t>12</w:t>
+                              </w:r>
+                            </w:fldSimple>
                             <w:r>
                               <w:t xml:space="preserve"> Login Menü</w:t>
                             </w:r>
@@ -6721,7 +6622,7 @@
               </wp:anchor>
             </w:drawing>
           </mc:Choice>
-          <mc:Fallback xmlns:w15="http://schemas.microsoft.com/office/word/2012/wordml">
+          <mc:Fallback>
             <w:pict>
               <v:shape w14:anchorId="5CD17AAC" id="Textfeld 36" o:spid="_x0000_s1031" type="#_x0000_t202" style="position:absolute;margin-left:-.35pt;margin-top:244.3pt;width:133.6pt;height:.05pt;z-index:251685888;visibility:visible;mso-wrap-style:square;mso-wrap-distance-left:9pt;mso-wrap-distance-top:0;mso-wrap-distance-right:9pt;mso-wrap-distance-bottom:0;mso-position-horizontal:absolute;mso-position-horizontal-relative:text;mso-position-vertical:absolute;mso-position-vertical-relative:text;v-text-anchor:top" o:gfxdata="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" stroked="f">
                 <v:textbox style="mso-fit-shape-to-text:t" inset="0,0,0,0">
@@ -6738,27 +6639,14 @@
                       <w:r>
                         <w:t xml:space="preserve">Abbildung </w:t>
                       </w:r>
-                      <w:r>
-                        <w:fldChar w:fldCharType="begin"/>
-                      </w:r>
-                      <w:r>
-                        <w:instrText xml:space="preserve"> SEQ Abbildung \* ARABIC </w:instrText>
-                      </w:r>
-                      <w:r>
-                        <w:fldChar w:fldCharType="separate"/>
-                      </w:r>
-                      <w:r>
-                        <w:rPr>
-                          <w:noProof/>
-                        </w:rPr>
-                        <w:t>14</w:t>
-                      </w:r>
-                      <w:r>
-                        <w:rPr>
-                          <w:noProof/>
-                        </w:rPr>
-                        <w:fldChar w:fldCharType="end"/>
-                      </w:r>
+                      <w:fldSimple w:instr=" SEQ Abbildung \* ARABIC ">
+                        <w:r>
+                          <w:rPr>
+                            <w:noProof/>
+                          </w:rPr>
+                          <w:t>12</w:t>
+                        </w:r>
+                      </w:fldSimple>
                       <w:r>
                         <w:t xml:space="preserve"> Login Menü</w:t>
                       </w:r>
@@ -6810,7 +6698,7 @@
                     <pic:cNvPicPr/>
                   </pic:nvPicPr>
                   <pic:blipFill>
-                    <a:blip r:embed="rId24" cstate="print">
+                    <a:blip r:embed="rId23" cstate="print">
                       <a:extLst>
                         <a:ext uri="{28A0092B-C50C-407E-A947-70E740481C1C}">
                           <a14:useLocalDpi xmlns:a14="http://schemas.microsoft.com/office/drawing/2010/main" val="0"/>
@@ -6934,7 +6822,6 @@
         </w:rPr>
       </w:pPr>
     </w:p>
-    <w:bookmarkStart w:id="32" w:name="_Toc392106487"/>
     <w:p>
       <w:pPr>
         <w:pStyle w:val="berschrift3"/>
@@ -6942,6 +6829,7 @@
           <w:rFonts w:ascii="Arial" w:hAnsi="Arial" w:cs="Arial"/>
         </w:rPr>
       </w:pPr>
+      <w:bookmarkStart w:id="33" w:name="_Toc392106487"/>
       <w:r>
         <w:rPr>
           <w:rFonts w:ascii="Arial" w:hAnsi="Arial" w:cs="Arial"/>
@@ -7001,35 +6889,22 @@
                                 <w:noProof/>
                               </w:rPr>
                             </w:pPr>
-                            <w:bookmarkStart w:id="33" w:name="_Toc392106326"/>
+                            <w:bookmarkStart w:id="34" w:name="_Toc392106326"/>
                             <w:r>
                               <w:t xml:space="preserve">Abbildung </w:t>
                             </w:r>
-                            <w:r>
-                              <w:fldChar w:fldCharType="begin"/>
-                            </w:r>
-                            <w:r>
-                              <w:instrText xml:space="preserve"> SEQ Abbildung \* ARABIC </w:instrText>
-                            </w:r>
-                            <w:r>
-                              <w:fldChar w:fldCharType="separate"/>
-                            </w:r>
-                            <w:r>
-                              <w:rPr>
-                                <w:noProof/>
-                              </w:rPr>
-                              <w:t>15</w:t>
-                            </w:r>
-                            <w:r>
-                              <w:rPr>
-                                <w:noProof/>
-                              </w:rPr>
-                              <w:fldChar w:fldCharType="end"/>
-                            </w:r>
+                            <w:fldSimple w:instr=" SEQ Abbildung \* ARABIC ">
+                              <w:r>
+                                <w:rPr>
+                                  <w:noProof/>
+                                </w:rPr>
+                                <w:t>13</w:t>
+                              </w:r>
+                            </w:fldSimple>
                             <w:r>
                               <w:t xml:space="preserve"> Registrieren</w:t>
                             </w:r>
-                            <w:bookmarkEnd w:id="33"/>
+                            <w:bookmarkEnd w:id="34"/>
                           </w:p>
                         </w:txbxContent>
                       </wps:txbx>
@@ -7045,7 +6920,7 @@
               </wp:anchor>
             </w:drawing>
           </mc:Choice>
-          <mc:Fallback xmlns:w15="http://schemas.microsoft.com/office/word/2012/wordml">
+          <mc:Fallback>
             <w:pict>
               <v:shape w14:anchorId="422F8C4F" id="Textfeld 37" o:spid="_x0000_s1032" type="#_x0000_t202" style="position:absolute;margin-left:-.25pt;margin-top:262.4pt;width:133.5pt;height:.05pt;z-index:251687936;visibility:visible;mso-wrap-style:square;mso-wrap-distance-left:9pt;mso-wrap-distance-top:0;mso-wrap-distance-right:9pt;mso-wrap-distance-bottom:0;mso-position-horizontal:absolute;mso-position-horizontal-relative:text;mso-position-vertical:absolute;mso-position-vertical-relative:text;v-text-anchor:top" o:gfxdata="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" stroked="f">
                 <v:textbox style="mso-fit-shape-to-text:t" inset="0,0,0,0">
@@ -7062,27 +6937,14 @@
                       <w:r>
                         <w:t xml:space="preserve">Abbildung </w:t>
                       </w:r>
-                      <w:r>
-                        <w:fldChar w:fldCharType="begin"/>
-                      </w:r>
-                      <w:r>
-                        <w:instrText xml:space="preserve"> SEQ Abbildung \* ARABIC </w:instrText>
-                      </w:r>
-                      <w:r>
-                        <w:fldChar w:fldCharType="separate"/>
-                      </w:r>
-                      <w:r>
-                        <w:rPr>
-                          <w:noProof/>
-                        </w:rPr>
-                        <w:t>15</w:t>
-                      </w:r>
-                      <w:r>
-                        <w:rPr>
-                          <w:noProof/>
-                        </w:rPr>
-                        <w:fldChar w:fldCharType="end"/>
-                      </w:r>
+                      <w:fldSimple w:instr=" SEQ Abbildung \* ARABIC ">
+                        <w:r>
+                          <w:rPr>
+                            <w:noProof/>
+                          </w:rPr>
+                          <w:t>13</w:t>
+                        </w:r>
+                      </w:fldSimple>
                       <w:r>
                         <w:t xml:space="preserve"> Registrieren</w:t>
                       </w:r>
@@ -7134,7 +6996,7 @@
                     <pic:cNvPicPr/>
                   </pic:nvPicPr>
                   <pic:blipFill>
-                    <a:blip r:embed="rId25" cstate="print">
+                    <a:blip r:embed="rId24" cstate="print">
                       <a:extLst>
                         <a:ext uri="{28A0092B-C50C-407E-A947-70E740481C1C}">
                           <a14:useLocalDpi xmlns:a14="http://schemas.microsoft.com/office/drawing/2010/main" val="0"/>
@@ -7172,7 +7034,7 @@
         </w:rPr>
         <w:t>Registrieren</w:t>
       </w:r>
-      <w:bookmarkEnd w:id="32"/>
+      <w:bookmarkEnd w:id="33"/>
     </w:p>
     <w:p>
       <w:pPr>
@@ -7240,7 +7102,6 @@
         <w:br w:type="page"/>
       </w:r>
     </w:p>
-    <w:bookmarkStart w:id="34" w:name="_Toc392106488"/>
     <w:p>
       <w:pPr>
         <w:pStyle w:val="berschrift3"/>
@@ -7248,13 +7109,13 @@
           <w:rFonts w:ascii="Arial" w:hAnsi="Arial" w:cs="Arial"/>
         </w:rPr>
       </w:pPr>
+      <w:bookmarkStart w:id="36" w:name="_Toc392106488"/>
       <w:r>
         <w:rPr>
           <w:rFonts w:ascii="Arial" w:hAnsi="Arial" w:cs="Arial"/>
           <w:noProof/>
           <w:lang w:eastAsia="de-DE"/>
         </w:rPr>
-        <w:lastRenderedPageBreak/>
         <mc:AlternateContent>
           <mc:Choice Requires="wps">
             <w:drawing>
@@ -7308,35 +7169,22 @@
                                 <w:noProof/>
                               </w:rPr>
                             </w:pPr>
-                            <w:bookmarkStart w:id="35" w:name="_Toc392106327"/>
+                            <w:bookmarkStart w:id="37" w:name="_Toc392106327"/>
                             <w:r>
                               <w:t xml:space="preserve">Abbildung </w:t>
                             </w:r>
-                            <w:r>
-                              <w:fldChar w:fldCharType="begin"/>
-                            </w:r>
-                            <w:r>
-                              <w:instrText xml:space="preserve"> SEQ Abbildung \* ARABIC </w:instrText>
-                            </w:r>
-                            <w:r>
-                              <w:fldChar w:fldCharType="separate"/>
-                            </w:r>
-                            <w:r>
-                              <w:rPr>
-                                <w:noProof/>
-                              </w:rPr>
-                              <w:t>16</w:t>
-                            </w:r>
-                            <w:r>
-                              <w:rPr>
-                                <w:noProof/>
-                              </w:rPr>
-                              <w:fldChar w:fldCharType="end"/>
-                            </w:r>
+                            <w:fldSimple w:instr=" SEQ Abbildung \* ARABIC ">
+                              <w:r>
+                                <w:rPr>
+                                  <w:noProof/>
+                                </w:rPr>
+                                <w:t>14</w:t>
+                              </w:r>
+                            </w:fldSimple>
                             <w:r>
                               <w:t>Hauptmenü</w:t>
                             </w:r>
-                            <w:bookmarkEnd w:id="35"/>
+                            <w:bookmarkEnd w:id="37"/>
                           </w:p>
                         </w:txbxContent>
                       </wps:txbx>
@@ -7352,7 +7200,7 @@
               </wp:anchor>
             </w:drawing>
           </mc:Choice>
-          <mc:Fallback xmlns:w15="http://schemas.microsoft.com/office/word/2012/wordml">
+          <mc:Fallback>
             <w:pict>
               <v:shape w14:anchorId="27D08FFA" id="Textfeld 38" o:spid="_x0000_s1033" type="#_x0000_t202" style="position:absolute;margin-left:-4.1pt;margin-top:254pt;width:132.35pt;height:.05pt;z-index:251689984;visibility:visible;mso-wrap-style:square;mso-wrap-distance-left:9pt;mso-wrap-distance-top:0;mso-wrap-distance-right:9pt;mso-wrap-distance-bottom:0;mso-position-horizontal:absolute;mso-position-horizontal-relative:text;mso-position-vertical:absolute;mso-position-vertical-relative:text;v-text-anchor:top" o:gfxdata="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" stroked="f">
                 <v:textbox style="mso-fit-shape-to-text:t" inset="0,0,0,0">
@@ -7365,35 +7213,22 @@
                           <w:noProof/>
                         </w:rPr>
                       </w:pPr>
-                      <w:bookmarkStart w:id="39" w:name="_Toc392106327"/>
+                      <w:bookmarkStart w:id="38" w:name="_Toc392106327"/>
                       <w:r>
                         <w:t xml:space="preserve">Abbildung </w:t>
                       </w:r>
-                      <w:r>
-                        <w:fldChar w:fldCharType="begin"/>
-                      </w:r>
-                      <w:r>
-                        <w:instrText xml:space="preserve"> SEQ Abbildung \* ARABIC </w:instrText>
-                      </w:r>
-                      <w:r>
-                        <w:fldChar w:fldCharType="separate"/>
-                      </w:r>
-                      <w:r>
-                        <w:rPr>
-                          <w:noProof/>
-                        </w:rPr>
-                        <w:t>16</w:t>
-                      </w:r>
-                      <w:r>
-                        <w:rPr>
-                          <w:noProof/>
-                        </w:rPr>
-                        <w:fldChar w:fldCharType="end"/>
-                      </w:r>
+                      <w:fldSimple w:instr=" SEQ Abbildung \* ARABIC ">
+                        <w:r>
+                          <w:rPr>
+                            <w:noProof/>
+                          </w:rPr>
+                          <w:t>14</w:t>
+                        </w:r>
+                      </w:fldSimple>
                       <w:r>
                         <w:t>Hauptmenü</w:t>
                       </w:r>
-                      <w:bookmarkEnd w:id="39"/>
+                      <w:bookmarkEnd w:id="38"/>
                     </w:p>
                   </w:txbxContent>
                 </v:textbox>
@@ -7441,7 +7276,7 @@
                     <pic:cNvPicPr/>
                   </pic:nvPicPr>
                   <pic:blipFill>
-                    <a:blip r:embed="rId26" cstate="print">
+                    <a:blip r:embed="rId25" cstate="print">
                       <a:extLst>
                         <a:ext uri="{28A0092B-C50C-407E-A947-70E740481C1C}">
                           <a14:useLocalDpi xmlns:a14="http://schemas.microsoft.com/office/drawing/2010/main" val="0"/>
@@ -7479,7 +7314,7 @@
         </w:rPr>
         <w:t>Hauptmenü</w:t>
       </w:r>
-      <w:bookmarkEnd w:id="34"/>
+      <w:bookmarkEnd w:id="36"/>
     </w:p>
     <w:p>
       <w:pPr>
@@ -7582,14 +7417,14 @@
           <w:rFonts w:ascii="Arial" w:hAnsi="Arial" w:cs="Arial"/>
         </w:rPr>
       </w:pPr>
-      <w:bookmarkStart w:id="36" w:name="_Toc392106489"/>
+      <w:bookmarkStart w:id="39" w:name="_Toc392106489"/>
       <w:r>
         <w:rPr>
           <w:rFonts w:ascii="Arial" w:hAnsi="Arial" w:cs="Arial"/>
         </w:rPr>
         <w:t>Story</w:t>
       </w:r>
-      <w:bookmarkEnd w:id="36"/>
+      <w:bookmarkEnd w:id="39"/>
     </w:p>
     <w:p>
       <w:pPr>
@@ -7656,35 +7491,22 @@
                                 <w:noProof/>
                               </w:rPr>
                             </w:pPr>
-                            <w:bookmarkStart w:id="37" w:name="_Toc392106328"/>
+                            <w:bookmarkStart w:id="40" w:name="_Toc392106328"/>
                             <w:r>
                               <w:t xml:space="preserve">Abbildung </w:t>
                             </w:r>
-                            <w:r>
-                              <w:fldChar w:fldCharType="begin"/>
-                            </w:r>
-                            <w:r>
-                              <w:instrText xml:space="preserve"> SEQ Abbildung \* ARABIC </w:instrText>
-                            </w:r>
-                            <w:r>
-                              <w:fldChar w:fldCharType="separate"/>
-                            </w:r>
-                            <w:r>
-                              <w:rPr>
-                                <w:noProof/>
-                              </w:rPr>
-                              <w:t>17</w:t>
-                            </w:r>
-                            <w:r>
-                              <w:rPr>
-                                <w:noProof/>
-                              </w:rPr>
-                              <w:fldChar w:fldCharType="end"/>
-                            </w:r>
+                            <w:fldSimple w:instr=" SEQ Abbildung \* ARABIC ">
+                              <w:r>
+                                <w:rPr>
+                                  <w:noProof/>
+                                </w:rPr>
+                                <w:t>15</w:t>
+                              </w:r>
+                            </w:fldSimple>
                             <w:r>
                               <w:t xml:space="preserve"> Story</w:t>
                             </w:r>
-                            <w:bookmarkEnd w:id="37"/>
+                            <w:bookmarkEnd w:id="40"/>
                           </w:p>
                         </w:txbxContent>
                       </wps:txbx>
@@ -7700,7 +7522,7 @@
               </wp:anchor>
             </w:drawing>
           </mc:Choice>
-          <mc:Fallback xmlns:w15="http://schemas.microsoft.com/office/word/2012/wordml">
+          <mc:Fallback>
             <w:pict>
               <v:shape w14:anchorId="302F3493" id="Textfeld 39" o:spid="_x0000_s1034" type="#_x0000_t202" style="position:absolute;margin-left:-.35pt;margin-top:165.1pt;width:285.3pt;height:.05pt;z-index:251692032;visibility:visible;mso-wrap-style:square;mso-wrap-distance-left:9pt;mso-wrap-distance-top:0;mso-wrap-distance-right:9pt;mso-wrap-distance-bottom:0;mso-position-horizontal:absolute;mso-position-horizontal-relative:text;mso-position-vertical:absolute;mso-position-vertical-relative:text;v-text-anchor:top" o:gfxdata="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" stroked="f">
                 <v:textbox style="mso-fit-shape-to-text:t" inset="0,0,0,0">
@@ -7713,35 +7535,22 @@
                           <w:noProof/>
                         </w:rPr>
                       </w:pPr>
-                      <w:bookmarkStart w:id="42" w:name="_Toc392106328"/>
+                      <w:bookmarkStart w:id="41" w:name="_Toc392106328"/>
                       <w:r>
                         <w:t xml:space="preserve">Abbildung </w:t>
                       </w:r>
-                      <w:r>
-                        <w:fldChar w:fldCharType="begin"/>
-                      </w:r>
-                      <w:r>
-                        <w:instrText xml:space="preserve"> SEQ Abbildung \* ARABIC </w:instrText>
-                      </w:r>
-                      <w:r>
-                        <w:fldChar w:fldCharType="separate"/>
-                      </w:r>
-                      <w:r>
-                        <w:rPr>
-                          <w:noProof/>
-                        </w:rPr>
-                        <w:t>17</w:t>
-                      </w:r>
-                      <w:r>
-                        <w:rPr>
-                          <w:noProof/>
-                        </w:rPr>
-                        <w:fldChar w:fldCharType="end"/>
-                      </w:r>
+                      <w:fldSimple w:instr=" SEQ Abbildung \* ARABIC ">
+                        <w:r>
+                          <w:rPr>
+                            <w:noProof/>
+                          </w:rPr>
+                          <w:t>15</w:t>
+                        </w:r>
+                      </w:fldSimple>
                       <w:r>
                         <w:t xml:space="preserve"> Story</w:t>
                       </w:r>
-                      <w:bookmarkEnd w:id="42"/>
+                      <w:bookmarkEnd w:id="41"/>
                     </w:p>
                   </w:txbxContent>
                 </v:textbox>
@@ -7789,7 +7598,7 @@
                     <pic:cNvPicPr/>
                   </pic:nvPicPr>
                   <pic:blipFill>
-                    <a:blip r:embed="rId27" cstate="print">
+                    <a:blip r:embed="rId26" cstate="print">
                       <a:extLst>
                         <a:ext uri="{28A0092B-C50C-407E-A947-70E740481C1C}">
                           <a14:useLocalDpi xmlns:a14="http://schemas.microsoft.com/office/drawing/2010/main" val="0"/>
@@ -7875,14 +7684,14 @@
           <w:rFonts w:ascii="Arial" w:hAnsi="Arial" w:cs="Arial"/>
         </w:rPr>
       </w:pPr>
-      <w:bookmarkStart w:id="38" w:name="_Toc392106490"/>
+      <w:bookmarkStart w:id="42" w:name="_Toc392106490"/>
       <w:r>
         <w:rPr>
           <w:rFonts w:ascii="Arial" w:hAnsi="Arial" w:cs="Arial"/>
         </w:rPr>
         <w:t>Spiele</w:t>
       </w:r>
-      <w:bookmarkEnd w:id="38"/>
+      <w:bookmarkEnd w:id="42"/>
     </w:p>
     <w:p>
       <w:pPr>
@@ -7949,35 +7758,22 @@
                                 <w:noProof/>
                               </w:rPr>
                             </w:pPr>
-                            <w:bookmarkStart w:id="39" w:name="_Toc392106329"/>
+                            <w:bookmarkStart w:id="43" w:name="_Toc392106329"/>
                             <w:r>
                               <w:t xml:space="preserve">Abbildung </w:t>
                             </w:r>
-                            <w:r>
-                              <w:fldChar w:fldCharType="begin"/>
-                            </w:r>
-                            <w:r>
-                              <w:instrText xml:space="preserve"> SEQ Abbildung \* ARABIC </w:instrText>
-                            </w:r>
-                            <w:r>
-                              <w:fldChar w:fldCharType="separate"/>
-                            </w:r>
-                            <w:r>
-                              <w:rPr>
-                                <w:noProof/>
-                              </w:rPr>
-                              <w:t>18</w:t>
-                            </w:r>
-                            <w:r>
-                              <w:rPr>
-                                <w:noProof/>
-                              </w:rPr>
-                              <w:fldChar w:fldCharType="end"/>
-                            </w:r>
+                            <w:fldSimple w:instr=" SEQ Abbildung \* ARABIC ">
+                              <w:r>
+                                <w:rPr>
+                                  <w:noProof/>
+                                </w:rPr>
+                                <w:t>16</w:t>
+                              </w:r>
+                            </w:fldSimple>
                             <w:r>
                               <w:t xml:space="preserve"> Alle Spiele</w:t>
                             </w:r>
-                            <w:bookmarkEnd w:id="39"/>
+                            <w:bookmarkEnd w:id="43"/>
                           </w:p>
                         </w:txbxContent>
                       </wps:txbx>
@@ -7993,7 +7789,7 @@
               </wp:anchor>
             </w:drawing>
           </mc:Choice>
-          <mc:Fallback xmlns:w15="http://schemas.microsoft.com/office/word/2012/wordml">
+          <mc:Fallback>
             <w:pict>
               <v:shape w14:anchorId="7DE2A62D" id="Textfeld 40" o:spid="_x0000_s1035" type="#_x0000_t202" style="position:absolute;margin-left:-.35pt;margin-top:162.35pt;width:279.95pt;height:.05pt;z-index:251694080;visibility:visible;mso-wrap-style:square;mso-wrap-distance-left:9pt;mso-wrap-distance-top:0;mso-wrap-distance-right:9pt;mso-wrap-distance-bottom:0;mso-position-horizontal:absolute;mso-position-horizontal-relative:text;mso-position-vertical:absolute;mso-position-vertical-relative:text;v-text-anchor:top" o:gfxdata="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" stroked="f">
                 <v:textbox style="mso-fit-shape-to-text:t" inset="0,0,0,0">
@@ -8006,35 +7802,22 @@
                           <w:noProof/>
                         </w:rPr>
                       </w:pPr>
-                      <w:bookmarkStart w:id="45" w:name="_Toc392106329"/>
+                      <w:bookmarkStart w:id="44" w:name="_Toc392106329"/>
                       <w:r>
                         <w:t xml:space="preserve">Abbildung </w:t>
                       </w:r>
-                      <w:r>
-                        <w:fldChar w:fldCharType="begin"/>
-                      </w:r>
-                      <w:r>
-                        <w:instrText xml:space="preserve"> SEQ Abbildung \* ARABIC </w:instrText>
-                      </w:r>
-                      <w:r>
-                        <w:fldChar w:fldCharType="separate"/>
-                      </w:r>
-                      <w:r>
-                        <w:rPr>
-                          <w:noProof/>
-                        </w:rPr>
-                        <w:t>18</w:t>
-                      </w:r>
-                      <w:r>
-                        <w:rPr>
-                          <w:noProof/>
-                        </w:rPr>
-                        <w:fldChar w:fldCharType="end"/>
-                      </w:r>
+                      <w:fldSimple w:instr=" SEQ Abbildung \* ARABIC ">
+                        <w:r>
+                          <w:rPr>
+                            <w:noProof/>
+                          </w:rPr>
+                          <w:t>16</w:t>
+                        </w:r>
+                      </w:fldSimple>
                       <w:r>
                         <w:t xml:space="preserve"> Alle Spiele</w:t>
                       </w:r>
-                      <w:bookmarkEnd w:id="45"/>
+                      <w:bookmarkEnd w:id="44"/>
                     </w:p>
                   </w:txbxContent>
                 </v:textbox>
@@ -8082,7 +7865,7 @@
                     <pic:cNvPicPr/>
                   </pic:nvPicPr>
                   <pic:blipFill>
-                    <a:blip r:embed="rId28" cstate="print">
+                    <a:blip r:embed="rId27" cstate="print">
                       <a:extLst>
                         <a:ext uri="{28A0092B-C50C-407E-A947-70E740481C1C}">
                           <a14:useLocalDpi xmlns:a14="http://schemas.microsoft.com/office/drawing/2010/main" val="0"/>
@@ -8142,7 +7925,7 @@
           <w:rFonts w:ascii="Arial" w:hAnsi="Arial" w:cs="Arial"/>
         </w:rPr>
       </w:pPr>
-      <w:bookmarkStart w:id="40" w:name="_Toc392106491"/>
+      <w:bookmarkStart w:id="45" w:name="_Toc392106491"/>
     </w:p>
     <w:p>
       <w:pPr>
@@ -8175,7 +7958,7 @@
         </w:rPr>
         <w:t>Minispiele</w:t>
       </w:r>
-      <w:bookmarkEnd w:id="40"/>
+      <w:bookmarkEnd w:id="45"/>
     </w:p>
     <w:p>
       <w:pPr>
@@ -8262,7 +8045,6 @@
         <w:t>.</w:t>
       </w:r>
     </w:p>
-    <w:bookmarkStart w:id="41" w:name="_Toc392106492"/>
     <w:p>
       <w:pPr>
         <w:pStyle w:val="berschrift3"/>
@@ -8270,6 +8052,7 @@
           <w:rFonts w:ascii="Arial" w:hAnsi="Arial" w:cs="Arial"/>
         </w:rPr>
       </w:pPr>
+      <w:bookmarkStart w:id="46" w:name="_Toc392106492"/>
       <w:r>
         <w:rPr>
           <w:rFonts w:ascii="Arial" w:hAnsi="Arial" w:cs="Arial"/>
@@ -8329,35 +8112,22 @@
                                 <w:noProof/>
                               </w:rPr>
                             </w:pPr>
-                            <w:bookmarkStart w:id="42" w:name="_Toc392106330"/>
+                            <w:bookmarkStart w:id="47" w:name="_Toc392106330"/>
                             <w:r>
                               <w:t xml:space="preserve">Abbildung </w:t>
                             </w:r>
-                            <w:r>
-                              <w:fldChar w:fldCharType="begin"/>
-                            </w:r>
-                            <w:r>
-                              <w:instrText xml:space="preserve"> SEQ Abbildung \* ARABIC </w:instrText>
-                            </w:r>
-                            <w:r>
-                              <w:fldChar w:fldCharType="separate"/>
-                            </w:r>
-                            <w:r>
-                              <w:rPr>
-                                <w:noProof/>
-                              </w:rPr>
-                              <w:t>19</w:t>
-                            </w:r>
-                            <w:r>
-                              <w:rPr>
-                                <w:noProof/>
-                              </w:rPr>
-                              <w:fldChar w:fldCharType="end"/>
-                            </w:r>
+                            <w:fldSimple w:instr=" SEQ Abbildung \* ARABIC ">
+                              <w:r>
+                                <w:rPr>
+                                  <w:noProof/>
+                                </w:rPr>
+                                <w:t>17</w:t>
+                              </w:r>
+                            </w:fldSimple>
                             <w:r>
                               <w:t xml:space="preserve"> Lockpickvorlage</w:t>
                             </w:r>
-                            <w:bookmarkEnd w:id="42"/>
+                            <w:bookmarkEnd w:id="47"/>
                           </w:p>
                         </w:txbxContent>
                       </wps:txbx>
@@ -8373,7 +8143,7 @@
               </wp:anchor>
             </w:drawing>
           </mc:Choice>
-          <mc:Fallback xmlns:w15="http://schemas.microsoft.com/office/word/2012/wordml">
+          <mc:Fallback>
             <w:pict>
               <v:shape w14:anchorId="4A9A6740" id="Textfeld 41" o:spid="_x0000_s1036" type="#_x0000_t202" style="position:absolute;margin-left:-.4pt;margin-top:495.6pt;width:267.75pt;height:.05pt;z-index:251696128;visibility:visible;mso-wrap-style:square;mso-wrap-distance-left:9pt;mso-wrap-distance-top:0;mso-wrap-distance-right:9pt;mso-wrap-distance-bottom:0;mso-position-horizontal:absolute;mso-position-horizontal-relative:text;mso-position-vertical:absolute;mso-position-vertical-relative:text;v-text-anchor:top" o:gfxdata="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" stroked="f">
                 <v:textbox style="mso-fit-shape-to-text:t" inset="0,0,0,0">
@@ -8386,35 +8156,22 @@
                           <w:noProof/>
                         </w:rPr>
                       </w:pPr>
-                      <w:bookmarkStart w:id="49" w:name="_Toc392106330"/>
+                      <w:bookmarkStart w:id="48" w:name="_Toc392106330"/>
                       <w:r>
                         <w:t xml:space="preserve">Abbildung </w:t>
                       </w:r>
-                      <w:r>
-                        <w:fldChar w:fldCharType="begin"/>
-                      </w:r>
-                      <w:r>
-                        <w:instrText xml:space="preserve"> SEQ Abbildung \* ARABIC </w:instrText>
-                      </w:r>
-                      <w:r>
-                        <w:fldChar w:fldCharType="separate"/>
-                      </w:r>
-                      <w:r>
-                        <w:rPr>
-                          <w:noProof/>
-                        </w:rPr>
-                        <w:t>19</w:t>
-                      </w:r>
-                      <w:r>
-                        <w:rPr>
-                          <w:noProof/>
-                        </w:rPr>
-                        <w:fldChar w:fldCharType="end"/>
-                      </w:r>
+                      <w:fldSimple w:instr=" SEQ Abbildung \* ARABIC ">
+                        <w:r>
+                          <w:rPr>
+                            <w:noProof/>
+                          </w:rPr>
+                          <w:t>17</w:t>
+                        </w:r>
+                      </w:fldSimple>
                       <w:r>
                         <w:t xml:space="preserve"> Lockpickvorlage</w:t>
                       </w:r>
-                      <w:bookmarkEnd w:id="49"/>
+                      <w:bookmarkEnd w:id="48"/>
                     </w:p>
                   </w:txbxContent>
                 </v:textbox>
@@ -8462,7 +8219,7 @@
                     <pic:cNvPicPr/>
                   </pic:nvPicPr>
                   <pic:blipFill>
-                    <a:blip r:embed="rId29" cstate="print">
+                    <a:blip r:embed="rId28" cstate="print">
                       <a:extLst>
                         <a:ext uri="{28A0092B-C50C-407E-A947-70E740481C1C}">
                           <a14:useLocalDpi xmlns:a14="http://schemas.microsoft.com/office/drawing/2010/main" val="0"/>
@@ -8500,7 +8257,7 @@
         </w:rPr>
         <w:t>Lockpickspiel</w:t>
       </w:r>
-      <w:bookmarkEnd w:id="41"/>
+      <w:bookmarkEnd w:id="46"/>
     </w:p>
     <w:p>
       <w:pPr>
@@ -8594,7 +8351,6 @@
         <w:br w:type="page"/>
       </w:r>
     </w:p>
-    <w:bookmarkStart w:id="43" w:name="_Toc392106493"/>
     <w:p>
       <w:pPr>
         <w:pStyle w:val="berschrift3"/>
@@ -8602,13 +8358,13 @@
           <w:rFonts w:ascii="Arial" w:hAnsi="Arial" w:cs="Arial"/>
         </w:rPr>
       </w:pPr>
+      <w:bookmarkStart w:id="49" w:name="_Toc392106493"/>
       <w:r>
         <w:rPr>
           <w:rFonts w:ascii="Arial" w:hAnsi="Arial" w:cs="Arial"/>
           <w:noProof/>
           <w:lang w:eastAsia="de-DE"/>
         </w:rPr>
-        <w:lastRenderedPageBreak/>
         <mc:AlternateContent>
           <mc:Choice Requires="wps">
             <w:drawing>
@@ -8662,31 +8418,18 @@
                                 <w:noProof/>
                               </w:rPr>
                             </w:pPr>
-                            <w:bookmarkStart w:id="44" w:name="_Toc392106331"/>
+                            <w:bookmarkStart w:id="50" w:name="_Toc392106331"/>
                             <w:r>
                               <w:t xml:space="preserve">Abbildung </w:t>
                             </w:r>
-                            <w:r>
-                              <w:fldChar w:fldCharType="begin"/>
-                            </w:r>
-                            <w:r>
-                              <w:instrText xml:space="preserve"> SEQ Abbildung \* ARABIC </w:instrText>
-                            </w:r>
-                            <w:r>
-                              <w:fldChar w:fldCharType="separate"/>
-                            </w:r>
-                            <w:r>
-                              <w:rPr>
-                                <w:noProof/>
-                              </w:rPr>
-                              <w:t>20</w:t>
-                            </w:r>
-                            <w:r>
-                              <w:rPr>
-                                <w:noProof/>
-                              </w:rPr>
-                              <w:fldChar w:fldCharType="end"/>
-                            </w:r>
+                            <w:fldSimple w:instr=" SEQ Abbildung \* ARABIC ">
+                              <w:r>
+                                <w:rPr>
+                                  <w:noProof/>
+                                </w:rPr>
+                                <w:t>18</w:t>
+                              </w:r>
+                            </w:fldSimple>
                             <w:r>
                               <w:t xml:space="preserve"> </w:t>
                             </w:r>
@@ -8706,7 +8449,7 @@
                             <w:r>
                               <w:t xml:space="preserve"> Vorlage</w:t>
                             </w:r>
-                            <w:bookmarkEnd w:id="44"/>
+                            <w:bookmarkEnd w:id="50"/>
                           </w:p>
                         </w:txbxContent>
                       </wps:txbx>
@@ -8722,7 +8465,7 @@
               </wp:anchor>
             </w:drawing>
           </mc:Choice>
-          <mc:Fallback xmlns:w15="http://schemas.microsoft.com/office/word/2012/wordml">
+          <mc:Fallback>
             <w:pict>
               <v:shape w14:anchorId="5D7984E1" id="Textfeld 42" o:spid="_x0000_s1037" type="#_x0000_t202" style="position:absolute;margin-left:-.35pt;margin-top:468.45pt;width:252.75pt;height:.05pt;z-index:251698176;visibility:visible;mso-wrap-style:square;mso-wrap-distance-left:9pt;mso-wrap-distance-top:0;mso-wrap-distance-right:9pt;mso-wrap-distance-bottom:0;mso-position-horizontal:absolute;mso-position-horizontal-relative:text;mso-position-vertical:absolute;mso-position-vertical-relative:text;v-text-anchor:top" o:gfxdata="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" stroked="f">
                 <v:textbox style="mso-fit-shape-to-text:t" inset="0,0,0,0">
@@ -8735,31 +8478,18 @@
                           <w:noProof/>
                         </w:rPr>
                       </w:pPr>
-                      <w:bookmarkStart w:id="52" w:name="_Toc392106331"/>
+                      <w:bookmarkStart w:id="51" w:name="_Toc392106331"/>
                       <w:r>
                         <w:t xml:space="preserve">Abbildung </w:t>
                       </w:r>
-                      <w:r>
-                        <w:fldChar w:fldCharType="begin"/>
-                      </w:r>
-                      <w:r>
-                        <w:instrText xml:space="preserve"> SEQ Abbildung \* ARABIC </w:instrText>
-                      </w:r>
-                      <w:r>
-                        <w:fldChar w:fldCharType="separate"/>
-                      </w:r>
-                      <w:r>
-                        <w:rPr>
-                          <w:noProof/>
-                        </w:rPr>
-                        <w:t>20</w:t>
-                      </w:r>
-                      <w:r>
-                        <w:rPr>
-                          <w:noProof/>
-                        </w:rPr>
-                        <w:fldChar w:fldCharType="end"/>
-                      </w:r>
+                      <w:fldSimple w:instr=" SEQ Abbildung \* ARABIC ">
+                        <w:r>
+                          <w:rPr>
+                            <w:noProof/>
+                          </w:rPr>
+                          <w:t>18</w:t>
+                        </w:r>
+                      </w:fldSimple>
                       <w:r>
                         <w:t xml:space="preserve"> </w:t>
                       </w:r>
@@ -8779,7 +8509,7 @@
                       <w:r>
                         <w:t xml:space="preserve"> Vorlage</w:t>
                       </w:r>
-                      <w:bookmarkEnd w:id="52"/>
+                      <w:bookmarkEnd w:id="51"/>
                     </w:p>
                   </w:txbxContent>
                 </v:textbox>
@@ -8827,7 +8557,7 @@
                     <pic:cNvPicPr/>
                   </pic:nvPicPr>
                   <pic:blipFill>
-                    <a:blip r:embed="rId30">
+                    <a:blip r:embed="rId29">
                       <a:extLst>
                         <a:ext uri="{28A0092B-C50C-407E-A947-70E740481C1C}">
                           <a14:useLocalDpi xmlns:a14="http://schemas.microsoft.com/office/drawing/2010/main" val="0"/>
@@ -8880,7 +8610,7 @@
         </w:rPr>
         <w:t>Invaders</w:t>
       </w:r>
-      <w:bookmarkEnd w:id="43"/>
+      <w:bookmarkEnd w:id="49"/>
       <w:proofErr w:type="spellEnd"/>
     </w:p>
     <w:p>
@@ -8975,15 +8705,14 @@
           <w:rFonts w:ascii="Arial" w:hAnsi="Arial" w:cs="Arial"/>
         </w:rPr>
       </w:pPr>
-      <w:bookmarkStart w:id="45" w:name="_Toc392106494"/>
-      <w:r>
-        <w:rPr>
-          <w:rFonts w:ascii="Arial" w:hAnsi="Arial" w:cs="Arial"/>
-        </w:rPr>
-        <w:lastRenderedPageBreak/>
+      <w:bookmarkStart w:id="52" w:name="_Toc392106494"/>
+      <w:r>
+        <w:rPr>
+          <w:rFonts w:ascii="Arial" w:hAnsi="Arial" w:cs="Arial"/>
+        </w:rPr>
         <w:t>Wohnheimspiel</w:t>
       </w:r>
-      <w:bookmarkEnd w:id="45"/>
+      <w:bookmarkEnd w:id="52"/>
     </w:p>
     <w:p>
       <w:pPr>
@@ -9014,7 +8743,7 @@
                     <pic:cNvPicPr/>
                   </pic:nvPicPr>
                   <pic:blipFill>
-                    <a:blip r:embed="rId31">
+                    <a:blip r:embed="rId30">
                       <a:extLst>
                         <a:ext uri="{28A0092B-C50C-407E-A947-70E740481C1C}">
                           <a14:useLocalDpi xmlns:a14="http://schemas.microsoft.com/office/drawing/2010/main" val="0"/>
@@ -9048,7 +8777,7 @@
           <w:rFonts w:ascii="Arial" w:hAnsi="Arial" w:cs="Arial"/>
         </w:rPr>
       </w:pPr>
-      <w:bookmarkStart w:id="46" w:name="_Toc392106332"/>
+      <w:bookmarkStart w:id="53" w:name="_Toc392106332"/>
       <w:r>
         <w:rPr>
           <w:rFonts w:ascii="Arial" w:hAnsi="Arial" w:cs="Arial"/>
@@ -9078,7 +8807,7 @@
           <w:rFonts w:ascii="Arial" w:hAnsi="Arial" w:cs="Arial"/>
           <w:noProof/>
         </w:rPr>
-        <w:t>21</w:t>
+        <w:t>19</w:t>
       </w:r>
       <w:r>
         <w:rPr>
@@ -9092,7 +8821,7 @@
         </w:rPr>
         <w:t xml:space="preserve"> Wohnheimspielvorlage</w:t>
       </w:r>
-      <w:bookmarkEnd w:id="46"/>
+      <w:bookmarkEnd w:id="53"/>
     </w:p>
     <w:p>
       <w:pPr>
@@ -9132,8 +8861,6 @@
         </w:rPr>
         <w:t xml:space="preserve"> gelangt er zum geheimen Raum und gewinnt.</w:t>
       </w:r>
-      <w:bookmarkStart w:id="47" w:name="_GoBack"/>
-      <w:bookmarkEnd w:id="47"/>
     </w:p>
     <w:p>
       <w:pPr>
@@ -9149,15 +8876,14 @@
           <w:rFonts w:ascii="Arial" w:hAnsi="Arial" w:cs="Arial"/>
         </w:rPr>
       </w:pPr>
-      <w:bookmarkStart w:id="48" w:name="_Toc392106495"/>
-      <w:r>
-        <w:rPr>
-          <w:rFonts w:ascii="Arial" w:hAnsi="Arial" w:cs="Arial"/>
-        </w:rPr>
-        <w:lastRenderedPageBreak/>
+      <w:bookmarkStart w:id="54" w:name="_Toc392106495"/>
+      <w:r>
+        <w:rPr>
+          <w:rFonts w:ascii="Arial" w:hAnsi="Arial" w:cs="Arial"/>
+        </w:rPr>
         <w:t>Angelspiel</w:t>
       </w:r>
-      <w:bookmarkEnd w:id="48"/>
+      <w:bookmarkEnd w:id="54"/>
     </w:p>
     <w:p>
       <w:pPr>
@@ -9188,7 +8914,7 @@
                     <pic:cNvPicPr/>
                   </pic:nvPicPr>
                   <pic:blipFill>
-                    <a:blip r:embed="rId32">
+                    <a:blip r:embed="rId31">
                       <a:extLst>
                         <a:ext uri="{28A0092B-C50C-407E-A947-70E740481C1C}">
                           <a14:useLocalDpi xmlns:a14="http://schemas.microsoft.com/office/drawing/2010/main" val="0"/>
@@ -9222,7 +8948,7 @@
           <w:rFonts w:ascii="Arial" w:hAnsi="Arial" w:cs="Arial"/>
         </w:rPr>
       </w:pPr>
-      <w:bookmarkStart w:id="49" w:name="_Toc392106333"/>
+      <w:bookmarkStart w:id="55" w:name="_Toc392106333"/>
       <w:r>
         <w:rPr>
           <w:rFonts w:ascii="Arial" w:hAnsi="Arial" w:cs="Arial"/>
@@ -9252,7 +8978,7 @@
           <w:rFonts w:ascii="Arial" w:hAnsi="Arial" w:cs="Arial"/>
           <w:noProof/>
         </w:rPr>
-        <w:t>22</w:t>
+        <w:t>20</w:t>
       </w:r>
       <w:r>
         <w:rPr>
@@ -9266,7 +8992,7 @@
         </w:rPr>
         <w:t xml:space="preserve"> Angelspielvorlage</w:t>
       </w:r>
-      <w:bookmarkEnd w:id="49"/>
+      <w:bookmarkEnd w:id="55"/>
     </w:p>
     <w:p>
       <w:pPr>
@@ -9335,16 +9061,15 @@
           <w:rFonts w:ascii="Arial" w:hAnsi="Arial" w:cs="Arial"/>
         </w:rPr>
       </w:pPr>
-      <w:bookmarkStart w:id="50" w:name="_Toc392106496"/>
+      <w:bookmarkStart w:id="56" w:name="_Toc392106496"/>
       <w:proofErr w:type="spellStart"/>
       <w:r>
         <w:rPr>
           <w:rFonts w:ascii="Arial" w:hAnsi="Arial" w:cs="Arial"/>
         </w:rPr>
-        <w:lastRenderedPageBreak/>
         <w:t>Bosskampf</w:t>
       </w:r>
-      <w:bookmarkEnd w:id="50"/>
+      <w:bookmarkEnd w:id="56"/>
       <w:proofErr w:type="spellEnd"/>
     </w:p>
     <w:p>
@@ -9412,31 +9137,18 @@
                                 <w:noProof/>
                               </w:rPr>
                             </w:pPr>
-                            <w:bookmarkStart w:id="51" w:name="_Toc392106334"/>
+                            <w:bookmarkStart w:id="57" w:name="_Toc392106334"/>
                             <w:r>
                               <w:t xml:space="preserve">Abbildung </w:t>
                             </w:r>
-                            <w:r>
-                              <w:fldChar w:fldCharType="begin"/>
-                            </w:r>
-                            <w:r>
-                              <w:instrText xml:space="preserve"> SEQ Abbildung \* ARABIC </w:instrText>
-                            </w:r>
-                            <w:r>
-                              <w:fldChar w:fldCharType="separate"/>
-                            </w:r>
-                            <w:r>
-                              <w:rPr>
-                                <w:noProof/>
-                              </w:rPr>
-                              <w:t>23</w:t>
-                            </w:r>
-                            <w:r>
-                              <w:rPr>
-                                <w:noProof/>
-                              </w:rPr>
-                              <w:fldChar w:fldCharType="end"/>
-                            </w:r>
+                            <w:fldSimple w:instr=" SEQ Abbildung \* ARABIC ">
+                              <w:r>
+                                <w:rPr>
+                                  <w:noProof/>
+                                </w:rPr>
+                                <w:t>21</w:t>
+                              </w:r>
+                            </w:fldSimple>
                             <w:r>
                               <w:t xml:space="preserve"> </w:t>
                             </w:r>
@@ -9444,7 +9156,7 @@
                             <w:r>
                               <w:t>Bosskampfvorlage</w:t>
                             </w:r>
-                            <w:bookmarkEnd w:id="51"/>
+                            <w:bookmarkEnd w:id="57"/>
                             <w:proofErr w:type="spellEnd"/>
                           </w:p>
                         </w:txbxContent>
@@ -9461,7 +9173,7 @@
               </wp:anchor>
             </w:drawing>
           </mc:Choice>
-          <mc:Fallback xmlns:w15="http://schemas.microsoft.com/office/word/2012/wordml">
+          <mc:Fallback>
             <w:pict>
               <v:shape w14:anchorId="269968A1" id="Textfeld 43" o:spid="_x0000_s1038" type="#_x0000_t202" style="position:absolute;margin-left:-1.1pt;margin-top:479.65pt;width:267pt;height:.05pt;z-index:251700224;visibility:visible;mso-wrap-style:square;mso-wrap-distance-left:9pt;mso-wrap-distance-top:0;mso-wrap-distance-right:9pt;mso-wrap-distance-bottom:0;mso-position-horizontal:absolute;mso-position-horizontal-relative:text;mso-position-vertical:absolute;mso-position-vertical-relative:text;v-text-anchor:top" o:gfxdata="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" stroked="f">
                 <v:textbox style="mso-fit-shape-to-text:t" inset="0,0,0,0">
@@ -9474,31 +9186,18 @@
                           <w:noProof/>
                         </w:rPr>
                       </w:pPr>
-                      <w:bookmarkStart w:id="59" w:name="_Toc392106334"/>
+                      <w:bookmarkStart w:id="58" w:name="_Toc392106334"/>
                       <w:r>
                         <w:t xml:space="preserve">Abbildung </w:t>
                       </w:r>
-                      <w:r>
-                        <w:fldChar w:fldCharType="begin"/>
-                      </w:r>
-                      <w:r>
-                        <w:instrText xml:space="preserve"> SEQ Abbildung \* ARABIC </w:instrText>
-                      </w:r>
-                      <w:r>
-                        <w:fldChar w:fldCharType="separate"/>
-                      </w:r>
-                      <w:r>
-                        <w:rPr>
-                          <w:noProof/>
-                        </w:rPr>
-                        <w:t>23</w:t>
-                      </w:r>
-                      <w:r>
-                        <w:rPr>
-                          <w:noProof/>
-                        </w:rPr>
-                        <w:fldChar w:fldCharType="end"/>
-                      </w:r>
+                      <w:fldSimple w:instr=" SEQ Abbildung \* ARABIC ">
+                        <w:r>
+                          <w:rPr>
+                            <w:noProof/>
+                          </w:rPr>
+                          <w:t>21</w:t>
+                        </w:r>
+                      </w:fldSimple>
                       <w:r>
                         <w:t xml:space="preserve"> </w:t>
                       </w:r>
@@ -9506,7 +9205,7 @@
                       <w:r>
                         <w:t>Bosskampfvorlage</w:t>
                       </w:r>
-                      <w:bookmarkEnd w:id="59"/>
+                      <w:bookmarkEnd w:id="58"/>
                       <w:proofErr w:type="spellEnd"/>
                     </w:p>
                   </w:txbxContent>
@@ -9555,7 +9254,7 @@
                     <pic:cNvPicPr/>
                   </pic:nvPicPr>
                   <pic:blipFill>
-                    <a:blip r:embed="rId33" cstate="print">
+                    <a:blip r:embed="rId32" cstate="print">
                       <a:extLst>
                         <a:ext uri="{28A0092B-C50C-407E-A947-70E740481C1C}">
                           <a14:useLocalDpi xmlns:a14="http://schemas.microsoft.com/office/drawing/2010/main" val="0"/>
@@ -9633,12 +9332,11 @@
           <w:rFonts w:ascii="Arial" w:hAnsi="Arial" w:cs="Arial"/>
         </w:rPr>
       </w:pPr>
-      <w:bookmarkStart w:id="52" w:name="_Toc392106497"/>
-      <w:r>
-        <w:rPr>
-          <w:rFonts w:ascii="Arial" w:hAnsi="Arial" w:cs="Arial"/>
-        </w:rPr>
-        <w:lastRenderedPageBreak/>
+      <w:bookmarkStart w:id="59" w:name="_Toc392106497"/>
+      <w:r>
+        <w:rPr>
+          <w:rFonts w:ascii="Arial" w:hAnsi="Arial" w:cs="Arial"/>
+        </w:rPr>
         <w:t xml:space="preserve">5 </w:t>
       </w:r>
       <w:r>
@@ -9647,7 +9345,7 @@
         </w:rPr>
         <w:t>Abbildungsverzeichnis</w:t>
       </w:r>
-      <w:bookmarkEnd w:id="52"/>
+      <w:bookmarkEnd w:id="59"/>
     </w:p>
     <w:p>
       <w:pPr>
@@ -9660,7 +9358,7 @@
           <w:noProof/>
         </w:rPr>
       </w:pPr>
-      <w:hyperlink r:id="rId34" w:anchor="_Toc392106314" w:history="1">
+      <w:hyperlink r:id="rId33" w:anchor="_Toc392106314" w:history="1">
         <w:r>
           <w:rPr>
             <w:rStyle w:val="Hyperlink"/>
@@ -9968,7 +9666,7 @@
           <w:noProof/>
         </w:rPr>
       </w:pPr>
-      <w:hyperlink r:id="rId35" w:anchor="_Toc392106318" w:history="1">
+      <w:hyperlink r:id="rId34" w:anchor="_Toc392106318" w:history="1">
         <w:r>
           <w:rPr>
             <w:rStyle w:val="Hyperlink"/>
@@ -10122,7 +9820,7 @@
           <w:noProof/>
         </w:rPr>
       </w:pPr>
-      <w:hyperlink r:id="rId36" w:anchor="_Toc392106320" w:history="1">
+      <w:hyperlink r:id="rId35" w:anchor="_Toc392106320" w:history="1">
         <w:r>
           <w:rPr>
             <w:rStyle w:val="Hyperlink"/>
@@ -10199,7 +9897,7 @@
           <w:noProof/>
         </w:rPr>
       </w:pPr>
-      <w:hyperlink r:id="rId37" w:anchor="_Toc392106321" w:history="1">
+      <w:hyperlink r:id="rId36" w:anchor="_Toc392106321" w:history="1">
         <w:r>
           <w:rPr>
             <w:rStyle w:val="Hyperlink"/>
@@ -10208,6 +9906,8 @@
           </w:rPr>
           <w:t>Abbildung 10 Game over</w:t>
         </w:r>
+        <w:bookmarkStart w:id="60" w:name="_GoBack"/>
+        <w:bookmarkEnd w:id="60"/>
         <w:r>
           <w:rPr>
             <w:rFonts w:ascii="Arial" w:hAnsi="Arial" w:cs="Arial"/>
@@ -10507,7 +10207,7 @@
           <w:noProof/>
         </w:rPr>
       </w:pPr>
-      <w:hyperlink r:id="rId38" w:anchor="_Toc392106325" w:history="1">
+      <w:hyperlink r:id="rId37" w:anchor="_Toc392106325" w:history="1">
         <w:r>
           <w:rPr>
             <w:rStyle w:val="Hyperlink"/>
@@ -10584,7 +10284,7 @@
           <w:noProof/>
         </w:rPr>
       </w:pPr>
-      <w:hyperlink r:id="rId39" w:anchor="_Toc392106326" w:history="1">
+      <w:hyperlink r:id="rId38" w:anchor="_Toc392106326" w:history="1">
         <w:r>
           <w:rPr>
             <w:rStyle w:val="Hyperlink"/>
@@ -10661,7 +10361,7 @@
           <w:noProof/>
         </w:rPr>
       </w:pPr>
-      <w:hyperlink r:id="rId40" w:anchor="_Toc392106327" w:history="1">
+      <w:hyperlink r:id="rId39" w:anchor="_Toc392106327" w:history="1">
         <w:r>
           <w:rPr>
             <w:rStyle w:val="Hyperlink"/>
@@ -10738,7 +10438,7 @@
           <w:noProof/>
         </w:rPr>
       </w:pPr>
-      <w:hyperlink r:id="rId41" w:anchor="_Toc392106328" w:history="1">
+      <w:hyperlink r:id="rId40" w:anchor="_Toc392106328" w:history="1">
         <w:r>
           <w:rPr>
             <w:rStyle w:val="Hyperlink"/>
@@ -10815,7 +10515,7 @@
           <w:noProof/>
         </w:rPr>
       </w:pPr>
-      <w:hyperlink r:id="rId42" w:anchor="_Toc392106329" w:history="1">
+      <w:hyperlink r:id="rId41" w:anchor="_Toc392106329" w:history="1">
         <w:r>
           <w:rPr>
             <w:rStyle w:val="Hyperlink"/>
@@ -10892,7 +10592,7 @@
           <w:noProof/>
         </w:rPr>
       </w:pPr>
-      <w:hyperlink r:id="rId43" w:anchor="_Toc392106330" w:history="1">
+      <w:hyperlink r:id="rId42" w:anchor="_Toc392106330" w:history="1">
         <w:r>
           <w:rPr>
             <w:rStyle w:val="Hyperlink"/>
@@ -10969,7 +10669,7 @@
           <w:noProof/>
         </w:rPr>
       </w:pPr>
-      <w:hyperlink r:id="rId44" w:anchor="_Toc392106331" w:history="1">
+      <w:hyperlink r:id="rId43" w:anchor="_Toc392106331" w:history="1">
         <w:r>
           <w:rPr>
             <w:rStyle w:val="Hyperlink"/>
@@ -11200,7 +10900,7 @@
           <w:noProof/>
         </w:rPr>
       </w:pPr>
-      <w:hyperlink r:id="rId45" w:anchor="_Toc392106334" w:history="1">
+      <w:hyperlink r:id="rId44" w:anchor="_Toc392106334" w:history="1">
         <w:r>
           <w:rPr>
             <w:rStyle w:val="Hyperlink"/>
@@ -11279,9 +10979,29 @@
         <w:fldChar w:fldCharType="end"/>
       </w:r>
     </w:p>
+    <w:p>
+      <w:pPr>
+        <w:rPr>
+          <w:rFonts w:ascii="Arial" w:hAnsi="Arial" w:cs="Arial"/>
+        </w:rPr>
+      </w:pPr>
+    </w:p>
+    <w:p>
+      <w:pPr>
+        <w:rPr>
+          <w:rFonts w:ascii="Arial" w:hAnsi="Arial" w:cs="Arial"/>
+        </w:rPr>
+      </w:pPr>
+      <w:r>
+        <w:rPr>
+          <w:rFonts w:ascii="Arial" w:hAnsi="Arial" w:cs="Arial"/>
+        </w:rPr>
+        <w:t>Erstellt von: Fabian Meise</w:t>
+      </w:r>
+    </w:p>
     <w:sectPr>
-      <w:footerReference w:type="default" r:id="rId46"/>
-      <w:footerReference w:type="first" r:id="rId47"/>
+      <w:footerReference w:type="default" r:id="rId45"/>
+      <w:footerReference w:type="first" r:id="rId46"/>
       <w:pgSz w:w="11906" w:h="16838"/>
       <w:pgMar w:top="1417" w:right="1417" w:bottom="1134" w:left="1417" w:header="708" w:footer="708" w:gutter="0"/>
       <w:pgNumType w:start="1"/>
@@ -11294,7 +11014,7 @@
 </file>
 
 <file path=word/endnotes.xml><?xml version="1.0" encoding="utf-8"?>
-<w:endnotes xmlns:wpc="http://schemas.microsoft.com/office/word/2010/wordprocessingCanvas" xmlns:mc="http://schemas.openxmlformats.org/markup-compatibility/2006" xmlns:o="urn:schemas-microsoft-com:office:office" xmlns:r="http://schemas.openxmlformats.org/officeDocument/2006/relationships" xmlns:m="http://schemas.openxmlformats.org/officeDocument/2006/math" xmlns:v="urn:schemas-microsoft-com:vml" xmlns:wp14="http://schemas.microsoft.com/office/word/2010/wordprocessingDrawing" xmlns:wp="http://schemas.openxmlformats.org/drawingml/2006/wordprocessingDrawing" xmlns:w10="urn:schemas-microsoft-com:office:word" xmlns:w="http://schemas.openxmlformats.org/wordprocessingml/2006/main" xmlns:w14="http://schemas.microsoft.com/office/word/2010/wordml" xmlns:wpg="http://schemas.microsoft.com/office/word/2010/wordprocessingGroup" xmlns:wpi="http://schemas.microsoft.com/office/word/2010/wordprocessingInk" xmlns:wne="http://schemas.microsoft.com/office/word/2006/wordml" xmlns:wps="http://schemas.microsoft.com/office/word/2010/wordprocessingShape" mc:Ignorable="w14 wp14">
+<w:endnotes xmlns:wpc="http://schemas.microsoft.com/office/word/2010/wordprocessingCanvas" xmlns:mc="http://schemas.openxmlformats.org/markup-compatibility/2006" xmlns:o="urn:schemas-microsoft-com:office:office" xmlns:r="http://schemas.openxmlformats.org/officeDocument/2006/relationships" xmlns:m="http://schemas.openxmlformats.org/officeDocument/2006/math" xmlns:v="urn:schemas-microsoft-com:vml" xmlns:wp14="http://schemas.microsoft.com/office/word/2010/wordprocessingDrawing" xmlns:wp="http://schemas.openxmlformats.org/drawingml/2006/wordprocessingDrawing" xmlns:w10="urn:schemas-microsoft-com:office:word" xmlns:w="http://schemas.openxmlformats.org/wordprocessingml/2006/main" xmlns:w14="http://schemas.microsoft.com/office/word/2010/wordml" xmlns:w15="http://schemas.microsoft.com/office/word/2012/wordml" xmlns:wpg="http://schemas.microsoft.com/office/word/2010/wordprocessingGroup" xmlns:wpi="http://schemas.microsoft.com/office/word/2010/wordprocessingInk" xmlns:wne="http://schemas.microsoft.com/office/word/2006/wordml" xmlns:wps="http://schemas.microsoft.com/office/word/2010/wordprocessingShape" mc:Ignorable="w14 w15 wp14">
   <w:endnote w:type="separator" w:id="-1">
     <w:p>
       <w:pPr>
@@ -11319,7 +11039,7 @@
 </file>
 
 <file path=word/footer1.xml><?xml version="1.0" encoding="utf-8"?>
-<w:ftr xmlns:wpc="http://schemas.microsoft.com/office/word/2010/wordprocessingCanvas" xmlns:mc="http://schemas.openxmlformats.org/markup-compatibility/2006" xmlns:o="urn:schemas-microsoft-com:office:office" xmlns:r="http://schemas.openxmlformats.org/officeDocument/2006/relationships" xmlns:m="http://schemas.openxmlformats.org/officeDocument/2006/math" xmlns:v="urn:schemas-microsoft-com:vml" xmlns:wp14="http://schemas.microsoft.com/office/word/2010/wordprocessingDrawing" xmlns:wp="http://schemas.openxmlformats.org/drawingml/2006/wordprocessingDrawing" xmlns:w10="urn:schemas-microsoft-com:office:word" xmlns:w="http://schemas.openxmlformats.org/wordprocessingml/2006/main" xmlns:w14="http://schemas.microsoft.com/office/word/2010/wordml" xmlns:wpg="http://schemas.microsoft.com/office/word/2010/wordprocessingGroup" xmlns:wpi="http://schemas.microsoft.com/office/word/2010/wordprocessingInk" xmlns:wne="http://schemas.microsoft.com/office/word/2006/wordml" xmlns:wps="http://schemas.microsoft.com/office/word/2010/wordprocessingShape" mc:Ignorable="w14 wp14">
+<w:ftr xmlns:wpc="http://schemas.microsoft.com/office/word/2010/wordprocessingCanvas" xmlns:mc="http://schemas.openxmlformats.org/markup-compatibility/2006" xmlns:o="urn:schemas-microsoft-com:office:office" xmlns:r="http://schemas.openxmlformats.org/officeDocument/2006/relationships" xmlns:m="http://schemas.openxmlformats.org/officeDocument/2006/math" xmlns:v="urn:schemas-microsoft-com:vml" xmlns:wp14="http://schemas.microsoft.com/office/word/2010/wordprocessingDrawing" xmlns:wp="http://schemas.openxmlformats.org/drawingml/2006/wordprocessingDrawing" xmlns:w10="urn:schemas-microsoft-com:office:word" xmlns:w="http://schemas.openxmlformats.org/wordprocessingml/2006/main" xmlns:w14="http://schemas.microsoft.com/office/word/2010/wordml" xmlns:w15="http://schemas.microsoft.com/office/word/2012/wordml" xmlns:wpg="http://schemas.microsoft.com/office/word/2010/wordprocessingGroup" xmlns:wpi="http://schemas.microsoft.com/office/word/2010/wordprocessingInk" xmlns:wne="http://schemas.microsoft.com/office/word/2006/wordml" xmlns:wps="http://schemas.microsoft.com/office/word/2010/wordprocessingShape" mc:Ignorable="w14 w15 wp14">
   <w:p>
     <w:pPr>
       <w:pStyle w:val="Fuzeile"/>
@@ -11335,7 +11055,7 @@
 </file>
 
 <file path=word/footer2.xml><?xml version="1.0" encoding="utf-8"?>
-<w:ftr xmlns:wpc="http://schemas.microsoft.com/office/word/2010/wordprocessingCanvas" xmlns:mc="http://schemas.openxmlformats.org/markup-compatibility/2006" xmlns:o="urn:schemas-microsoft-com:office:office" xmlns:r="http://schemas.openxmlformats.org/officeDocument/2006/relationships" xmlns:m="http://schemas.openxmlformats.org/officeDocument/2006/math" xmlns:v="urn:schemas-microsoft-com:vml" xmlns:wp14="http://schemas.microsoft.com/office/word/2010/wordprocessingDrawing" xmlns:wp="http://schemas.openxmlformats.org/drawingml/2006/wordprocessingDrawing" xmlns:w10="urn:schemas-microsoft-com:office:word" xmlns:w="http://schemas.openxmlformats.org/wordprocessingml/2006/main" xmlns:w14="http://schemas.microsoft.com/office/word/2010/wordml" xmlns:wpg="http://schemas.microsoft.com/office/word/2010/wordprocessingGroup" xmlns:wpi="http://schemas.microsoft.com/office/word/2010/wordprocessingInk" xmlns:wne="http://schemas.microsoft.com/office/word/2006/wordml" xmlns:wps="http://schemas.microsoft.com/office/word/2010/wordprocessingShape" mc:Ignorable="w14 wp14">
+<w:ftr xmlns:wpc="http://schemas.microsoft.com/office/word/2010/wordprocessingCanvas" xmlns:mc="http://schemas.openxmlformats.org/markup-compatibility/2006" xmlns:o="urn:schemas-microsoft-com:office:office" xmlns:r="http://schemas.openxmlformats.org/officeDocument/2006/relationships" xmlns:m="http://schemas.openxmlformats.org/officeDocument/2006/math" xmlns:v="urn:schemas-microsoft-com:vml" xmlns:wp14="http://schemas.microsoft.com/office/word/2010/wordprocessingDrawing" xmlns:wp="http://schemas.openxmlformats.org/drawingml/2006/wordprocessingDrawing" xmlns:w10="urn:schemas-microsoft-com:office:word" xmlns:w="http://schemas.openxmlformats.org/wordprocessingml/2006/main" xmlns:w14="http://schemas.microsoft.com/office/word/2010/wordml" xmlns:w15="http://schemas.microsoft.com/office/word/2012/wordml" xmlns:wpg="http://schemas.microsoft.com/office/word/2010/wordprocessingGroup" xmlns:wpi="http://schemas.microsoft.com/office/word/2010/wordprocessingInk" xmlns:wne="http://schemas.microsoft.com/office/word/2006/wordml" xmlns:wps="http://schemas.microsoft.com/office/word/2010/wordprocessingShape" mc:Ignorable="w14 w15 wp14">
   <w:sdt>
     <w:sdtPr>
       <w:id w:val="-679730890"/>
@@ -11364,7 +11084,7 @@
           <w:rPr>
             <w:noProof/>
           </w:rPr>
-          <w:t>12</w:t>
+          <w:t>15</w:t>
         </w:r>
         <w:r>
           <w:fldChar w:fldCharType="end"/>
@@ -11381,7 +11101,7 @@
 </file>
 
 <file path=word/footer3.xml><?xml version="1.0" encoding="utf-8"?>
-<w:ftr xmlns:wpc="http://schemas.microsoft.com/office/word/2010/wordprocessingCanvas" xmlns:mc="http://schemas.openxmlformats.org/markup-compatibility/2006" xmlns:o="urn:schemas-microsoft-com:office:office" xmlns:r="http://schemas.openxmlformats.org/officeDocument/2006/relationships" xmlns:m="http://schemas.openxmlformats.org/officeDocument/2006/math" xmlns:v="urn:schemas-microsoft-com:vml" xmlns:wp14="http://schemas.microsoft.com/office/word/2010/wordprocessingDrawing" xmlns:wp="http://schemas.openxmlformats.org/drawingml/2006/wordprocessingDrawing" xmlns:w10="urn:schemas-microsoft-com:office:word" xmlns:w="http://schemas.openxmlformats.org/wordprocessingml/2006/main" xmlns:w14="http://schemas.microsoft.com/office/word/2010/wordml" xmlns:wpg="http://schemas.microsoft.com/office/word/2010/wordprocessingGroup" xmlns:wpi="http://schemas.microsoft.com/office/word/2010/wordprocessingInk" xmlns:wne="http://schemas.microsoft.com/office/word/2006/wordml" xmlns:wps="http://schemas.microsoft.com/office/word/2010/wordprocessingShape" mc:Ignorable="w14 wp14">
+<w:ftr xmlns:wpc="http://schemas.microsoft.com/office/word/2010/wordprocessingCanvas" xmlns:mc="http://schemas.openxmlformats.org/markup-compatibility/2006" xmlns:o="urn:schemas-microsoft-com:office:office" xmlns:r="http://schemas.openxmlformats.org/officeDocument/2006/relationships" xmlns:m="http://schemas.openxmlformats.org/officeDocument/2006/math" xmlns:v="urn:schemas-microsoft-com:vml" xmlns:wp14="http://schemas.microsoft.com/office/word/2010/wordprocessingDrawing" xmlns:wp="http://schemas.openxmlformats.org/drawingml/2006/wordprocessingDrawing" xmlns:w10="urn:schemas-microsoft-com:office:word" xmlns:w="http://schemas.openxmlformats.org/wordprocessingml/2006/main" xmlns:w14="http://schemas.microsoft.com/office/word/2010/wordml" xmlns:w15="http://schemas.microsoft.com/office/word/2012/wordml" xmlns:wpg="http://schemas.microsoft.com/office/word/2010/wordprocessingGroup" xmlns:wpi="http://schemas.microsoft.com/office/word/2010/wordprocessingInk" xmlns:wne="http://schemas.microsoft.com/office/word/2006/wordml" xmlns:wps="http://schemas.microsoft.com/office/word/2010/wordprocessingShape" mc:Ignorable="w14 w15 wp14">
   <w:sdt>
     <w:sdtPr>
       <w:id w:val="-1350716542"/>
@@ -11412,7 +11132,7 @@
 </file>
 
 <file path=word/footnotes.xml><?xml version="1.0" encoding="utf-8"?>
-<w:footnotes xmlns:wpc="http://schemas.microsoft.com/office/word/2010/wordprocessingCanvas" xmlns:mc="http://schemas.openxmlformats.org/markup-compatibility/2006" xmlns:o="urn:schemas-microsoft-com:office:office" xmlns:r="http://schemas.openxmlformats.org/officeDocument/2006/relationships" xmlns:m="http://schemas.openxmlformats.org/officeDocument/2006/math" xmlns:v="urn:schemas-microsoft-com:vml" xmlns:wp14="http://schemas.microsoft.com/office/word/2010/wordprocessingDrawing" xmlns:wp="http://schemas.openxmlformats.org/drawingml/2006/wordprocessingDrawing" xmlns:w10="urn:schemas-microsoft-com:office:word" xmlns:w="http://schemas.openxmlformats.org/wordprocessingml/2006/main" xmlns:w14="http://schemas.microsoft.com/office/word/2010/wordml" xmlns:wpg="http://schemas.microsoft.com/office/word/2010/wordprocessingGroup" xmlns:wpi="http://schemas.microsoft.com/office/word/2010/wordprocessingInk" xmlns:wne="http://schemas.microsoft.com/office/word/2006/wordml" xmlns:wps="http://schemas.microsoft.com/office/word/2010/wordprocessingShape" mc:Ignorable="w14 wp14">
+<w:footnotes xmlns:wpc="http://schemas.microsoft.com/office/word/2010/wordprocessingCanvas" xmlns:mc="http://schemas.openxmlformats.org/markup-compatibility/2006" xmlns:o="urn:schemas-microsoft-com:office:office" xmlns:r="http://schemas.openxmlformats.org/officeDocument/2006/relationships" xmlns:m="http://schemas.openxmlformats.org/officeDocument/2006/math" xmlns:v="urn:schemas-microsoft-com:vml" xmlns:wp14="http://schemas.microsoft.com/office/word/2010/wordprocessingDrawing" xmlns:wp="http://schemas.openxmlformats.org/drawingml/2006/wordprocessingDrawing" xmlns:w10="urn:schemas-microsoft-com:office:word" xmlns:w="http://schemas.openxmlformats.org/wordprocessingml/2006/main" xmlns:w14="http://schemas.microsoft.com/office/word/2010/wordml" xmlns:w15="http://schemas.microsoft.com/office/word/2012/wordml" xmlns:wpg="http://schemas.microsoft.com/office/word/2010/wordprocessingGroup" xmlns:wpi="http://schemas.microsoft.com/office/word/2010/wordprocessingInk" xmlns:wne="http://schemas.microsoft.com/office/word/2006/wordml" xmlns:wps="http://schemas.microsoft.com/office/word/2010/wordprocessingShape" mc:Ignorable="w14 w15 wp14">
   <w:footnote w:type="separator" w:id="-1">
     <w:p>
       <w:pPr>
@@ -11437,7 +11157,7 @@
 </file>
 
 <file path=word/numbering.xml><?xml version="1.0" encoding="utf-8"?>
-<w:numbering xmlns:wpc="http://schemas.microsoft.com/office/word/2010/wordprocessingCanvas" xmlns:mc="http://schemas.openxmlformats.org/markup-compatibility/2006" xmlns:o="urn:schemas-microsoft-com:office:office" xmlns:r="http://schemas.openxmlformats.org/officeDocument/2006/relationships" xmlns:m="http://schemas.openxmlformats.org/officeDocument/2006/math" xmlns:v="urn:schemas-microsoft-com:vml" xmlns:wp14="http://schemas.microsoft.com/office/word/2010/wordprocessingDrawing" xmlns:wp="http://schemas.openxmlformats.org/drawingml/2006/wordprocessingDrawing" xmlns:w10="urn:schemas-microsoft-com:office:word" xmlns:w="http://schemas.openxmlformats.org/wordprocessingml/2006/main" xmlns:w14="http://schemas.microsoft.com/office/word/2010/wordml" xmlns:wpg="http://schemas.microsoft.com/office/word/2010/wordprocessingGroup" xmlns:wpi="http://schemas.microsoft.com/office/word/2010/wordprocessingInk" xmlns:wne="http://schemas.microsoft.com/office/word/2006/wordml" xmlns:wps="http://schemas.microsoft.com/office/word/2010/wordprocessingShape" mc:Ignorable="w14 wp14">
+<w:numbering xmlns:wpc="http://schemas.microsoft.com/office/word/2010/wordprocessingCanvas" xmlns:mc="http://schemas.openxmlformats.org/markup-compatibility/2006" xmlns:o="urn:schemas-microsoft-com:office:office" xmlns:r="http://schemas.openxmlformats.org/officeDocument/2006/relationships" xmlns:m="http://schemas.openxmlformats.org/officeDocument/2006/math" xmlns:v="urn:schemas-microsoft-com:vml" xmlns:wp14="http://schemas.microsoft.com/office/word/2010/wordprocessingDrawing" xmlns:wp="http://schemas.openxmlformats.org/drawingml/2006/wordprocessingDrawing" xmlns:w10="urn:schemas-microsoft-com:office:word" xmlns:w="http://schemas.openxmlformats.org/wordprocessingml/2006/main" xmlns:w14="http://schemas.microsoft.com/office/word/2010/wordml" xmlns:w15="http://schemas.microsoft.com/office/word/2012/wordml" xmlns:wpg="http://schemas.microsoft.com/office/word/2010/wordprocessingGroup" xmlns:wpi="http://schemas.microsoft.com/office/word/2010/wordprocessingInk" xmlns:wne="http://schemas.microsoft.com/office/word/2006/wordml" xmlns:wps="http://schemas.microsoft.com/office/word/2010/wordprocessingShape" mc:Ignorable="w14 w15 wp14">
   <w:abstractNum w:abstractNumId="0">
     <w:nsid w:val="2FE0617C"/>
     <w:multiLevelType w:val="multilevel"/>
@@ -11682,7 +11402,7 @@
 </file>
 
 <file path=word/styles.xml><?xml version="1.0" encoding="utf-8"?>
-<w:styles xmlns:mc="http://schemas.openxmlformats.org/markup-compatibility/2006" xmlns:r="http://schemas.openxmlformats.org/officeDocument/2006/relationships" xmlns:w="http://schemas.openxmlformats.org/wordprocessingml/2006/main" xmlns:w14="http://schemas.microsoft.com/office/word/2010/wordml" mc:Ignorable="w14">
+<w:styles xmlns:mc="http://schemas.openxmlformats.org/markup-compatibility/2006" xmlns:r="http://schemas.openxmlformats.org/officeDocument/2006/relationships" xmlns:w="http://schemas.openxmlformats.org/wordprocessingml/2006/main" xmlns:w14="http://schemas.microsoft.com/office/word/2010/wordml" xmlns:w15="http://schemas.microsoft.com/office/word/2012/wordml" mc:Ignorable="w14 w15">
   <w:docDefaults>
     <w:rPrDefault>
       <w:rPr>
@@ -11698,144 +11418,378 @@
       </w:pPr>
     </w:pPrDefault>
   </w:docDefaults>
-  <w:latentStyles w:defLockedState="0" w:defUIPriority="99" w:defSemiHidden="1" w:defUnhideWhenUsed="1" w:defQFormat="0" w:count="267">
-    <w:lsdException w:name="Normal" w:semiHidden="0" w:uiPriority="0" w:unhideWhenUsed="0" w:qFormat="1"/>
-    <w:lsdException w:name="heading 1" w:semiHidden="0" w:uiPriority="9" w:unhideWhenUsed="0" w:qFormat="1"/>
-    <w:lsdException w:name="heading 2" w:uiPriority="9" w:qFormat="1"/>
-    <w:lsdException w:name="heading 3" w:uiPriority="9" w:qFormat="1"/>
-    <w:lsdException w:name="heading 4" w:uiPriority="9" w:qFormat="1"/>
-    <w:lsdException w:name="heading 5" w:uiPriority="9" w:qFormat="1"/>
-    <w:lsdException w:name="heading 6" w:uiPriority="9" w:qFormat="1"/>
-    <w:lsdException w:name="heading 7" w:uiPriority="9" w:qFormat="1"/>
-    <w:lsdException w:name="heading 8" w:uiPriority="9" w:qFormat="1"/>
-    <w:lsdException w:name="heading 9" w:uiPriority="9" w:qFormat="1"/>
-    <w:lsdException w:name="toc 1" w:uiPriority="39"/>
-    <w:lsdException w:name="toc 2" w:uiPriority="39"/>
-    <w:lsdException w:name="toc 3" w:uiPriority="39"/>
-    <w:lsdException w:name="toc 4" w:uiPriority="39"/>
-    <w:lsdException w:name="toc 5" w:uiPriority="39"/>
-    <w:lsdException w:name="toc 6" w:uiPriority="39"/>
-    <w:lsdException w:name="toc 7" w:uiPriority="39"/>
-    <w:lsdException w:name="toc 8" w:uiPriority="39"/>
-    <w:lsdException w:name="toc 9" w:uiPriority="39"/>
-    <w:lsdException w:name="caption" w:uiPriority="35" w:qFormat="1"/>
-    <w:lsdException w:name="Title" w:semiHidden="0" w:uiPriority="10" w:unhideWhenUsed="0" w:qFormat="1"/>
-    <w:lsdException w:name="Default Paragraph Font" w:uiPriority="1"/>
-    <w:lsdException w:name="Subtitle" w:semiHidden="0" w:uiPriority="11" w:unhideWhenUsed="0" w:qFormat="1"/>
-    <w:lsdException w:name="Strong" w:semiHidden="0" w:uiPriority="22" w:unhideWhenUsed="0" w:qFormat="1"/>
-    <w:lsdException w:name="Emphasis" w:semiHidden="0" w:uiPriority="20" w:unhideWhenUsed="0" w:qFormat="1"/>
-    <w:lsdException w:name="Table Grid" w:semiHidden="0" w:uiPriority="59" w:unhideWhenUsed="0"/>
-    <w:lsdException w:name="Placeholder Text" w:unhideWhenUsed="0"/>
-    <w:lsdException w:name="No Spacing" w:semiHidden="0" w:uiPriority="1" w:unhideWhenUsed="0" w:qFormat="1"/>
-    <w:lsdException w:name="Light Shading" w:semiHidden="0" w:uiPriority="60" w:unhideWhenUsed="0"/>
-    <w:lsdException w:name="Light List" w:semiHidden="0" w:uiPriority="61" w:unhideWhenUsed="0"/>
-    <w:lsdException w:name="Light Grid" w:semiHidden="0" w:uiPriority="62" w:unhideWhenUsed="0"/>
-    <w:lsdException w:name="Medium Shading 1" w:semiHidden="0" w:uiPriority="63" w:unhideWhenUsed="0"/>
-    <w:lsdException w:name="Medium Shading 2" w:semiHidden="0" w:uiPriority="64" w:unhideWhenUsed="0"/>
-    <w:lsdException w:name="Medium List 1" w:semiHidden="0" w:uiPriority="65" w:unhideWhenUsed="0"/>
-    <w:lsdException w:name="Medium List 2" w:semiHidden="0" w:uiPriority="66" w:unhideWhenUsed="0"/>
-    <w:lsdException w:name="Medium Grid 1" w:semiHidden="0" w:uiPriority="67" w:unhideWhenUsed="0"/>
-    <w:lsdException w:name="Medium Grid 2" w:semiHidden="0" w:uiPriority="68" w:unhideWhenUsed="0"/>
-    <w:lsdException w:name="Medium Grid 3" w:semiHidden="0" w:uiPriority="69" w:unhideWhenUsed="0"/>
-    <w:lsdException w:name="Dark List" w:semiHidden="0" w:uiPriority="70" w:unhideWhenUsed="0"/>
-    <w:lsdException w:name="Colorful Shading" w:semiHidden="0" w:uiPriority="71" w:unhideWhenUsed="0"/>
-    <w:lsdException w:name="Colorful List" w:semiHidden="0" w:uiPriority="72" w:unhideWhenUsed="0"/>
-    <w:lsdException w:name="Colorful Grid" w:semiHidden="0" w:uiPriority="73" w:unhideWhenUsed="0"/>
-    <w:lsdException w:name="Light Shading Accent 1" w:semiHidden="0" w:uiPriority="60" w:unhideWhenUsed="0"/>
-    <w:lsdException w:name="Light List Accent 1" w:semiHidden="0" w:uiPriority="61" w:unhideWhenUsed="0"/>
-    <w:lsdException w:name="Light Grid Accent 1" w:semiHidden="0" w:uiPriority="62" w:unhideWhenUsed="0"/>
-    <w:lsdException w:name="Medium Shading 1 Accent 1" w:semiHidden="0" w:uiPriority="63" w:unhideWhenUsed="0"/>
-    <w:lsdException w:name="Medium Shading 2 Accent 1" w:semiHidden="0" w:uiPriority="64" w:unhideWhenUsed="0"/>
-    <w:lsdException w:name="Medium List 1 Accent 1" w:semiHidden="0" w:uiPriority="65" w:unhideWhenUsed="0"/>
-    <w:lsdException w:name="Revision" w:unhideWhenUsed="0"/>
-    <w:lsdException w:name="List Paragraph" w:semiHidden="0" w:uiPriority="34" w:unhideWhenUsed="0" w:qFormat="1"/>
-    <w:lsdException w:name="Quote" w:semiHidden="0" w:uiPriority="29" w:unhideWhenUsed="0" w:qFormat="1"/>
-    <w:lsdException w:name="Intense Quote" w:semiHidden="0" w:uiPriority="30" w:unhideWhenUsed="0" w:qFormat="1"/>
-    <w:lsdException w:name="Medium List 2 Accent 1" w:semiHidden="0" w:uiPriority="66" w:unhideWhenUsed="0"/>
-    <w:lsdException w:name="Medium Grid 1 Accent 1" w:semiHidden="0" w:uiPriority="67" w:unhideWhenUsed="0"/>
-    <w:lsdException w:name="Medium Grid 2 Accent 1" w:semiHidden="0" w:uiPriority="68" w:unhideWhenUsed="0"/>
-    <w:lsdException w:name="Medium Grid 3 Accent 1" w:semiHidden="0" w:uiPriority="69" w:unhideWhenUsed="0"/>
-    <w:lsdException w:name="Dark List Accent 1" w:semiHidden="0" w:uiPriority="70" w:unhideWhenUsed="0"/>
-    <w:lsdException w:name="Colorful Shading Accent 1" w:semiHidden="0" w:uiPriority="71" w:unhideWhenUsed="0"/>
-    <w:lsdException w:name="Colorful List Accent 1" w:semiHidden="0" w:uiPriority="72" w:unhideWhenUsed="0"/>
-    <w:lsdException w:name="Colorful Grid Accent 1" w:semiHidden="0" w:uiPriority="73" w:unhideWhenUsed="0"/>
-    <w:lsdException w:name="Light Shading Accent 2" w:semiHidden="0" w:uiPriority="60" w:unhideWhenUsed="0"/>
-    <w:lsdException w:name="Light List Accent 2" w:semiHidden="0" w:uiPriority="61" w:unhideWhenUsed="0"/>
-    <w:lsdException w:name="Light Grid Accent 2" w:semiHidden="0" w:uiPriority="62" w:unhideWhenUsed="0"/>
-    <w:lsdException w:name="Medium Shading 1 Accent 2" w:semiHidden="0" w:uiPriority="63" w:unhideWhenUsed="0"/>
-    <w:lsdException w:name="Medium Shading 2 Accent 2" w:semiHidden="0" w:uiPriority="64" w:unhideWhenUsed="0"/>
-    <w:lsdException w:name="Medium List 1 Accent 2" w:semiHidden="0" w:uiPriority="65" w:unhideWhenUsed="0"/>
-    <w:lsdException w:name="Medium List 2 Accent 2" w:semiHidden="0" w:uiPriority="66" w:unhideWhenUsed="0"/>
-    <w:lsdException w:name="Medium Grid 1 Accent 2" w:semiHidden="0" w:uiPriority="67" w:unhideWhenUsed="0"/>
-    <w:lsdException w:name="Medium Grid 2 Accent 2" w:semiHidden="0" w:uiPriority="68" w:unhideWhenUsed="0"/>
-    <w:lsdException w:name="Medium Grid 3 Accent 2" w:semiHidden="0" w:uiPriority="69" w:unhideWhenUsed="0"/>
-    <w:lsdException w:name="Dark List Accent 2" w:semiHidden="0" w:uiPriority="70" w:unhideWhenUsed="0"/>
-    <w:lsdException w:name="Colorful Shading Accent 2" w:semiHidden="0" w:uiPriority="71" w:unhideWhenUsed="0"/>
-    <w:lsdException w:name="Colorful List Accent 2" w:semiHidden="0" w:uiPriority="72" w:unhideWhenUsed="0"/>
-    <w:lsdException w:name="Colorful Grid Accent 2" w:semiHidden="0" w:uiPriority="73" w:unhideWhenUsed="0"/>
-    <w:lsdException w:name="Light Shading Accent 3" w:semiHidden="0" w:uiPriority="60" w:unhideWhenUsed="0"/>
-    <w:lsdException w:name="Light List Accent 3" w:semiHidden="0" w:uiPriority="61" w:unhideWhenUsed="0"/>
-    <w:lsdException w:name="Light Grid Accent 3" w:semiHidden="0" w:uiPriority="62" w:unhideWhenUsed="0"/>
-    <w:lsdException w:name="Medium Shading 1 Accent 3" w:semiHidden="0" w:uiPriority="63" w:unhideWhenUsed="0"/>
-    <w:lsdException w:name="Medium Shading 2 Accent 3" w:semiHidden="0" w:uiPriority="64" w:unhideWhenUsed="0"/>
-    <w:lsdException w:name="Medium List 1 Accent 3" w:semiHidden="0" w:uiPriority="65" w:unhideWhenUsed="0"/>
-    <w:lsdException w:name="Medium List 2 Accent 3" w:semiHidden="0" w:uiPriority="66" w:unhideWhenUsed="0"/>
-    <w:lsdException w:name="Medium Grid 1 Accent 3" w:semiHidden="0" w:uiPriority="67" w:unhideWhenUsed="0"/>
-    <w:lsdException w:name="Medium Grid 2 Accent 3" w:semiHidden="0" w:uiPriority="68" w:unhideWhenUsed="0"/>
-    <w:lsdException w:name="Medium Grid 3 Accent 3" w:semiHidden="0" w:uiPriority="69" w:unhideWhenUsed="0"/>
-    <w:lsdException w:name="Dark List Accent 3" w:semiHidden="0" w:uiPriority="70" w:unhideWhenUsed="0"/>
-    <w:lsdException w:name="Colorful Shading Accent 3" w:semiHidden="0" w:uiPriority="71" w:unhideWhenUsed="0"/>
-    <w:lsdException w:name="Colorful List Accent 3" w:semiHidden="0" w:uiPriority="72" w:unhideWhenUsed="0"/>
-    <w:lsdException w:name="Colorful Grid Accent 3" w:semiHidden="0" w:uiPriority="73" w:unhideWhenUsed="0"/>
-    <w:lsdException w:name="Light Shading Accent 4" w:semiHidden="0" w:uiPriority="60" w:unhideWhenUsed="0"/>
-    <w:lsdException w:name="Light List Accent 4" w:semiHidden="0" w:uiPriority="61" w:unhideWhenUsed="0"/>
-    <w:lsdException w:name="Light Grid Accent 4" w:semiHidden="0" w:uiPriority="62" w:unhideWhenUsed="0"/>
-    <w:lsdException w:name="Medium Shading 1 Accent 4" w:semiHidden="0" w:uiPriority="63" w:unhideWhenUsed="0"/>
-    <w:lsdException w:name="Medium Shading 2 Accent 4" w:semiHidden="0" w:uiPriority="64" w:unhideWhenUsed="0"/>
-    <w:lsdException w:name="Medium List 1 Accent 4" w:semiHidden="0" w:uiPriority="65" w:unhideWhenUsed="0"/>
-    <w:lsdException w:name="Medium List 2 Accent 4" w:semiHidden="0" w:uiPriority="66" w:unhideWhenUsed="0"/>
-    <w:lsdException w:name="Medium Grid 1 Accent 4" w:semiHidden="0" w:uiPriority="67" w:unhideWhenUsed="0"/>
-    <w:lsdException w:name="Medium Grid 2 Accent 4" w:semiHidden="0" w:uiPriority="68" w:unhideWhenUsed="0"/>
-    <w:lsdException w:name="Medium Grid 3 Accent 4" w:semiHidden="0" w:uiPriority="69" w:unhideWhenUsed="0"/>
-    <w:lsdException w:name="Dark List Accent 4" w:semiHidden="0" w:uiPriority="70" w:unhideWhenUsed="0"/>
-    <w:lsdException w:name="Colorful Shading Accent 4" w:semiHidden="0" w:uiPriority="71" w:unhideWhenUsed="0"/>
-    <w:lsdException w:name="Colorful List Accent 4" w:semiHidden="0" w:uiPriority="72" w:unhideWhenUsed="0"/>
-    <w:lsdException w:name="Colorful Grid Accent 4" w:semiHidden="0" w:uiPriority="73" w:unhideWhenUsed="0"/>
-    <w:lsdException w:name="Light Shading Accent 5" w:semiHidden="0" w:uiPriority="60" w:unhideWhenUsed="0"/>
-    <w:lsdException w:name="Light List Accent 5" w:semiHidden="0" w:uiPriority="61" w:unhideWhenUsed="0"/>
-    <w:lsdException w:name="Light Grid Accent 5" w:semiHidden="0" w:uiPriority="62" w:unhideWhenUsed="0"/>
-    <w:lsdException w:name="Medium Shading 1 Accent 5" w:semiHidden="0" w:uiPriority="63" w:unhideWhenUsed="0"/>
-    <w:lsdException w:name="Medium Shading 2 Accent 5" w:semiHidden="0" w:uiPriority="64" w:unhideWhenUsed="0"/>
-    <w:lsdException w:name="Medium List 1 Accent 5" w:semiHidden="0" w:uiPriority="65" w:unhideWhenUsed="0"/>
-    <w:lsdException w:name="Medium List 2 Accent 5" w:semiHidden="0" w:uiPriority="66" w:unhideWhenUsed="0"/>
-    <w:lsdException w:name="Medium Grid 1 Accent 5" w:semiHidden="0" w:uiPriority="67" w:unhideWhenUsed="0"/>
-    <w:lsdException w:name="Medium Grid 2 Accent 5" w:semiHidden="0" w:uiPriority="68" w:unhideWhenUsed="0"/>
-    <w:lsdException w:name="Medium Grid 3 Accent 5" w:semiHidden="0" w:uiPriority="69" w:unhideWhenUsed="0"/>
-    <w:lsdException w:name="Dark List Accent 5" w:semiHidden="0" w:uiPriority="70" w:unhideWhenUsed="0"/>
-    <w:lsdException w:name="Colorful Shading Accent 5" w:semiHidden="0" w:uiPriority="71" w:unhideWhenUsed="0"/>
-    <w:lsdException w:name="Colorful List Accent 5" w:semiHidden="0" w:uiPriority="72" w:unhideWhenUsed="0"/>
-    <w:lsdException w:name="Colorful Grid Accent 5" w:semiHidden="0" w:uiPriority="73" w:unhideWhenUsed="0"/>
-    <w:lsdException w:name="Light Shading Accent 6" w:semiHidden="0" w:uiPriority="60" w:unhideWhenUsed="0"/>
-    <w:lsdException w:name="Light List Accent 6" w:semiHidden="0" w:uiPriority="61" w:unhideWhenUsed="0"/>
-    <w:lsdException w:name="Light Grid Accent 6" w:semiHidden="0" w:uiPriority="62" w:unhideWhenUsed="0"/>
-    <w:lsdException w:name="Medium Shading 1 Accent 6" w:semiHidden="0" w:uiPriority="63" w:unhideWhenUsed="0"/>
-    <w:lsdException w:name="Medium Shading 2 Accent 6" w:semiHidden="0" w:uiPriority="64" w:unhideWhenUsed="0"/>
-    <w:lsdException w:name="Medium List 1 Accent 6" w:semiHidden="0" w:uiPriority="65" w:unhideWhenUsed="0"/>
-    <w:lsdException w:name="Medium List 2 Accent 6" w:semiHidden="0" w:uiPriority="66" w:unhideWhenUsed="0"/>
-    <w:lsdException w:name="Medium Grid 1 Accent 6" w:semiHidden="0" w:uiPriority="67" w:unhideWhenUsed="0"/>
-    <w:lsdException w:name="Medium Grid 2 Accent 6" w:semiHidden="0" w:uiPriority="68" w:unhideWhenUsed="0"/>
-    <w:lsdException w:name="Medium Grid 3 Accent 6" w:semiHidden="0" w:uiPriority="69" w:unhideWhenUsed="0"/>
-    <w:lsdException w:name="Dark List Accent 6" w:semiHidden="0" w:uiPriority="70" w:unhideWhenUsed="0"/>
-    <w:lsdException w:name="Colorful Shading Accent 6" w:semiHidden="0" w:uiPriority="71" w:unhideWhenUsed="0"/>
-    <w:lsdException w:name="Colorful List Accent 6" w:semiHidden="0" w:uiPriority="72" w:unhideWhenUsed="0"/>
-    <w:lsdException w:name="Colorful Grid Accent 6" w:semiHidden="0" w:uiPriority="73" w:unhideWhenUsed="0"/>
-    <w:lsdException w:name="Subtle Emphasis" w:semiHidden="0" w:uiPriority="19" w:unhideWhenUsed="0" w:qFormat="1"/>
-    <w:lsdException w:name="Intense Emphasis" w:semiHidden="0" w:uiPriority="21" w:unhideWhenUsed="0" w:qFormat="1"/>
-    <w:lsdException w:name="Subtle Reference" w:semiHidden="0" w:uiPriority="31" w:unhideWhenUsed="0" w:qFormat="1"/>
-    <w:lsdException w:name="Intense Reference" w:semiHidden="0" w:uiPriority="32" w:unhideWhenUsed="0" w:qFormat="1"/>
-    <w:lsdException w:name="Book Title" w:semiHidden="0" w:uiPriority="33" w:unhideWhenUsed="0" w:qFormat="1"/>
-    <w:lsdException w:name="Bibliography" w:uiPriority="37"/>
-    <w:lsdException w:name="TOC Heading" w:uiPriority="39" w:qFormat="1"/>
+  <w:latentStyles w:defLockedState="0" w:defUIPriority="99" w:defSemiHidden="0" w:defUnhideWhenUsed="0" w:defQFormat="0" w:count="371">
+    <w:lsdException w:name="Normal" w:uiPriority="0" w:qFormat="1"/>
+    <w:lsdException w:name="heading 1" w:uiPriority="9" w:qFormat="1"/>
+    <w:lsdException w:name="heading 2" w:semiHidden="1" w:uiPriority="9" w:unhideWhenUsed="1" w:qFormat="1"/>
+    <w:lsdException w:name="heading 3" w:semiHidden="1" w:uiPriority="9" w:unhideWhenUsed="1" w:qFormat="1"/>
+    <w:lsdException w:name="heading 4" w:semiHidden="1" w:uiPriority="9" w:unhideWhenUsed="1" w:qFormat="1"/>
+    <w:lsdException w:name="heading 5" w:semiHidden="1" w:uiPriority="9" w:unhideWhenUsed="1" w:qFormat="1"/>
+    <w:lsdException w:name="heading 6" w:semiHidden="1" w:uiPriority="9" w:unhideWhenUsed="1" w:qFormat="1"/>
+    <w:lsdException w:name="heading 7" w:semiHidden="1" w:uiPriority="9" w:unhideWhenUsed="1" w:qFormat="1"/>
+    <w:lsdException w:name="heading 8" w:semiHidden="1" w:uiPriority="9" w:unhideWhenUsed="1" w:qFormat="1"/>
+    <w:lsdException w:name="heading 9" w:semiHidden="1" w:uiPriority="9" w:unhideWhenUsed="1" w:qFormat="1"/>
+    <w:lsdException w:name="index 1" w:semiHidden="1" w:unhideWhenUsed="1"/>
+    <w:lsdException w:name="index 2" w:semiHidden="1" w:unhideWhenUsed="1"/>
+    <w:lsdException w:name="index 3" w:semiHidden="1" w:unhideWhenUsed="1"/>
+    <w:lsdException w:name="index 4" w:semiHidden="1" w:unhideWhenUsed="1"/>
+    <w:lsdException w:name="index 5" w:semiHidden="1" w:unhideWhenUsed="1"/>
+    <w:lsdException w:name="index 6" w:semiHidden="1" w:unhideWhenUsed="1"/>
+    <w:lsdException w:name="index 7" w:semiHidden="1" w:unhideWhenUsed="1"/>
+    <w:lsdException w:name="index 8" w:semiHidden="1" w:unhideWhenUsed="1"/>
+    <w:lsdException w:name="index 9" w:semiHidden="1" w:unhideWhenUsed="1"/>
+    <w:lsdException w:name="toc 1" w:semiHidden="1" w:uiPriority="39" w:unhideWhenUsed="1"/>
+    <w:lsdException w:name="toc 2" w:semiHidden="1" w:uiPriority="39" w:unhideWhenUsed="1"/>
+    <w:lsdException w:name="toc 3" w:semiHidden="1" w:uiPriority="39" w:unhideWhenUsed="1"/>
+    <w:lsdException w:name="toc 4" w:semiHidden="1" w:uiPriority="39" w:unhideWhenUsed="1"/>
+    <w:lsdException w:name="toc 5" w:semiHidden="1" w:uiPriority="39" w:unhideWhenUsed="1"/>
+    <w:lsdException w:name="toc 6" w:semiHidden="1" w:uiPriority="39" w:unhideWhenUsed="1"/>
+    <w:lsdException w:name="toc 7" w:semiHidden="1" w:uiPriority="39" w:unhideWhenUsed="1"/>
+    <w:lsdException w:name="toc 8" w:semiHidden="1" w:uiPriority="39" w:unhideWhenUsed="1"/>
+    <w:lsdException w:name="toc 9" w:semiHidden="1" w:uiPriority="39" w:unhideWhenUsed="1"/>
+    <w:lsdException w:name="Normal Indent" w:semiHidden="1" w:unhideWhenUsed="1"/>
+    <w:lsdException w:name="footnote text" w:semiHidden="1" w:unhideWhenUsed="1"/>
+    <w:lsdException w:name="annotation text" w:semiHidden="1" w:unhideWhenUsed="1"/>
+    <w:lsdException w:name="header" w:semiHidden="1" w:unhideWhenUsed="1"/>
+    <w:lsdException w:name="footer" w:semiHidden="1" w:unhideWhenUsed="1"/>
+    <w:lsdException w:name="index heading" w:semiHidden="1" w:unhideWhenUsed="1"/>
+    <w:lsdException w:name="caption" w:semiHidden="1" w:uiPriority="35" w:unhideWhenUsed="1" w:qFormat="1"/>
+    <w:lsdException w:name="table of figures" w:semiHidden="1" w:unhideWhenUsed="1"/>
+    <w:lsdException w:name="envelope address" w:semiHidden="1" w:unhideWhenUsed="1"/>
+    <w:lsdException w:name="envelope return" w:semiHidden="1" w:unhideWhenUsed="1"/>
+    <w:lsdException w:name="footnote reference" w:semiHidden="1" w:unhideWhenUsed="1"/>
+    <w:lsdException w:name="annotation reference" w:semiHidden="1" w:unhideWhenUsed="1"/>
+    <w:lsdException w:name="line number" w:semiHidden="1" w:unhideWhenUsed="1"/>
+    <w:lsdException w:name="page number" w:semiHidden="1" w:unhideWhenUsed="1"/>
+    <w:lsdException w:name="endnote reference" w:semiHidden="1" w:unhideWhenUsed="1"/>
+    <w:lsdException w:name="endnote text" w:semiHidden="1" w:unhideWhenUsed="1"/>
+    <w:lsdException w:name="table of authorities" w:semiHidden="1" w:unhideWhenUsed="1"/>
+    <w:lsdException w:name="macro" w:semiHidden="1" w:unhideWhenUsed="1"/>
+    <w:lsdException w:name="toa heading" w:semiHidden="1" w:unhideWhenUsed="1"/>
+    <w:lsdException w:name="List" w:semiHidden="1" w:unhideWhenUsed="1"/>
+    <w:lsdException w:name="List Bullet" w:semiHidden="1" w:unhideWhenUsed="1"/>
+    <w:lsdException w:name="List Number" w:semiHidden="1" w:unhideWhenUsed="1"/>
+    <w:lsdException w:name="List 2" w:semiHidden="1" w:unhideWhenUsed="1"/>
+    <w:lsdException w:name="List 3" w:semiHidden="1" w:unhideWhenUsed="1"/>
+    <w:lsdException w:name="List 4" w:semiHidden="1" w:unhideWhenUsed="1"/>
+    <w:lsdException w:name="List 5" w:semiHidden="1" w:unhideWhenUsed="1"/>
+    <w:lsdException w:name="List Bullet 2" w:semiHidden="1" w:unhideWhenUsed="1"/>
+    <w:lsdException w:name="List Bullet 3" w:semiHidden="1" w:unhideWhenUsed="1"/>
+    <w:lsdException w:name="List Bullet 4" w:semiHidden="1" w:unhideWhenUsed="1"/>
+    <w:lsdException w:name="List Bullet 5" w:semiHidden="1" w:unhideWhenUsed="1"/>
+    <w:lsdException w:name="List Number 2" w:semiHidden="1" w:unhideWhenUsed="1"/>
+    <w:lsdException w:name="List Number 3" w:semiHidden="1" w:unhideWhenUsed="1"/>
+    <w:lsdException w:name="List Number 4" w:semiHidden="1" w:unhideWhenUsed="1"/>
+    <w:lsdException w:name="List Number 5" w:semiHidden="1" w:unhideWhenUsed="1"/>
+    <w:lsdException w:name="Title" w:uiPriority="10" w:qFormat="1"/>
+    <w:lsdException w:name="Closing" w:semiHidden="1" w:unhideWhenUsed="1"/>
+    <w:lsdException w:name="Signature" w:semiHidden="1" w:unhideWhenUsed="1"/>
+    <w:lsdException w:name="Default Paragraph Font" w:semiHidden="1" w:uiPriority="1" w:unhideWhenUsed="1"/>
+    <w:lsdException w:name="Body Text" w:semiHidden="1" w:unhideWhenUsed="1"/>
+    <w:lsdException w:name="Body Text Indent" w:semiHidden="1" w:unhideWhenUsed="1"/>
+    <w:lsdException w:name="List Continue" w:semiHidden="1" w:unhideWhenUsed="1"/>
+    <w:lsdException w:name="List Continue 2" w:semiHidden="1" w:unhideWhenUsed="1"/>
+    <w:lsdException w:name="List Continue 3" w:semiHidden="1" w:unhideWhenUsed="1"/>
+    <w:lsdException w:name="List Continue 4" w:semiHidden="1" w:unhideWhenUsed="1"/>
+    <w:lsdException w:name="List Continue 5" w:semiHidden="1" w:unhideWhenUsed="1"/>
+    <w:lsdException w:name="Message Header" w:semiHidden="1" w:unhideWhenUsed="1"/>
+    <w:lsdException w:name="Subtitle" w:uiPriority="11" w:qFormat="1"/>
+    <w:lsdException w:name="Salutation" w:semiHidden="1" w:unhideWhenUsed="1"/>
+    <w:lsdException w:name="Date" w:semiHidden="1" w:unhideWhenUsed="1"/>
+    <w:lsdException w:name="Body Text First Indent" w:semiHidden="1" w:unhideWhenUsed="1"/>
+    <w:lsdException w:name="Body Text First Indent 2" w:semiHidden="1" w:unhideWhenUsed="1"/>
+    <w:lsdException w:name="Note Heading" w:semiHidden="1" w:unhideWhenUsed="1"/>
+    <w:lsdException w:name="Body Text 2" w:semiHidden="1" w:unhideWhenUsed="1"/>
+    <w:lsdException w:name="Body Text 3" w:semiHidden="1" w:unhideWhenUsed="1"/>
+    <w:lsdException w:name="Body Text Indent 2" w:semiHidden="1" w:unhideWhenUsed="1"/>
+    <w:lsdException w:name="Body Text Indent 3" w:semiHidden="1" w:unhideWhenUsed="1"/>
+    <w:lsdException w:name="Block Text" w:semiHidden="1" w:unhideWhenUsed="1"/>
+    <w:lsdException w:name="Hyperlink" w:semiHidden="1" w:unhideWhenUsed="1"/>
+    <w:lsdException w:name="FollowedHyperlink" w:semiHidden="1" w:unhideWhenUsed="1"/>
+    <w:lsdException w:name="Strong" w:uiPriority="22" w:qFormat="1"/>
+    <w:lsdException w:name="Emphasis" w:uiPriority="20" w:qFormat="1"/>
+    <w:lsdException w:name="Document Map" w:semiHidden="1" w:unhideWhenUsed="1"/>
+    <w:lsdException w:name="Plain Text" w:semiHidden="1" w:unhideWhenUsed="1"/>
+    <w:lsdException w:name="E-mail Signature" w:semiHidden="1" w:unhideWhenUsed="1"/>
+    <w:lsdException w:name="HTML Top of Form" w:semiHidden="1" w:unhideWhenUsed="1"/>
+    <w:lsdException w:name="HTML Bottom of Form" w:semiHidden="1" w:unhideWhenUsed="1"/>
+    <w:lsdException w:name="Normal (Web)" w:semiHidden="1" w:unhideWhenUsed="1"/>
+    <w:lsdException w:name="HTML Acronym" w:semiHidden="1" w:unhideWhenUsed="1"/>
+    <w:lsdException w:name="HTML Address" w:semiHidden="1" w:unhideWhenUsed="1"/>
+    <w:lsdException w:name="HTML Cite" w:semiHidden="1" w:unhideWhenUsed="1"/>
+    <w:lsdException w:name="HTML Code" w:semiHidden="1" w:unhideWhenUsed="1"/>
+    <w:lsdException w:name="HTML Definition" w:semiHidden="1" w:unhideWhenUsed="1"/>
+    <w:lsdException w:name="HTML Keyboard" w:semiHidden="1" w:unhideWhenUsed="1"/>
+    <w:lsdException w:name="HTML Preformatted" w:semiHidden="1" w:unhideWhenUsed="1"/>
+    <w:lsdException w:name="HTML Sample" w:semiHidden="1" w:unhideWhenUsed="1"/>
+    <w:lsdException w:name="HTML Typewriter" w:semiHidden="1" w:unhideWhenUsed="1"/>
+    <w:lsdException w:name="HTML Variable" w:semiHidden="1" w:unhideWhenUsed="1"/>
+    <w:lsdException w:name="Normal Table" w:semiHidden="1" w:unhideWhenUsed="1"/>
+    <w:lsdException w:name="annotation subject" w:semiHidden="1" w:unhideWhenUsed="1"/>
+    <w:lsdException w:name="No List" w:semiHidden="1" w:unhideWhenUsed="1"/>
+    <w:lsdException w:name="Outline List 1" w:semiHidden="1" w:unhideWhenUsed="1"/>
+    <w:lsdException w:name="Outline List 2" w:semiHidden="1" w:unhideWhenUsed="1"/>
+    <w:lsdException w:name="Outline List 3" w:semiHidden="1" w:unhideWhenUsed="1"/>
+    <w:lsdException w:name="Table Simple 1" w:semiHidden="1" w:unhideWhenUsed="1"/>
+    <w:lsdException w:name="Table Simple 2" w:semiHidden="1" w:unhideWhenUsed="1"/>
+    <w:lsdException w:name="Table Simple 3" w:semiHidden="1" w:unhideWhenUsed="1"/>
+    <w:lsdException w:name="Table Classic 1" w:semiHidden="1" w:unhideWhenUsed="1"/>
+    <w:lsdException w:name="Table Classic 2" w:semiHidden="1" w:unhideWhenUsed="1"/>
+    <w:lsdException w:name="Table Classic 3" w:semiHidden="1" w:unhideWhenUsed="1"/>
+    <w:lsdException w:name="Table Classic 4" w:semiHidden="1" w:unhideWhenUsed="1"/>
+    <w:lsdException w:name="Table Colorful 1" w:semiHidden="1" w:unhideWhenUsed="1"/>
+    <w:lsdException w:name="Table Colorful 2" w:semiHidden="1" w:unhideWhenUsed="1"/>
+    <w:lsdException w:name="Table Colorful 3" w:semiHidden="1" w:unhideWhenUsed="1"/>
+    <w:lsdException w:name="Table Columns 1" w:semiHidden="1" w:unhideWhenUsed="1"/>
+    <w:lsdException w:name="Table Columns 2" w:semiHidden="1" w:unhideWhenUsed="1"/>
+    <w:lsdException w:name="Table Columns 3" w:semiHidden="1" w:unhideWhenUsed="1"/>
+    <w:lsdException w:name="Table Columns 4" w:semiHidden="1" w:unhideWhenUsed="1"/>
+    <w:lsdException w:name="Table Columns 5" w:semiHidden="1" w:unhideWhenUsed="1"/>
+    <w:lsdException w:name="Table Grid 1" w:semiHidden="1" w:unhideWhenUsed="1"/>
+    <w:lsdException w:name="Table Grid 2" w:semiHidden="1" w:unhideWhenUsed="1"/>
+    <w:lsdException w:name="Table Grid 3" w:semiHidden="1" w:unhideWhenUsed="1"/>
+    <w:lsdException w:name="Table Grid 4" w:semiHidden="1" w:unhideWhenUsed="1"/>
+    <w:lsdException w:name="Table Grid 5" w:semiHidden="1" w:unhideWhenUsed="1"/>
+    <w:lsdException w:name="Table Grid 6" w:semiHidden="1" w:unhideWhenUsed="1"/>
+    <w:lsdException w:name="Table Grid 7" w:semiHidden="1" w:unhideWhenUsed="1"/>
+    <w:lsdException w:name="Table Grid 8" w:semiHidden="1" w:unhideWhenUsed="1"/>
+    <w:lsdException w:name="Table List 1" w:semiHidden="1" w:unhideWhenUsed="1"/>
+    <w:lsdException w:name="Table List 2" w:semiHidden="1" w:unhideWhenUsed="1"/>
+    <w:lsdException w:name="Table List 3" w:semiHidden="1" w:unhideWhenUsed="1"/>
+    <w:lsdException w:name="Table List 4" w:semiHidden="1" w:unhideWhenUsed="1"/>
+    <w:lsdException w:name="Table List 5" w:semiHidden="1" w:unhideWhenUsed="1"/>
+    <w:lsdException w:name="Table List 6" w:semiHidden="1" w:unhideWhenUsed="1"/>
+    <w:lsdException w:name="Table List 7" w:semiHidden="1" w:unhideWhenUsed="1"/>
+    <w:lsdException w:name="Table List 8" w:semiHidden="1" w:unhideWhenUsed="1"/>
+    <w:lsdException w:name="Table 3D effects 1" w:semiHidden="1" w:unhideWhenUsed="1"/>
+    <w:lsdException w:name="Table 3D effects 2" w:semiHidden="1" w:unhideWhenUsed="1"/>
+    <w:lsdException w:name="Table 3D effects 3" w:semiHidden="1" w:unhideWhenUsed="1"/>
+    <w:lsdException w:name="Table Contemporary" w:semiHidden="1" w:unhideWhenUsed="1"/>
+    <w:lsdException w:name="Table Elegant" w:semiHidden="1" w:unhideWhenUsed="1"/>
+    <w:lsdException w:name="Table Professional" w:semiHidden="1" w:unhideWhenUsed="1"/>
+    <w:lsdException w:name="Table Subtle 1" w:semiHidden="1" w:unhideWhenUsed="1"/>
+    <w:lsdException w:name="Table Subtle 2" w:semiHidden="1" w:unhideWhenUsed="1"/>
+    <w:lsdException w:name="Table Web 1" w:semiHidden="1" w:unhideWhenUsed="1"/>
+    <w:lsdException w:name="Table Web 2" w:semiHidden="1" w:unhideWhenUsed="1"/>
+    <w:lsdException w:name="Table Web 3" w:semiHidden="1" w:unhideWhenUsed="1"/>
+    <w:lsdException w:name="Balloon Text" w:semiHidden="1" w:unhideWhenUsed="1"/>
+    <w:lsdException w:name="Table Grid" w:uiPriority="59"/>
+    <w:lsdException w:name="Table Theme" w:semiHidden="1" w:unhideWhenUsed="1"/>
+    <w:lsdException w:name="Placeholder Text" w:semiHidden="1"/>
+    <w:lsdException w:name="No Spacing" w:uiPriority="1" w:qFormat="1"/>
+    <w:lsdException w:name="Light Shading" w:uiPriority="60"/>
+    <w:lsdException w:name="Light List" w:uiPriority="61"/>
+    <w:lsdException w:name="Light Grid" w:uiPriority="62"/>
+    <w:lsdException w:name="Medium Shading 1" w:uiPriority="63"/>
+    <w:lsdException w:name="Medium Shading 2" w:uiPriority="64"/>
+    <w:lsdException w:name="Medium List 1" w:uiPriority="65"/>
+    <w:lsdException w:name="Medium List 2" w:uiPriority="66"/>
+    <w:lsdException w:name="Medium Grid 1" w:uiPriority="67"/>
+    <w:lsdException w:name="Medium Grid 2" w:uiPriority="68"/>
+    <w:lsdException w:name="Medium Grid 3" w:uiPriority="69"/>
+    <w:lsdException w:name="Dark List" w:uiPriority="70"/>
+    <w:lsdException w:name="Colorful Shading" w:uiPriority="71"/>
+    <w:lsdException w:name="Colorful List" w:uiPriority="72"/>
+    <w:lsdException w:name="Colorful Grid" w:uiPriority="73"/>
+    <w:lsdException w:name="Light Shading Accent 1" w:uiPriority="60"/>
+    <w:lsdException w:name="Light List Accent 1" w:uiPriority="61"/>
+    <w:lsdException w:name="Light Grid Accent 1" w:uiPriority="62"/>
+    <w:lsdException w:name="Medium Shading 1 Accent 1" w:uiPriority="63"/>
+    <w:lsdException w:name="Medium Shading 2 Accent 1" w:uiPriority="64"/>
+    <w:lsdException w:name="Medium List 1 Accent 1" w:uiPriority="65"/>
+    <w:lsdException w:name="Revision" w:semiHidden="1"/>
+    <w:lsdException w:name="List Paragraph" w:uiPriority="34" w:qFormat="1"/>
+    <w:lsdException w:name="Quote" w:uiPriority="29" w:qFormat="1"/>
+    <w:lsdException w:name="Intense Quote" w:uiPriority="30" w:qFormat="1"/>
+    <w:lsdException w:name="Medium List 2 Accent 1" w:uiPriority="66"/>
+    <w:lsdException w:name="Medium Grid 1 Accent 1" w:uiPriority="67"/>
+    <w:lsdException w:name="Medium Grid 2 Accent 1" w:uiPriority="68"/>
+    <w:lsdException w:name="Medium Grid 3 Accent 1" w:uiPriority="69"/>
+    <w:lsdException w:name="Dark List Accent 1" w:uiPriority="70"/>
+    <w:lsdException w:name="Colorful Shading Accent 1" w:uiPriority="71"/>
+    <w:lsdException w:name="Colorful List Accent 1" w:uiPriority="72"/>
+    <w:lsdException w:name="Colorful Grid Accent 1" w:uiPriority="73"/>
+    <w:lsdException w:name="Light Shading Accent 2" w:uiPriority="60"/>
+    <w:lsdException w:name="Light List Accent 2" w:uiPriority="61"/>
+    <w:lsdException w:name="Light Grid Accent 2" w:uiPriority="62"/>
+    <w:lsdException w:name="Medium Shading 1 Accent 2" w:uiPriority="63"/>
+    <w:lsdException w:name="Medium Shading 2 Accent 2" w:uiPriority="64"/>
+    <w:lsdException w:name="Medium List 1 Accent 2" w:uiPriority="65"/>
+    <w:lsdException w:name="Medium List 2 Accent 2" w:uiPriority="66"/>
+    <w:lsdException w:name="Medium Grid 1 Accent 2" w:uiPriority="67"/>
+    <w:lsdException w:name="Medium Grid 2 Accent 2" w:uiPriority="68"/>
+    <w:lsdException w:name="Medium Grid 3 Accent 2" w:uiPriority="69"/>
+    <w:lsdException w:name="Dark List Accent 2" w:uiPriority="70"/>
+    <w:lsdException w:name="Colorful Shading Accent 2" w:uiPriority="71"/>
+    <w:lsdException w:name="Colorful List Accent 2" w:uiPriority="72"/>
+    <w:lsdException w:name="Colorful Grid Accent 2" w:uiPriority="73"/>
+    <w:lsdException w:name="Light Shading Accent 3" w:uiPriority="60"/>
+    <w:lsdException w:name="Light List Accent 3" w:uiPriority="61"/>
+    <w:lsdException w:name="Light Grid Accent 3" w:uiPriority="62"/>
+    <w:lsdException w:name="Medium Shading 1 Accent 3" w:uiPriority="63"/>
+    <w:lsdException w:name="Medium Shading 2 Accent 3" w:uiPriority="64"/>
+    <w:lsdException w:name="Medium List 1 Accent 3" w:uiPriority="65"/>
+    <w:lsdException w:name="Medium List 2 Accent 3" w:uiPriority="66"/>
+    <w:lsdException w:name="Medium Grid 1 Accent 3" w:uiPriority="67"/>
+    <w:lsdException w:name="Medium Grid 2 Accent 3" w:uiPriority="68"/>
+    <w:lsdException w:name="Medium Grid 3 Accent 3" w:uiPriority="69"/>
+    <w:lsdException w:name="Dark List Accent 3" w:uiPriority="70"/>
+    <w:lsdException w:name="Colorful Shading Accent 3" w:uiPriority="71"/>
+    <w:lsdException w:name="Colorful List Accent 3" w:uiPriority="72"/>
+    <w:lsdException w:name="Colorful Grid Accent 3" w:uiPriority="73"/>
+    <w:lsdException w:name="Light Shading Accent 4" w:uiPriority="60"/>
+    <w:lsdException w:name="Light List Accent 4" w:uiPriority="61"/>
+    <w:lsdException w:name="Light Grid Accent 4" w:uiPriority="62"/>
+    <w:lsdException w:name="Medium Shading 1 Accent 4" w:uiPriority="63"/>
+    <w:lsdException w:name="Medium Shading 2 Accent 4" w:uiPriority="64"/>
+    <w:lsdException w:name="Medium List 1 Accent 4" w:uiPriority="65"/>
+    <w:lsdException w:name="Medium List 2 Accent 4" w:uiPriority="66"/>
+    <w:lsdException w:name="Medium Grid 1 Accent 4" w:uiPriority="67"/>
+    <w:lsdException w:name="Medium Grid 2 Accent 4" w:uiPriority="68"/>
+    <w:lsdException w:name="Medium Grid 3 Accent 4" w:uiPriority="69"/>
+    <w:lsdException w:name="Dark List Accent 4" w:uiPriority="70"/>
+    <w:lsdException w:name="Colorful Shading Accent 4" w:uiPriority="71"/>
+    <w:lsdException w:name="Colorful List Accent 4" w:uiPriority="72"/>
+    <w:lsdException w:name="Colorful Grid Accent 4" w:uiPriority="73"/>
+    <w:lsdException w:name="Light Shading Accent 5" w:uiPriority="60"/>
+    <w:lsdException w:name="Light List Accent 5" w:uiPriority="61"/>
+    <w:lsdException w:name="Light Grid Accent 5" w:uiPriority="62"/>
+    <w:lsdException w:name="Medium Shading 1 Accent 5" w:uiPriority="63"/>
+    <w:lsdException w:name="Medium Shading 2 Accent 5" w:uiPriority="64"/>
+    <w:lsdException w:name="Medium List 1 Accent 5" w:uiPriority="65"/>
+    <w:lsdException w:name="Medium List 2 Accent 5" w:uiPriority="66"/>
+    <w:lsdException w:name="Medium Grid 1 Accent 5" w:uiPriority="67"/>
+    <w:lsdException w:name="Medium Grid 2 Accent 5" w:uiPriority="68"/>
+    <w:lsdException w:name="Medium Grid 3 Accent 5" w:uiPriority="69"/>
+    <w:lsdException w:name="Dark List Accent 5" w:uiPriority="70"/>
+    <w:lsdException w:name="Colorful Shading Accent 5" w:uiPriority="71"/>
+    <w:lsdException w:name="Colorful List Accent 5" w:uiPriority="72"/>
+    <w:lsdException w:name="Colorful Grid Accent 5" w:uiPriority="73"/>
+    <w:lsdException w:name="Light Shading Accent 6" w:uiPriority="60"/>
+    <w:lsdException w:name="Light List Accent 6" w:uiPriority="61"/>
+    <w:lsdException w:name="Light Grid Accent 6" w:uiPriority="62"/>
+    <w:lsdException w:name="Medium Shading 1 Accent 6" w:uiPriority="63"/>
+    <w:lsdException w:name="Medium Shading 2 Accent 6" w:uiPriority="64"/>
+    <w:lsdException w:name="Medium List 1 Accent 6" w:uiPriority="65"/>
+    <w:lsdException w:name="Medium List 2 Accent 6" w:uiPriority="66"/>
+    <w:lsdException w:name="Medium Grid 1 Accent 6" w:uiPriority="67"/>
+    <w:lsdException w:name="Medium Grid 2 Accent 6" w:uiPriority="68"/>
+    <w:lsdException w:name="Medium Grid 3 Accent 6" w:uiPriority="69"/>
+    <w:lsdException w:name="Dark List Accent 6" w:uiPriority="70"/>
+    <w:lsdException w:name="Colorful Shading Accent 6" w:uiPriority="71"/>
+    <w:lsdException w:name="Colorful List Accent 6" w:uiPriority="72"/>
+    <w:lsdException w:name="Colorful Grid Accent 6" w:uiPriority="73"/>
+    <w:lsdException w:name="Subtle Emphasis" w:uiPriority="19" w:qFormat="1"/>
+    <w:lsdException w:name="Intense Emphasis" w:uiPriority="21" w:qFormat="1"/>
+    <w:lsdException w:name="Subtle Reference" w:uiPriority="31" w:qFormat="1"/>
+    <w:lsdException w:name="Intense Reference" w:uiPriority="32" w:qFormat="1"/>
+    <w:lsdException w:name="Book Title" w:uiPriority="33" w:qFormat="1"/>
+    <w:lsdException w:name="Bibliography" w:semiHidden="1" w:uiPriority="37" w:unhideWhenUsed="1"/>
+    <w:lsdException w:name="TOC Heading" w:semiHidden="1" w:uiPriority="39" w:unhideWhenUsed="1" w:qFormat="1"/>
+    <w:lsdException w:name="Plain Table 1" w:uiPriority="41"/>
+    <w:lsdException w:name="Plain Table 2" w:uiPriority="42"/>
+    <w:lsdException w:name="Plain Table 3" w:uiPriority="43"/>
+    <w:lsdException w:name="Plain Table 4" w:uiPriority="44"/>
+    <w:lsdException w:name="Plain Table 5" w:uiPriority="45"/>
+    <w:lsdException w:name="Grid Table Light" w:uiPriority="40"/>
+    <w:lsdException w:name="Grid Table 1 Light" w:uiPriority="46"/>
+    <w:lsdException w:name="Grid Table 2" w:uiPriority="47"/>
+    <w:lsdException w:name="Grid Table 3" w:uiPriority="48"/>
+    <w:lsdException w:name="Grid Table 4" w:uiPriority="49"/>
+    <w:lsdException w:name="Grid Table 5 Dark" w:uiPriority="50"/>
+    <w:lsdException w:name="Grid Table 6 Colorful" w:uiPriority="51"/>
+    <w:lsdException w:name="Grid Table 7 Colorful" w:uiPriority="52"/>
+    <w:lsdException w:name="Grid Table 1 Light Accent 1" w:uiPriority="46"/>
+    <w:lsdException w:name="Grid Table 2 Accent 1" w:uiPriority="47"/>
+    <w:lsdException w:name="Grid Table 3 Accent 1" w:uiPriority="48"/>
+    <w:lsdException w:name="Grid Table 4 Accent 1" w:uiPriority="49"/>
+    <w:lsdException w:name="Grid Table 5 Dark Accent 1" w:uiPriority="50"/>
+    <w:lsdException w:name="Grid Table 6 Colorful Accent 1" w:uiPriority="51"/>
+    <w:lsdException w:name="Grid Table 7 Colorful Accent 1" w:uiPriority="52"/>
+    <w:lsdException w:name="Grid Table 1 Light Accent 2" w:uiPriority="46"/>
+    <w:lsdException w:name="Grid Table 2 Accent 2" w:uiPriority="47"/>
+    <w:lsdException w:name="Grid Table 3 Accent 2" w:uiPriority="48"/>
+    <w:lsdException w:name="Grid Table 4 Accent 2" w:uiPriority="49"/>
+    <w:lsdException w:name="Grid Table 5 Dark Accent 2" w:uiPriority="50"/>
+    <w:lsdException w:name="Grid Table 6 Colorful Accent 2" w:uiPriority="51"/>
+    <w:lsdException w:name="Grid Table 7 Colorful Accent 2" w:uiPriority="52"/>
+    <w:lsdException w:name="Grid Table 1 Light Accent 3" w:uiPriority="46"/>
+    <w:lsdException w:name="Grid Table 2 Accent 3" w:uiPriority="47"/>
+    <w:lsdException w:name="Grid Table 3 Accent 3" w:uiPriority="48"/>
+    <w:lsdException w:name="Grid Table 4 Accent 3" w:uiPriority="49"/>
+    <w:lsdException w:name="Grid Table 5 Dark Accent 3" w:uiPriority="50"/>
+    <w:lsdException w:name="Grid Table 6 Colorful Accent 3" w:uiPriority="51"/>
+    <w:lsdException w:name="Grid Table 7 Colorful Accent 3" w:uiPriority="52"/>
+    <w:lsdException w:name="Grid Table 1 Light Accent 4" w:uiPriority="46"/>
+    <w:lsdException w:name="Grid Table 2 Accent 4" w:uiPriority="47"/>
+    <w:lsdException w:name="Grid Table 3 Accent 4" w:uiPriority="48"/>
+    <w:lsdException w:name="Grid Table 4 Accent 4" w:uiPriority="49"/>
+    <w:lsdException w:name="Grid Table 5 Dark Accent 4" w:uiPriority="50"/>
+    <w:lsdException w:name="Grid Table 6 Colorful Accent 4" w:uiPriority="51"/>
+    <w:lsdException w:name="Grid Table 7 Colorful Accent 4" w:uiPriority="52"/>
+    <w:lsdException w:name="Grid Table 1 Light Accent 5" w:uiPriority="46"/>
+    <w:lsdException w:name="Grid Table 2 Accent 5" w:uiPriority="47"/>
+    <w:lsdException w:name="Grid Table 3 Accent 5" w:uiPriority="48"/>
+    <w:lsdException w:name="Grid Table 4 Accent 5" w:uiPriority="49"/>
+    <w:lsdException w:name="Grid Table 5 Dark Accent 5" w:uiPriority="50"/>
+    <w:lsdException w:name="Grid Table 6 Colorful Accent 5" w:uiPriority="51"/>
+    <w:lsdException w:name="Grid Table 7 Colorful Accent 5" w:uiPriority="52"/>
+    <w:lsdException w:name="Grid Table 1 Light Accent 6" w:uiPriority="46"/>
+    <w:lsdException w:name="Grid Table 2 Accent 6" w:uiPriority="47"/>
+    <w:lsdException w:name="Grid Table 3 Accent 6" w:uiPriority="48"/>
+    <w:lsdException w:name="Grid Table 4 Accent 6" w:uiPriority="49"/>
+    <w:lsdException w:name="Grid Table 5 Dark Accent 6" w:uiPriority="50"/>
+    <w:lsdException w:name="Grid Table 6 Colorful Accent 6" w:uiPriority="51"/>
+    <w:lsdException w:name="Grid Table 7 Colorful Accent 6" w:uiPriority="52"/>
+    <w:lsdException w:name="List Table 1 Light" w:uiPriority="46"/>
+    <w:lsdException w:name="List Table 2" w:uiPriority="47"/>
+    <w:lsdException w:name="List Table 3" w:uiPriority="48"/>
+    <w:lsdException w:name="List Table 4" w:uiPriority="49"/>
+    <w:lsdException w:name="List Table 5 Dark" w:uiPriority="50"/>
+    <w:lsdException w:name="List Table 6 Colorful" w:uiPriority="51"/>
+    <w:lsdException w:name="List Table 7 Colorful" w:uiPriority="52"/>
+    <w:lsdException w:name="List Table 1 Light Accent 1" w:uiPriority="46"/>
+    <w:lsdException w:name="List Table 2 Accent 1" w:uiPriority="47"/>
+    <w:lsdException w:name="List Table 3 Accent 1" w:uiPriority="48"/>
+    <w:lsdException w:name="List Table 4 Accent 1" w:uiPriority="49"/>
+    <w:lsdException w:name="List Table 5 Dark Accent 1" w:uiPriority="50"/>
+    <w:lsdException w:name="List Table 6 Colorful Accent 1" w:uiPriority="51"/>
+    <w:lsdException w:name="List Table 7 Colorful Accent 1" w:uiPriority="52"/>
+    <w:lsdException w:name="List Table 1 Light Accent 2" w:uiPriority="46"/>
+    <w:lsdException w:name="List Table 2 Accent 2" w:uiPriority="47"/>
+    <w:lsdException w:name="List Table 3 Accent 2" w:uiPriority="48"/>
+    <w:lsdException w:name="List Table 4 Accent 2" w:uiPriority="49"/>
+    <w:lsdException w:name="List Table 5 Dark Accent 2" w:uiPriority="50"/>
+    <w:lsdException w:name="List Table 6 Colorful Accent 2" w:uiPriority="51"/>
+    <w:lsdException w:name="List Table 7 Colorful Accent 2" w:uiPriority="52"/>
+    <w:lsdException w:name="List Table 1 Light Accent 3" w:uiPriority="46"/>
+    <w:lsdException w:name="List Table 2 Accent 3" w:uiPriority="47"/>
+    <w:lsdException w:name="List Table 3 Accent 3" w:uiPriority="48"/>
+    <w:lsdException w:name="List Table 4 Accent 3" w:uiPriority="49"/>
+    <w:lsdException w:name="List Table 5 Dark Accent 3" w:uiPriority="50"/>
+    <w:lsdException w:name="List Table 6 Colorful Accent 3" w:uiPriority="51"/>
+    <w:lsdException w:name="List Table 7 Colorful Accent 3" w:uiPriority="52"/>
+    <w:lsdException w:name="List Table 1 Light Accent 4" w:uiPriority="46"/>
+    <w:lsdException w:name="List Table 2 Accent 4" w:uiPriority="47"/>
+    <w:lsdException w:name="List Table 3 Accent 4" w:uiPriority="48"/>
+    <w:lsdException w:name="List Table 4 Accent 4" w:uiPriority="49"/>
+    <w:lsdException w:name="List Table 5 Dark Accent 4" w:uiPriority="50"/>
+    <w:lsdException w:name="List Table 6 Colorful Accent 4" w:uiPriority="51"/>
+    <w:lsdException w:name="List Table 7 Colorful Accent 4" w:uiPriority="52"/>
+    <w:lsdException w:name="List Table 1 Light Accent 5" w:uiPriority="46"/>
+    <w:lsdException w:name="List Table 2 Accent 5" w:uiPriority="47"/>
+    <w:lsdException w:name="List Table 3 Accent 5" w:uiPriority="48"/>
+    <w:lsdException w:name="List Table 4 Accent 5" w:uiPriority="49"/>
+    <w:lsdException w:name="List Table 5 Dark Accent 5" w:uiPriority="50"/>
+    <w:lsdException w:name="List Table 6 Colorful Accent 5" w:uiPriority="51"/>
+    <w:lsdException w:name="List Table 7 Colorful Accent 5" w:uiPriority="52"/>
+    <w:lsdException w:name="List Table 1 Light Accent 6" w:uiPriority="46"/>
+    <w:lsdException w:name="List Table 2 Accent 6" w:uiPriority="47"/>
+    <w:lsdException w:name="List Table 3 Accent 6" w:uiPriority="48"/>
+    <w:lsdException w:name="List Table 4 Accent 6" w:uiPriority="49"/>
+    <w:lsdException w:name="List Table 5 Dark Accent 6" w:uiPriority="50"/>
+    <w:lsdException w:name="List Table 6 Colorful Accent 6" w:uiPriority="51"/>
+    <w:lsdException w:name="List Table 7 Colorful Accent 6" w:uiPriority="52"/>
   </w:latentStyles>
   <w:style w:type="paragraph" w:default="1" w:styleId="Standard">
     <w:name w:val="Normal"/>
@@ -12214,1052 +12168,6 @@
 </w:styles>
 </file>
 
-<file path=word/stylesWithEffects.xml><?xml version="1.0" encoding="utf-8"?>
-<w:styles xmlns:wpc="http://schemas.microsoft.com/office/word/2010/wordprocessingCanvas" xmlns:mc="http://schemas.openxmlformats.org/markup-compatibility/2006" xmlns:o="urn:schemas-microsoft-com:office:office" xmlns:r="http://schemas.openxmlformats.org/officeDocument/2006/relationships" xmlns:m="http://schemas.openxmlformats.org/officeDocument/2006/math" xmlns:v="urn:schemas-microsoft-com:vml" xmlns:wp14="http://schemas.microsoft.com/office/word/2010/wordprocessingDrawing" xmlns:wp="http://schemas.openxmlformats.org/drawingml/2006/wordprocessingDrawing" xmlns:w10="urn:schemas-microsoft-com:office:word" xmlns:w="http://schemas.openxmlformats.org/wordprocessingml/2006/main" xmlns:w14="http://schemas.microsoft.com/office/word/2010/wordml" xmlns:wpg="http://schemas.microsoft.com/office/word/2010/wordprocessingGroup" xmlns:wpi="http://schemas.microsoft.com/office/word/2010/wordprocessingInk" xmlns:wne="http://schemas.microsoft.com/office/word/2006/wordml" xmlns:wps="http://schemas.microsoft.com/office/word/2010/wordprocessingShape" mc:Ignorable="w14 wp14">
-  <w:docDefaults>
-    <w:rPrDefault>
-      <w:rPr>
-        <w:rFonts w:asciiTheme="minorHAnsi" w:eastAsiaTheme="minorHAnsi" w:hAnsiTheme="minorHAnsi" w:cstheme="minorBidi"/>
-        <w:sz w:val="22"/>
-        <w:szCs w:val="22"/>
-        <w:lang w:val="de-DE" w:eastAsia="en-US" w:bidi="ar-SA"/>
-      </w:rPr>
-    </w:rPrDefault>
-    <w:pPrDefault>
-      <w:pPr>
-        <w:spacing w:after="200" w:line="276" w:lineRule="auto"/>
-      </w:pPr>
-    </w:pPrDefault>
-  </w:docDefaults>
-  <w:latentStyles w:defLockedState="0" w:defUIPriority="99" w:defSemiHidden="1" w:defUnhideWhenUsed="1" w:defQFormat="0" w:count="267">
-    <w:lsdException w:name="Normal" w:semiHidden="0" w:uiPriority="0" w:unhideWhenUsed="0" w:qFormat="1"/>
-    <w:lsdException w:name="heading 1" w:semiHidden="0" w:uiPriority="9" w:unhideWhenUsed="0" w:qFormat="1"/>
-    <w:lsdException w:name="heading 2" w:uiPriority="9" w:qFormat="1"/>
-    <w:lsdException w:name="heading 3" w:uiPriority="9" w:qFormat="1"/>
-    <w:lsdException w:name="heading 4" w:uiPriority="9" w:qFormat="1"/>
-    <w:lsdException w:name="heading 5" w:uiPriority="9" w:qFormat="1"/>
-    <w:lsdException w:name="heading 6" w:uiPriority="9" w:qFormat="1"/>
-    <w:lsdException w:name="heading 7" w:uiPriority="9" w:qFormat="1"/>
-    <w:lsdException w:name="heading 8" w:uiPriority="9" w:qFormat="1"/>
-    <w:lsdException w:name="heading 9" w:uiPriority="9" w:qFormat="1"/>
-    <w:lsdException w:name="toc 1" w:uiPriority="39"/>
-    <w:lsdException w:name="toc 2" w:uiPriority="39"/>
-    <w:lsdException w:name="toc 3" w:uiPriority="39"/>
-    <w:lsdException w:name="toc 4" w:uiPriority="39"/>
-    <w:lsdException w:name="toc 5" w:uiPriority="39"/>
-    <w:lsdException w:name="toc 6" w:uiPriority="39"/>
-    <w:lsdException w:name="toc 7" w:uiPriority="39"/>
-    <w:lsdException w:name="toc 8" w:uiPriority="39"/>
-    <w:lsdException w:name="toc 9" w:uiPriority="39"/>
-    <w:lsdException w:name="caption" w:uiPriority="35" w:qFormat="1"/>
-    <w:lsdException w:name="Title" w:semiHidden="0" w:uiPriority="10" w:unhideWhenUsed="0" w:qFormat="1"/>
-    <w:lsdException w:name="Default Paragraph Font" w:uiPriority="1"/>
-    <w:lsdException w:name="Subtitle" w:semiHidden="0" w:uiPriority="11" w:unhideWhenUsed="0" w:qFormat="1"/>
-    <w:lsdException w:name="Strong" w:semiHidden="0" w:uiPriority="22" w:unhideWhenUsed="0" w:qFormat="1"/>
-    <w:lsdException w:name="Emphasis" w:semiHidden="0" w:uiPriority="20" w:unhideWhenUsed="0" w:qFormat="1"/>
-    <w:lsdException w:name="Table Grid" w:semiHidden="0" w:uiPriority="59" w:unhideWhenUsed="0"/>
-    <w:lsdException w:name="Placeholder Text" w:unhideWhenUsed="0"/>
-    <w:lsdException w:name="No Spacing" w:semiHidden="0" w:uiPriority="1" w:unhideWhenUsed="0" w:qFormat="1"/>
-    <w:lsdException w:name="Light Shading" w:semiHidden="0" w:uiPriority="60" w:unhideWhenUsed="0"/>
-    <w:lsdException w:name="Light List" w:semiHidden="0" w:uiPriority="61" w:unhideWhenUsed="0"/>
-    <w:lsdException w:name="Light Grid" w:semiHidden="0" w:uiPriority="62" w:unhideWhenUsed="0"/>
-    <w:lsdException w:name="Medium Shading 1" w:semiHidden="0" w:uiPriority="63" w:unhideWhenUsed="0"/>
-    <w:lsdException w:name="Medium Shading 2" w:semiHidden="0" w:uiPriority="64" w:unhideWhenUsed="0"/>
-    <w:lsdException w:name="Medium List 1" w:semiHidden="0" w:uiPriority="65" w:unhideWhenUsed="0"/>
-    <w:lsdException w:name="Medium List 2" w:semiHidden="0" w:uiPriority="66" w:unhideWhenUsed="0"/>
-    <w:lsdException w:name="Medium Grid 1" w:semiHidden="0" w:uiPriority="67" w:unhideWhenUsed="0"/>
-    <w:lsdException w:name="Medium Grid 2" w:semiHidden="0" w:uiPriority="68" w:unhideWhenUsed="0"/>
-    <w:lsdException w:name="Medium Grid 3" w:semiHidden="0" w:uiPriority="69" w:unhideWhenUsed="0"/>
-    <w:lsdException w:name="Dark List" w:semiHidden="0" w:uiPriority="70" w:unhideWhenUsed="0"/>
-    <w:lsdException w:name="Colorful Shading" w:semiHidden="0" w:uiPriority="71" w:unhideWhenUsed="0"/>
-    <w:lsdException w:name="Colorful List" w:semiHidden="0" w:uiPriority="72" w:unhideWhenUsed="0"/>
-    <w:lsdException w:name="Colorful Grid" w:semiHidden="0" w:uiPriority="73" w:unhideWhenUsed="0"/>
-    <w:lsdException w:name="Light Shading Accent 1" w:semiHidden="0" w:uiPriority="60" w:unhideWhenUsed="0"/>
-    <w:lsdException w:name="Light List Accent 1" w:semiHidden="0" w:uiPriority="61" w:unhideWhenUsed="0"/>
-    <w:lsdException w:name="Light Grid Accent 1" w:semiHidden="0" w:uiPriority="62" w:unhideWhenUsed="0"/>
-    <w:lsdException w:name="Medium Shading 1 Accent 1" w:semiHidden="0" w:uiPriority="63" w:unhideWhenUsed="0"/>
-    <w:lsdException w:name="Medium Shading 2 Accent 1" w:semiHidden="0" w:uiPriority="64" w:unhideWhenUsed="0"/>
-    <w:lsdException w:name="Medium List 1 Accent 1" w:semiHidden="0" w:uiPriority="65" w:unhideWhenUsed="0"/>
-    <w:lsdException w:name="Revision" w:unhideWhenUsed="0"/>
-    <w:lsdException w:name="List Paragraph" w:semiHidden="0" w:uiPriority="34" w:unhideWhenUsed="0" w:qFormat="1"/>
-    <w:lsdException w:name="Quote" w:semiHidden="0" w:uiPriority="29" w:unhideWhenUsed="0" w:qFormat="1"/>
-    <w:lsdException w:name="Intense Quote" w:semiHidden="0" w:uiPriority="30" w:unhideWhenUsed="0" w:qFormat="1"/>
-    <w:lsdException w:name="Medium List 2 Accent 1" w:semiHidden="0" w:uiPriority="66" w:unhideWhenUsed="0"/>
-    <w:lsdException w:name="Medium Grid 1 Accent 1" w:semiHidden="0" w:uiPriority="67" w:unhideWhenUsed="0"/>
-    <w:lsdException w:name="Medium Grid 2 Accent 1" w:semiHidden="0" w:uiPriority="68" w:unhideWhenUsed="0"/>
-    <w:lsdException w:name="Medium Grid 3 Accent 1" w:semiHidden="0" w:uiPriority="69" w:unhideWhenUsed="0"/>
-    <w:lsdException w:name="Dark List Accent 1" w:semiHidden="0" w:uiPriority="70" w:unhideWhenUsed="0"/>
-    <w:lsdException w:name="Colorful Shading Accent 1" w:semiHidden="0" w:uiPriority="71" w:unhideWhenUsed="0"/>
-    <w:lsdException w:name="Colorful List Accent 1" w:semiHidden="0" w:uiPriority="72" w:unhideWhenUsed="0"/>
-    <w:lsdException w:name="Colorful Grid Accent 1" w:semiHidden="0" w:uiPriority="73" w:unhideWhenUsed="0"/>
-    <w:lsdException w:name="Light Shading Accent 2" w:semiHidden="0" w:uiPriority="60" w:unhideWhenUsed="0"/>
-    <w:lsdException w:name="Light List Accent 2" w:semiHidden="0" w:uiPriority="61" w:unhideWhenUsed="0"/>
-    <w:lsdException w:name="Light Grid Accent 2" w:semiHidden="0" w:uiPriority="62" w:unhideWhenUsed="0"/>
-    <w:lsdException w:name="Medium Shading 1 Accent 2" w:semiHidden="0" w:uiPriority="63" w:unhideWhenUsed="0"/>
-    <w:lsdException w:name="Medium Shading 2 Accent 2" w:semiHidden="0" w:uiPriority="64" w:unhideWhenUsed="0"/>
-    <w:lsdException w:name="Medium List 1 Accent 2" w:semiHidden="0" w:uiPriority="65" w:unhideWhenUsed="0"/>
-    <w:lsdException w:name="Medium List 2 Accent 2" w:semiHidden="0" w:uiPriority="66" w:unhideWhenUsed="0"/>
-    <w:lsdException w:name="Medium Grid 1 Accent 2" w:semiHidden="0" w:uiPriority="67" w:unhideWhenUsed="0"/>
-    <w:lsdException w:name="Medium Grid 2 Accent 2" w:semiHidden="0" w:uiPriority="68" w:unhideWhenUsed="0"/>
-    <w:lsdException w:name="Medium Grid 3 Accent 2" w:semiHidden="0" w:uiPriority="69" w:unhideWhenUsed="0"/>
-    <w:lsdException w:name="Dark List Accent 2" w:semiHidden="0" w:uiPriority="70" w:unhideWhenUsed="0"/>
-    <w:lsdException w:name="Colorful Shading Accent 2" w:semiHidden="0" w:uiPriority="71" w:unhideWhenUsed="0"/>
-    <w:lsdException w:name="Colorful List Accent 2" w:semiHidden="0" w:uiPriority="72" w:unhideWhenUsed="0"/>
-    <w:lsdException w:name="Colorful Grid Accent 2" w:semiHidden="0" w:uiPriority="73" w:unhideWhenUsed="0"/>
-    <w:lsdException w:name="Light Shading Accent 3" w:semiHidden="0" w:uiPriority="60" w:unhideWhenUsed="0"/>
-    <w:lsdException w:name="Light List Accent 3" w:semiHidden="0" w:uiPriority="61" w:unhideWhenUsed="0"/>
-    <w:lsdException w:name="Light Grid Accent 3" w:semiHidden="0" w:uiPriority="62" w:unhideWhenUsed="0"/>
-    <w:lsdException w:name="Medium Shading 1 Accent 3" w:semiHidden="0" w:uiPriority="63" w:unhideWhenUsed="0"/>
-    <w:lsdException w:name="Medium Shading 2 Accent 3" w:semiHidden="0" w:uiPriority="64" w:unhideWhenUsed="0"/>
-    <w:lsdException w:name="Medium List 1 Accent 3" w:semiHidden="0" w:uiPriority="65" w:unhideWhenUsed="0"/>
-    <w:lsdException w:name="Medium List 2 Accent 3" w:semiHidden="0" w:uiPriority="66" w:unhideWhenUsed="0"/>
-    <w:lsdException w:name="Medium Grid 1 Accent 3" w:semiHidden="0" w:uiPriority="67" w:unhideWhenUsed="0"/>
-    <w:lsdException w:name="Medium Grid 2 Accent 3" w:semiHidden="0" w:uiPriority="68" w:unhideWhenUsed="0"/>
-    <w:lsdException w:name="Medium Grid 3 Accent 3" w:semiHidden="0" w:uiPriority="69" w:unhideWhenUsed="0"/>
-    <w:lsdException w:name="Dark List Accent 3" w:semiHidden="0" w:uiPriority="70" w:unhideWhenUsed="0"/>
-    <w:lsdException w:name="Colorful Shading Accent 3" w:semiHidden="0" w:uiPriority="71" w:unhideWhenUsed="0"/>
-    <w:lsdException w:name="Colorful List Accent 3" w:semiHidden="0" w:uiPriority="72" w:unhideWhenUsed="0"/>
-    <w:lsdException w:name="Colorful Grid Accent 3" w:semiHidden="0" w:uiPriority="73" w:unhideWhenUsed="0"/>
-    <w:lsdException w:name="Light Shading Accent 4" w:semiHidden="0" w:uiPriority="60" w:unhideWhenUsed="0"/>
-    <w:lsdException w:name="Light List Accent 4" w:semiHidden="0" w:uiPriority="61" w:unhideWhenUsed="0"/>
-    <w:lsdException w:name="Light Grid Accent 4" w:semiHidden="0" w:uiPriority="62" w:unhideWhenUsed="0"/>
-    <w:lsdException w:name="Medium Shading 1 Accent 4" w:semiHidden="0" w:uiPriority="63" w:unhideWhenUsed="0"/>
-    <w:lsdException w:name="Medium Shading 2 Accent 4" w:semiHidden="0" w:uiPriority="64" w:unhideWhenUsed="0"/>
-    <w:lsdException w:name="Medium List 1 Accent 4" w:semiHidden="0" w:uiPriority="65" w:unhideWhenUsed="0"/>
-    <w:lsdException w:name="Medium List 2 Accent 4" w:semiHidden="0" w:uiPriority="66" w:unhideWhenUsed="0"/>
-    <w:lsdException w:name="Medium Grid 1 Accent 4" w:semiHidden="0" w:uiPriority="67" w:unhideWhenUsed="0"/>
-    <w:lsdException w:name="Medium Grid 2 Accent 4" w:semiHidden="0" w:uiPriority="68" w:unhideWhenUsed="0"/>
-    <w:lsdException w:name="Medium Grid 3 Accent 4" w:semiHidden="0" w:uiPriority="69" w:unhideWhenUsed="0"/>
-    <w:lsdException w:name="Dark List Accent 4" w:semiHidden="0" w:uiPriority="70" w:unhideWhenUsed="0"/>
-    <w:lsdException w:name="Colorful Shading Accent 4" w:semiHidden="0" w:uiPriority="71" w:unhideWhenUsed="0"/>
-    <w:lsdException w:name="Colorful List Accent 4" w:semiHidden="0" w:uiPriority="72" w:unhideWhenUsed="0"/>
-    <w:lsdException w:name="Colorful Grid Accent 4" w:semiHidden="0" w:uiPriority="73" w:unhideWhenUsed="0"/>
-    <w:lsdException w:name="Light Shading Accent 5" w:semiHidden="0" w:uiPriority="60" w:unhideWhenUsed="0"/>
-    <w:lsdException w:name="Light List Accent 5" w:semiHidden="0" w:uiPriority="61" w:unhideWhenUsed="0"/>
-    <w:lsdException w:name="Light Grid Accent 5" w:semiHidden="0" w:uiPriority="62" w:unhideWhenUsed="0"/>
-    <w:lsdException w:name="Medium Shading 1 Accent 5" w:semiHidden="0" w:uiPriority="63" w:unhideWhenUsed="0"/>
-    <w:lsdException w:name="Medium Shading 2 Accent 5" w:semiHidden="0" w:uiPriority="64" w:unhideWhenUsed="0"/>
-    <w:lsdException w:name="Medium List 1 Accent 5" w:semiHidden="0" w:uiPriority="65" w:unhideWhenUsed="0"/>
-    <w:lsdException w:name="Medium List 2 Accent 5" w:semiHidden="0" w:uiPriority="66" w:unhideWhenUsed="0"/>
-    <w:lsdException w:name="Medium Grid 1 Accent 5" w:semiHidden="0" w:uiPriority="67" w:unhideWhenUsed="0"/>
-    <w:lsdException w:name="Medium Grid 2 Accent 5" w:semiHidden="0" w:uiPriority="68" w:unhideWhenUsed="0"/>
-    <w:lsdException w:name="Medium Grid 3 Accent 5" w:semiHidden="0" w:uiPriority="69" w:unhideWhenUsed="0"/>
-    <w:lsdException w:name="Dark List Accent 5" w:semiHidden="0" w:uiPriority="70" w:unhideWhenUsed="0"/>
-    <w:lsdException w:name="Colorful Shading Accent 5" w:semiHidden="0" w:uiPriority="71" w:unhideWhenUsed="0"/>
-    <w:lsdException w:name="Colorful List Accent 5" w:semiHidden="0" w:uiPriority="72" w:unhideWhenUsed="0"/>
-    <w:lsdException w:name="Colorful Grid Accent 5" w:semiHidden="0" w:uiPriority="73" w:unhideWhenUsed="0"/>
-    <w:lsdException w:name="Light Shading Accent 6" w:semiHidden="0" w:uiPriority="60" w:unhideWhenUsed="0"/>
-    <w:lsdException w:name="Light List Accent 6" w:semiHidden="0" w:uiPriority="61" w:unhideWhenUsed="0"/>
-    <w:lsdException w:name="Light Grid Accent 6" w:semiHidden="0" w:uiPriority="62" w:unhideWhenUsed="0"/>
-    <w:lsdException w:name="Medium Shading 1 Accent 6" w:semiHidden="0" w:uiPriority="63" w:unhideWhenUsed="0"/>
-    <w:lsdException w:name="Medium Shading 2 Accent 6" w:semiHidden="0" w:uiPriority="64" w:unhideWhenUsed="0"/>
-    <w:lsdException w:name="Medium List 1 Accent 6" w:semiHidden="0" w:uiPriority="65" w:unhideWhenUsed="0"/>
-    <w:lsdException w:name="Medium List 2 Accent 6" w:semiHidden="0" w:uiPriority="66" w:unhideWhenUsed="0"/>
-    <w:lsdException w:name="Medium Grid 1 Accent 6" w:semiHidden="0" w:uiPriority="67" w:unhideWhenUsed="0"/>
-    <w:lsdException w:name="Medium Grid 2 Accent 6" w:semiHidden="0" w:uiPriority="68" w:unhideWhenUsed="0"/>
-    <w:lsdException w:name="Medium Grid 3 Accent 6" w:semiHidden="0" w:uiPriority="69" w:unhideWhenUsed="0"/>
-    <w:lsdException w:name="Dark List Accent 6" w:semiHidden="0" w:uiPriority="70" w:unhideWhenUsed="0"/>
-    <w:lsdException w:name="Colorful Shading Accent 6" w:semiHidden="0" w:uiPriority="71" w:unhideWhenUsed="0"/>
-    <w:lsdException w:name="Colorful List Accent 6" w:semiHidden="0" w:uiPriority="72" w:unhideWhenUsed="0"/>
-    <w:lsdException w:name="Colorful Grid Accent 6" w:semiHidden="0" w:uiPriority="73" w:unhideWhenUsed="0"/>
-    <w:lsdException w:name="Subtle Emphasis" w:semiHidden="0" w:uiPriority="19" w:unhideWhenUsed="0" w:qFormat="1"/>
-    <w:lsdException w:name="Intense Emphasis" w:semiHidden="0" w:uiPriority="21" w:unhideWhenUsed="0" w:qFormat="1"/>
-    <w:lsdException w:name="Subtle Reference" w:semiHidden="0" w:uiPriority="31" w:unhideWhenUsed="0" w:qFormat="1"/>
-    <w:lsdException w:name="Intense Reference" w:semiHidden="0" w:uiPriority="32" w:unhideWhenUsed="0" w:qFormat="1"/>
-    <w:lsdException w:name="Book Title" w:semiHidden="0" w:uiPriority="33" w:unhideWhenUsed="0" w:qFormat="1"/>
-    <w:lsdException w:name="Bibliography" w:uiPriority="37"/>
-    <w:lsdException w:name="TOC Heading" w:uiPriority="39" w:qFormat="1"/>
-  </w:latentStyles>
-  <w:style w:type="paragraph" w:default="1" w:styleId="Standard">
-    <w:name w:val="Normal"/>
-    <w:qFormat/>
-  </w:style>
-  <w:style w:type="paragraph" w:styleId="berschrift1">
-    <w:name w:val="heading 1"/>
-    <w:basedOn w:val="Standard"/>
-    <w:next w:val="Standard"/>
-    <w:link w:val="berschrift1Zchn"/>
-    <w:uiPriority w:val="9"/>
-    <w:qFormat/>
-    <w:rsid w:val="00690D6A"/>
-    <w:pPr>
-      <w:keepNext/>
-      <w:keepLines/>
-      <w:spacing w:before="480" w:after="0"/>
-      <w:outlineLvl w:val="0"/>
-    </w:pPr>
-    <w:rPr>
-      <w:rFonts w:asciiTheme="majorHAnsi" w:eastAsiaTheme="majorEastAsia" w:hAnsiTheme="majorHAnsi" w:cstheme="majorBidi"/>
-      <w:b/>
-      <w:bCs/>
-      <w:color w:val="365F91" w:themeColor="accent1" w:themeShade="BF"/>
-      <w:sz w:val="28"/>
-      <w:szCs w:val="28"/>
-    </w:rPr>
-  </w:style>
-  <w:style w:type="paragraph" w:styleId="berschrift2">
-    <w:name w:val="heading 2"/>
-    <w:basedOn w:val="Standard"/>
-    <w:next w:val="Standard"/>
-    <w:link w:val="berschrift2Zchn"/>
-    <w:uiPriority w:val="9"/>
-    <w:unhideWhenUsed/>
-    <w:qFormat/>
-    <w:rsid w:val="00923794"/>
-    <w:pPr>
-      <w:keepNext/>
-      <w:keepLines/>
-      <w:spacing w:before="200" w:after="0"/>
-      <w:outlineLvl w:val="1"/>
-    </w:pPr>
-    <w:rPr>
-      <w:rFonts w:asciiTheme="majorHAnsi" w:eastAsiaTheme="majorEastAsia" w:hAnsiTheme="majorHAnsi" w:cstheme="majorBidi"/>
-      <w:b/>
-      <w:bCs/>
-      <w:color w:val="4F81BD" w:themeColor="accent1"/>
-      <w:sz w:val="26"/>
-      <w:szCs w:val="26"/>
-    </w:rPr>
-  </w:style>
-  <w:style w:type="paragraph" w:styleId="berschrift3">
-    <w:name w:val="heading 3"/>
-    <w:basedOn w:val="Standard"/>
-    <w:next w:val="Standard"/>
-    <w:link w:val="berschrift3Zchn"/>
-    <w:uiPriority w:val="9"/>
-    <w:unhideWhenUsed/>
-    <w:qFormat/>
-    <w:rsid w:val="00C71D05"/>
-    <w:pPr>
-      <w:keepNext/>
-      <w:keepLines/>
-      <w:spacing w:before="200" w:after="0"/>
-      <w:outlineLvl w:val="2"/>
-    </w:pPr>
-    <w:rPr>
-      <w:rFonts w:asciiTheme="majorHAnsi" w:eastAsiaTheme="majorEastAsia" w:hAnsiTheme="majorHAnsi" w:cstheme="majorBidi"/>
-      <w:b/>
-      <w:bCs/>
-      <w:color w:val="4F81BD" w:themeColor="accent1"/>
-    </w:rPr>
-  </w:style>
-  <w:style w:type="character" w:default="1" w:styleId="Absatz-Standardschriftart">
-    <w:name w:val="Default Paragraph Font"/>
-    <w:uiPriority w:val="1"/>
-    <w:semiHidden/>
-    <w:unhideWhenUsed/>
-  </w:style>
-  <w:style w:type="table" w:default="1" w:styleId="NormaleTabelle">
-    <w:name w:val="Normal Table"/>
-    <w:uiPriority w:val="99"/>
-    <w:semiHidden/>
-    <w:unhideWhenUsed/>
-    <w:tblPr>
-      <w:tblInd w:w="0" w:type="dxa"/>
-      <w:tblCellMar>
-        <w:top w:w="0" w:type="dxa"/>
-        <w:left w:w="108" w:type="dxa"/>
-        <w:bottom w:w="0" w:type="dxa"/>
-        <w:right w:w="108" w:type="dxa"/>
-      </w:tblCellMar>
-    </w:tblPr>
-  </w:style>
-  <w:style w:type="numbering" w:default="1" w:styleId="KeineListe">
-    <w:name w:val="No List"/>
-    <w:uiPriority w:val="99"/>
-    <w:semiHidden/>
-    <w:unhideWhenUsed/>
-  </w:style>
-  <w:style w:type="paragraph" w:styleId="KeinLeerraum">
-    <w:name w:val="No Spacing"/>
-    <w:link w:val="KeinLeerraumZchn"/>
-    <w:uiPriority w:val="1"/>
-    <w:qFormat/>
-    <w:rsid w:val="00690D6A"/>
-    <w:pPr>
-      <w:spacing w:after="0" w:line="240" w:lineRule="auto"/>
-    </w:pPr>
-    <w:rPr>
-      <w:rFonts w:eastAsiaTheme="minorEastAsia"/>
-      <w:lang w:eastAsia="de-DE"/>
-    </w:rPr>
-  </w:style>
-  <w:style w:type="character" w:customStyle="1" w:styleId="KeinLeerraumZchn">
-    <w:name w:val="Kein Leerraum Zchn"/>
-    <w:basedOn w:val="Absatz-Standardschriftart"/>
-    <w:link w:val="KeinLeerraum"/>
-    <w:uiPriority w:val="1"/>
-    <w:rsid w:val="00690D6A"/>
-    <w:rPr>
-      <w:rFonts w:eastAsiaTheme="minorEastAsia"/>
-      <w:lang w:eastAsia="de-DE"/>
-    </w:rPr>
-  </w:style>
-  <w:style w:type="paragraph" w:styleId="Sprechblasentext">
-    <w:name w:val="Balloon Text"/>
-    <w:basedOn w:val="Standard"/>
-    <w:link w:val="SprechblasentextZchn"/>
-    <w:uiPriority w:val="99"/>
-    <w:semiHidden/>
-    <w:unhideWhenUsed/>
-    <w:rsid w:val="00690D6A"/>
-    <w:pPr>
-      <w:spacing w:after="0" w:line="240" w:lineRule="auto"/>
-    </w:pPr>
-    <w:rPr>
-      <w:rFonts w:ascii="Tahoma" w:hAnsi="Tahoma" w:cs="Tahoma"/>
-      <w:sz w:val="16"/>
-      <w:szCs w:val="16"/>
-    </w:rPr>
-  </w:style>
-  <w:style w:type="character" w:customStyle="1" w:styleId="SprechblasentextZchn">
-    <w:name w:val="Sprechblasentext Zchn"/>
-    <w:basedOn w:val="Absatz-Standardschriftart"/>
-    <w:link w:val="Sprechblasentext"/>
-    <w:uiPriority w:val="99"/>
-    <w:semiHidden/>
-    <w:rsid w:val="00690D6A"/>
-    <w:rPr>
-      <w:rFonts w:ascii="Tahoma" w:hAnsi="Tahoma" w:cs="Tahoma"/>
-      <w:sz w:val="16"/>
-      <w:szCs w:val="16"/>
-    </w:rPr>
-  </w:style>
-  <w:style w:type="character" w:customStyle="1" w:styleId="berschrift1Zchn">
-    <w:name w:val="Überschrift 1 Zchn"/>
-    <w:basedOn w:val="Absatz-Standardschriftart"/>
-    <w:link w:val="berschrift1"/>
-    <w:uiPriority w:val="9"/>
-    <w:rsid w:val="00690D6A"/>
-    <w:rPr>
-      <w:rFonts w:asciiTheme="majorHAnsi" w:eastAsiaTheme="majorEastAsia" w:hAnsiTheme="majorHAnsi" w:cstheme="majorBidi"/>
-      <w:b/>
-      <w:bCs/>
-      <w:color w:val="365F91" w:themeColor="accent1" w:themeShade="BF"/>
-      <w:sz w:val="28"/>
-      <w:szCs w:val="28"/>
-    </w:rPr>
-  </w:style>
-  <w:style w:type="paragraph" w:styleId="Inhaltsverzeichnisberschrift">
-    <w:name w:val="TOC Heading"/>
-    <w:basedOn w:val="berschrift1"/>
-    <w:next w:val="Standard"/>
-    <w:uiPriority w:val="39"/>
-    <w:semiHidden/>
-    <w:unhideWhenUsed/>
-    <w:qFormat/>
-    <w:rsid w:val="00690D6A"/>
-    <w:pPr>
-      <w:outlineLvl w:val="9"/>
-    </w:pPr>
-    <w:rPr>
-      <w:lang w:eastAsia="de-DE"/>
-    </w:rPr>
-  </w:style>
-  <w:style w:type="paragraph" w:styleId="Kopfzeile">
-    <w:name w:val="header"/>
-    <w:basedOn w:val="Standard"/>
-    <w:link w:val="KopfzeileZchn"/>
-    <w:uiPriority w:val="99"/>
-    <w:unhideWhenUsed/>
-    <w:rsid w:val="00690D6A"/>
-    <w:pPr>
-      <w:tabs>
-        <w:tab w:val="center" w:pos="4536"/>
-        <w:tab w:val="right" w:pos="9072"/>
-      </w:tabs>
-      <w:spacing w:after="0" w:line="240" w:lineRule="auto"/>
-    </w:pPr>
-  </w:style>
-  <w:style w:type="character" w:customStyle="1" w:styleId="KopfzeileZchn">
-    <w:name w:val="Kopfzeile Zchn"/>
-    <w:basedOn w:val="Absatz-Standardschriftart"/>
-    <w:link w:val="Kopfzeile"/>
-    <w:uiPriority w:val="99"/>
-    <w:rsid w:val="00690D6A"/>
-  </w:style>
-  <w:style w:type="paragraph" w:styleId="Fuzeile">
-    <w:name w:val="footer"/>
-    <w:basedOn w:val="Standard"/>
-    <w:link w:val="FuzeileZchn"/>
-    <w:uiPriority w:val="99"/>
-    <w:unhideWhenUsed/>
-    <w:rsid w:val="00690D6A"/>
-    <w:pPr>
-      <w:tabs>
-        <w:tab w:val="center" w:pos="4536"/>
-        <w:tab w:val="right" w:pos="9072"/>
-      </w:tabs>
-      <w:spacing w:after="0" w:line="240" w:lineRule="auto"/>
-    </w:pPr>
-  </w:style>
-  <w:style w:type="character" w:customStyle="1" w:styleId="FuzeileZchn">
-    <w:name w:val="Fußzeile Zchn"/>
-    <w:basedOn w:val="Absatz-Standardschriftart"/>
-    <w:link w:val="Fuzeile"/>
-    <w:uiPriority w:val="99"/>
-    <w:rsid w:val="00690D6A"/>
-  </w:style>
-  <w:style w:type="character" w:styleId="Hyperlink">
-    <w:name w:val="Hyperlink"/>
-    <w:basedOn w:val="Absatz-Standardschriftart"/>
-    <w:uiPriority w:val="99"/>
-    <w:unhideWhenUsed/>
-    <w:rsid w:val="00982A45"/>
-    <w:rPr>
-      <w:color w:val="0000FF" w:themeColor="hyperlink"/>
-      <w:u w:val="single"/>
-    </w:rPr>
-  </w:style>
-  <w:style w:type="character" w:customStyle="1" w:styleId="berschrift2Zchn">
-    <w:name w:val="Überschrift 2 Zchn"/>
-    <w:basedOn w:val="Absatz-Standardschriftart"/>
-    <w:link w:val="berschrift2"/>
-    <w:uiPriority w:val="9"/>
-    <w:rsid w:val="00923794"/>
-    <w:rPr>
-      <w:rFonts w:asciiTheme="majorHAnsi" w:eastAsiaTheme="majorEastAsia" w:hAnsiTheme="majorHAnsi" w:cstheme="majorBidi"/>
-      <w:b/>
-      <w:bCs/>
-      <w:color w:val="4F81BD" w:themeColor="accent1"/>
-      <w:sz w:val="26"/>
-      <w:szCs w:val="26"/>
-    </w:rPr>
-  </w:style>
-  <w:style w:type="table" w:styleId="Tabellenraster">
-    <w:name w:val="Table Grid"/>
-    <w:basedOn w:val="NormaleTabelle"/>
-    <w:uiPriority w:val="59"/>
-    <w:rsid w:val="00923794"/>
-    <w:pPr>
-      <w:spacing w:after="0" w:line="240" w:lineRule="auto"/>
-    </w:pPr>
-    <w:tblPr>
-      <w:tblInd w:w="0" w:type="dxa"/>
-      <w:tblBorders>
-        <w:top w:val="single" w:sz="4" w:space="0" w:color="auto"/>
-        <w:left w:val="single" w:sz="4" w:space="0" w:color="auto"/>
-        <w:bottom w:val="single" w:sz="4" w:space="0" w:color="auto"/>
-        <w:right w:val="single" w:sz="4" w:space="0" w:color="auto"/>
-        <w:insideH w:val="single" w:sz="4" w:space="0" w:color="auto"/>
-        <w:insideV w:val="single" w:sz="4" w:space="0" w:color="auto"/>
-      </w:tblBorders>
-      <w:tblCellMar>
-        <w:top w:w="0" w:type="dxa"/>
-        <w:left w:w="108" w:type="dxa"/>
-        <w:bottom w:w="0" w:type="dxa"/>
-        <w:right w:w="108" w:type="dxa"/>
-      </w:tblCellMar>
-    </w:tblPr>
-  </w:style>
-  <w:style w:type="paragraph" w:styleId="Verzeichnis1">
-    <w:name w:val="toc 1"/>
-    <w:basedOn w:val="Standard"/>
-    <w:next w:val="Standard"/>
-    <w:autoRedefine/>
-    <w:uiPriority w:val="39"/>
-    <w:unhideWhenUsed/>
-    <w:rsid w:val="0020448B"/>
-    <w:pPr>
-      <w:spacing w:after="100"/>
-    </w:pPr>
-  </w:style>
-  <w:style w:type="paragraph" w:styleId="Verzeichnis2">
-    <w:name w:val="toc 2"/>
-    <w:basedOn w:val="Standard"/>
-    <w:next w:val="Standard"/>
-    <w:autoRedefine/>
-    <w:uiPriority w:val="39"/>
-    <w:unhideWhenUsed/>
-    <w:rsid w:val="0020448B"/>
-    <w:pPr>
-      <w:spacing w:after="100"/>
-      <w:ind w:left="220"/>
-    </w:pPr>
-  </w:style>
-  <w:style w:type="character" w:customStyle="1" w:styleId="berschrift3Zchn">
-    <w:name w:val="Überschrift 3 Zchn"/>
-    <w:basedOn w:val="Absatz-Standardschriftart"/>
-    <w:link w:val="berschrift3"/>
-    <w:uiPriority w:val="9"/>
-    <w:rsid w:val="00C71D05"/>
-    <w:rPr>
-      <w:rFonts w:asciiTheme="majorHAnsi" w:eastAsiaTheme="majorEastAsia" w:hAnsiTheme="majorHAnsi" w:cstheme="majorBidi"/>
-      <w:b/>
-      <w:bCs/>
-      <w:color w:val="4F81BD" w:themeColor="accent1"/>
-    </w:rPr>
-  </w:style>
-  <w:style w:type="paragraph" w:styleId="Verzeichnis3">
-    <w:name w:val="toc 3"/>
-    <w:basedOn w:val="Standard"/>
-    <w:next w:val="Standard"/>
-    <w:autoRedefine/>
-    <w:uiPriority w:val="39"/>
-    <w:unhideWhenUsed/>
-    <w:rsid w:val="00212F13"/>
-    <w:pPr>
-      <w:spacing w:after="100"/>
-      <w:ind w:left="440"/>
-    </w:pPr>
-  </w:style>
-  <w:style w:type="paragraph" w:styleId="Listenabsatz">
-    <w:name w:val="List Paragraph"/>
-    <w:basedOn w:val="Standard"/>
-    <w:uiPriority w:val="34"/>
-    <w:qFormat/>
-    <w:rsid w:val="00212F13"/>
-    <w:pPr>
-      <w:ind w:left="720"/>
-      <w:contextualSpacing/>
-    </w:pPr>
-  </w:style>
-  <w:style w:type="paragraph" w:styleId="Beschriftung">
-    <w:name w:val="caption"/>
-    <w:basedOn w:val="Standard"/>
-    <w:next w:val="Standard"/>
-    <w:uiPriority w:val="35"/>
-    <w:unhideWhenUsed/>
-    <w:qFormat/>
-    <w:rsid w:val="004E14BB"/>
-    <w:pPr>
-      <w:spacing w:line="240" w:lineRule="auto"/>
-    </w:pPr>
-    <w:rPr>
-      <w:b/>
-      <w:bCs/>
-      <w:color w:val="4F81BD" w:themeColor="accent1"/>
-      <w:sz w:val="18"/>
-      <w:szCs w:val="18"/>
-    </w:rPr>
-  </w:style>
-  <w:style w:type="paragraph" w:styleId="Abbildungsverzeichnis">
-    <w:name w:val="table of figures"/>
-    <w:basedOn w:val="Standard"/>
-    <w:next w:val="Standard"/>
-    <w:uiPriority w:val="99"/>
-    <w:unhideWhenUsed/>
-    <w:rsid w:val="00864BDA"/>
-    <w:pPr>
-      <w:spacing w:after="0"/>
-    </w:pPr>
-  </w:style>
-</w:styles>
-</file>
-
-<file path=word/glossary/document.xml><?xml version="1.0" encoding="utf-8"?>
-<w:glossaryDocument xmlns:wpc="http://schemas.microsoft.com/office/word/2010/wordprocessingCanvas" xmlns:mc="http://schemas.openxmlformats.org/markup-compatibility/2006" xmlns:o="urn:schemas-microsoft-com:office:office" xmlns:r="http://schemas.openxmlformats.org/officeDocument/2006/relationships" xmlns:m="http://schemas.openxmlformats.org/officeDocument/2006/math" xmlns:v="urn:schemas-microsoft-com:vml" xmlns:wp14="http://schemas.microsoft.com/office/word/2010/wordprocessingDrawing" xmlns:wp="http://schemas.openxmlformats.org/drawingml/2006/wordprocessingDrawing" xmlns:w10="urn:schemas-microsoft-com:office:word" xmlns:w="http://schemas.openxmlformats.org/wordprocessingml/2006/main" xmlns:w14="http://schemas.microsoft.com/office/word/2010/wordml" xmlns:wpg="http://schemas.microsoft.com/office/word/2010/wordprocessingGroup" xmlns:wpi="http://schemas.microsoft.com/office/word/2010/wordprocessingInk" xmlns:wne="http://schemas.microsoft.com/office/word/2006/wordml" xmlns:wps="http://schemas.microsoft.com/office/word/2010/wordprocessingShape" mc:Ignorable="w14 wp14"/>
-</file>
-
-<file path=word/glossary/fontTable.xml><?xml version="1.0" encoding="utf-8"?>
-<w:fonts xmlns:mc="http://schemas.openxmlformats.org/markup-compatibility/2006" xmlns:r="http://schemas.openxmlformats.org/officeDocument/2006/relationships" xmlns:w="http://schemas.openxmlformats.org/wordprocessingml/2006/main" xmlns:w14="http://schemas.microsoft.com/office/word/2010/wordml" mc:Ignorable="w14">
-  <w:font w:name="Times New Roman">
-    <w:panose1 w:val="02020603050405020304"/>
-    <w:charset w:val="00"/>
-    <w:family w:val="roman"/>
-    <w:pitch w:val="variable"/>
-    <w:sig w:usb0="E0002AFF" w:usb1="C0007841" w:usb2="00000009" w:usb3="00000000" w:csb0="000001FF" w:csb1="00000000"/>
-  </w:font>
-  <w:font w:name="Calibri">
-    <w:panose1 w:val="020F0502020204030204"/>
-    <w:charset w:val="00"/>
-    <w:family w:val="swiss"/>
-    <w:pitch w:val="variable"/>
-    <w:sig w:usb0="E10002FF" w:usb1="4000ACFF" w:usb2="00000009" w:usb3="00000000" w:csb0="0000019F" w:csb1="00000000"/>
-  </w:font>
-  <w:font w:name="Cambria">
-    <w:panose1 w:val="02040503050406030204"/>
-    <w:charset w:val="00"/>
-    <w:family w:val="roman"/>
-    <w:pitch w:val="variable"/>
-    <w:sig w:usb0="E00002FF" w:usb1="400004FF" w:usb2="00000000" w:usb3="00000000" w:csb0="0000019F" w:csb1="00000000"/>
-  </w:font>
-  <w:font w:name="Tahoma">
-    <w:panose1 w:val="020B0604030504040204"/>
-    <w:charset w:val="00"/>
-    <w:family w:val="swiss"/>
-    <w:pitch w:val="variable"/>
-    <w:sig w:usb0="E1002EFF" w:usb1="C000605B" w:usb2="00000029" w:usb3="00000000" w:csb0="000101FF" w:csb1="00000000"/>
-  </w:font>
-  <w:font w:name="Arial">
-    <w:panose1 w:val="020B0604020202020204"/>
-    <w:charset w:val="00"/>
-    <w:family w:val="swiss"/>
-    <w:pitch w:val="variable"/>
-    <w:sig w:usb0="E0002AFF" w:usb1="C0007843" w:usb2="00000009" w:usb3="00000000" w:csb0="000001FF" w:csb1="00000000"/>
-  </w:font>
-</w:fonts>
-</file>
-
-<file path=word/glossary/settings.xml><?xml version="1.0" encoding="utf-8"?>
-<w:settings xmlns:mc="http://schemas.openxmlformats.org/markup-compatibility/2006" xmlns:o="urn:schemas-microsoft-com:office:office" xmlns:r="http://schemas.openxmlformats.org/officeDocument/2006/relationships" xmlns:m="http://schemas.openxmlformats.org/officeDocument/2006/math" xmlns:v="urn:schemas-microsoft-com:vml" xmlns:w10="urn:schemas-microsoft-com:office:word" xmlns:w="http://schemas.openxmlformats.org/wordprocessingml/2006/main" xmlns:w14="http://schemas.microsoft.com/office/word/2010/wordml" xmlns:sl="http://schemas.openxmlformats.org/schemaLibrary/2006/main" mc:Ignorable="w14">
-  <w:view w:val="normal"/>
-  <w:defaultTabStop w:val="708"/>
-  <w:hyphenationZone w:val="425"/>
-  <w:characterSpacingControl w:val="doNotCompress"/>
-  <w:compat>
-    <w:useFELayout/>
-    <w:compatSetting w:name="compatibilityMode" w:uri="http://schemas.microsoft.com/office/word" w:val="14"/>
-    <w:compatSetting w:name="overrideTableStyleFontSizeAndJustification" w:uri="http://schemas.microsoft.com/office/word" w:val="1"/>
-    <w:compatSetting w:name="enableOpenTypeFeatures" w:uri="http://schemas.microsoft.com/office/word" w:val="1"/>
-    <w:compatSetting w:name="doNotFlipMirrorIndents" w:uri="http://schemas.microsoft.com/office/word" w:val="1"/>
-  </w:compat>
-  <w:rsids>
-    <w:rsidRoot w:val="00310FCF"/>
-    <w:rsid w:val="00310FCF"/>
-    <w:rsid w:val="004F58F4"/>
-    <w:rsid w:val="007E07C0"/>
-    <w:rsid w:val="009623A9"/>
-    <w:rsid w:val="00BA53A2"/>
-    <w:rsid w:val="00DA6EDC"/>
-  </w:rsids>
-  <m:mathPr>
-    <m:mathFont m:val="Cambria Math"/>
-    <m:brkBin m:val="before"/>
-    <m:brkBinSub m:val="--"/>
-    <m:smallFrac m:val="0"/>
-    <m:dispDef/>
-    <m:lMargin m:val="0"/>
-    <m:rMargin m:val="0"/>
-    <m:defJc m:val="centerGroup"/>
-    <m:wrapIndent m:val="1440"/>
-    <m:intLim m:val="subSup"/>
-    <m:naryLim m:val="undOvr"/>
-  </m:mathPr>
-  <w:themeFontLang w:val="de-DE"/>
-  <w:clrSchemeMapping w:bg1="light1" w:t1="dark1" w:bg2="light2" w:t2="dark2" w:accent1="accent1" w:accent2="accent2" w:accent3="accent3" w:accent4="accent4" w:accent5="accent5" w:accent6="accent6" w:hyperlink="hyperlink" w:followedHyperlink="followedHyperlink"/>
-  <w:decimalSymbol w:val=","/>
-  <w:listSeparator w:val=";"/>
-</w:settings>
-</file>
-
-<file path=word/glossary/styles.xml><?xml version="1.0" encoding="utf-8"?>
-<w:styles xmlns:mc="http://schemas.openxmlformats.org/markup-compatibility/2006" xmlns:r="http://schemas.openxmlformats.org/officeDocument/2006/relationships" xmlns:w="http://schemas.openxmlformats.org/wordprocessingml/2006/main" xmlns:w14="http://schemas.microsoft.com/office/word/2010/wordml" mc:Ignorable="w14">
-  <w:docDefaults>
-    <w:rPrDefault>
-      <w:rPr>
-        <w:rFonts w:asciiTheme="minorHAnsi" w:eastAsiaTheme="minorEastAsia" w:hAnsiTheme="minorHAnsi" w:cstheme="minorBidi"/>
-        <w:sz w:val="22"/>
-        <w:szCs w:val="22"/>
-        <w:lang w:val="de-DE" w:eastAsia="de-DE" w:bidi="ar-SA"/>
-      </w:rPr>
-    </w:rPrDefault>
-    <w:pPrDefault>
-      <w:pPr>
-        <w:spacing w:after="200" w:line="276" w:lineRule="auto"/>
-      </w:pPr>
-    </w:pPrDefault>
-  </w:docDefaults>
-  <w:latentStyles w:defLockedState="0" w:defUIPriority="99" w:defSemiHidden="1" w:defUnhideWhenUsed="1" w:defQFormat="0" w:count="267">
-    <w:lsdException w:name="Normal" w:semiHidden="0" w:uiPriority="0" w:unhideWhenUsed="0" w:qFormat="1"/>
-    <w:lsdException w:name="heading 1" w:semiHidden="0" w:uiPriority="9" w:unhideWhenUsed="0" w:qFormat="1"/>
-    <w:lsdException w:name="heading 2" w:uiPriority="9" w:qFormat="1"/>
-    <w:lsdException w:name="heading 3" w:uiPriority="9" w:qFormat="1"/>
-    <w:lsdException w:name="heading 4" w:uiPriority="9" w:qFormat="1"/>
-    <w:lsdException w:name="heading 5" w:uiPriority="9" w:qFormat="1"/>
-    <w:lsdException w:name="heading 6" w:uiPriority="9" w:qFormat="1"/>
-    <w:lsdException w:name="heading 7" w:uiPriority="9" w:qFormat="1"/>
-    <w:lsdException w:name="heading 8" w:uiPriority="9" w:qFormat="1"/>
-    <w:lsdException w:name="heading 9" w:uiPriority="9" w:qFormat="1"/>
-    <w:lsdException w:name="toc 1" w:uiPriority="39"/>
-    <w:lsdException w:name="toc 2" w:uiPriority="39"/>
-    <w:lsdException w:name="toc 3" w:uiPriority="39"/>
-    <w:lsdException w:name="toc 4" w:uiPriority="39"/>
-    <w:lsdException w:name="toc 5" w:uiPriority="39"/>
-    <w:lsdException w:name="toc 6" w:uiPriority="39"/>
-    <w:lsdException w:name="toc 7" w:uiPriority="39"/>
-    <w:lsdException w:name="toc 8" w:uiPriority="39"/>
-    <w:lsdException w:name="toc 9" w:uiPriority="39"/>
-    <w:lsdException w:name="caption" w:uiPriority="35" w:qFormat="1"/>
-    <w:lsdException w:name="Title" w:semiHidden="0" w:uiPriority="10" w:unhideWhenUsed="0" w:qFormat="1"/>
-    <w:lsdException w:name="Default Paragraph Font" w:uiPriority="1"/>
-    <w:lsdException w:name="Subtitle" w:semiHidden="0" w:uiPriority="11" w:unhideWhenUsed="0" w:qFormat="1"/>
-    <w:lsdException w:name="Strong" w:semiHidden="0" w:uiPriority="22" w:unhideWhenUsed="0" w:qFormat="1"/>
-    <w:lsdException w:name="Emphasis" w:semiHidden="0" w:uiPriority="20" w:unhideWhenUsed="0" w:qFormat="1"/>
-    <w:lsdException w:name="Table Grid" w:semiHidden="0" w:uiPriority="59" w:unhideWhenUsed="0"/>
-    <w:lsdException w:name="Placeholder Text" w:unhideWhenUsed="0"/>
-    <w:lsdException w:name="No Spacing" w:semiHidden="0" w:uiPriority="1" w:unhideWhenUsed="0" w:qFormat="1"/>
-    <w:lsdException w:name="Light Shading" w:semiHidden="0" w:uiPriority="60" w:unhideWhenUsed="0"/>
-    <w:lsdException w:name="Light List" w:semiHidden="0" w:uiPriority="61" w:unhideWhenUsed="0"/>
-    <w:lsdException w:name="Light Grid" w:semiHidden="0" w:uiPriority="62" w:unhideWhenUsed="0"/>
-    <w:lsdException w:name="Medium Shading 1" w:semiHidden="0" w:uiPriority="63" w:unhideWhenUsed="0"/>
-    <w:lsdException w:name="Medium Shading 2" w:semiHidden="0" w:uiPriority="64" w:unhideWhenUsed="0"/>
-    <w:lsdException w:name="Medium List 1" w:semiHidden="0" w:uiPriority="65" w:unhideWhenUsed="0"/>
-    <w:lsdException w:name="Medium List 2" w:semiHidden="0" w:uiPriority="66" w:unhideWhenUsed="0"/>
-    <w:lsdException w:name="Medium Grid 1" w:semiHidden="0" w:uiPriority="67" w:unhideWhenUsed="0"/>
-    <w:lsdException w:name="Medium Grid 2" w:semiHidden="0" w:uiPriority="68" w:unhideWhenUsed="0"/>
-    <w:lsdException w:name="Medium Grid 3" w:semiHidden="0" w:uiPriority="69" w:unhideWhenUsed="0"/>
-    <w:lsdException w:name="Dark List" w:semiHidden="0" w:uiPriority="70" w:unhideWhenUsed="0"/>
-    <w:lsdException w:name="Colorful Shading" w:semiHidden="0" w:uiPriority="71" w:unhideWhenUsed="0"/>
-    <w:lsdException w:name="Colorful List" w:semiHidden="0" w:uiPriority="72" w:unhideWhenUsed="0"/>
-    <w:lsdException w:name="Colorful Grid" w:semiHidden="0" w:uiPriority="73" w:unhideWhenUsed="0"/>
-    <w:lsdException w:name="Light Shading Accent 1" w:semiHidden="0" w:uiPriority="60" w:unhideWhenUsed="0"/>
-    <w:lsdException w:name="Light List Accent 1" w:semiHidden="0" w:uiPriority="61" w:unhideWhenUsed="0"/>
-    <w:lsdException w:name="Light Grid Accent 1" w:semiHidden="0" w:uiPriority="62" w:unhideWhenUsed="0"/>
-    <w:lsdException w:name="Medium Shading 1 Accent 1" w:semiHidden="0" w:uiPriority="63" w:unhideWhenUsed="0"/>
-    <w:lsdException w:name="Medium Shading 2 Accent 1" w:semiHidden="0" w:uiPriority="64" w:unhideWhenUsed="0"/>
-    <w:lsdException w:name="Medium List 1 Accent 1" w:semiHidden="0" w:uiPriority="65" w:unhideWhenUsed="0"/>
-    <w:lsdException w:name="Revision" w:unhideWhenUsed="0"/>
-    <w:lsdException w:name="List Paragraph" w:semiHidden="0" w:uiPriority="34" w:unhideWhenUsed="0" w:qFormat="1"/>
-    <w:lsdException w:name="Quote" w:semiHidden="0" w:uiPriority="29" w:unhideWhenUsed="0" w:qFormat="1"/>
-    <w:lsdException w:name="Intense Quote" w:semiHidden="0" w:uiPriority="30" w:unhideWhenUsed="0" w:qFormat="1"/>
-    <w:lsdException w:name="Medium List 2 Accent 1" w:semiHidden="0" w:uiPriority="66" w:unhideWhenUsed="0"/>
-    <w:lsdException w:name="Medium Grid 1 Accent 1" w:semiHidden="0" w:uiPriority="67" w:unhideWhenUsed="0"/>
-    <w:lsdException w:name="Medium Grid 2 Accent 1" w:semiHidden="0" w:uiPriority="68" w:unhideWhenUsed="0"/>
-    <w:lsdException w:name="Medium Grid 3 Accent 1" w:semiHidden="0" w:uiPriority="69" w:unhideWhenUsed="0"/>
-    <w:lsdException w:name="Dark List Accent 1" w:semiHidden="0" w:uiPriority="70" w:unhideWhenUsed="0"/>
-    <w:lsdException w:name="Colorful Shading Accent 1" w:semiHidden="0" w:uiPriority="71" w:unhideWhenUsed="0"/>
-    <w:lsdException w:name="Colorful List Accent 1" w:semiHidden="0" w:uiPriority="72" w:unhideWhenUsed="0"/>
-    <w:lsdException w:name="Colorful Grid Accent 1" w:semiHidden="0" w:uiPriority="73" w:unhideWhenUsed="0"/>
-    <w:lsdException w:name="Light Shading Accent 2" w:semiHidden="0" w:uiPriority="60" w:unhideWhenUsed="0"/>
-    <w:lsdException w:name="Light List Accent 2" w:semiHidden="0" w:uiPriority="61" w:unhideWhenUsed="0"/>
-    <w:lsdException w:name="Light Grid Accent 2" w:semiHidden="0" w:uiPriority="62" w:unhideWhenUsed="0"/>
-    <w:lsdException w:name="Medium Shading 1 Accent 2" w:semiHidden="0" w:uiPriority="63" w:unhideWhenUsed="0"/>
-    <w:lsdException w:name="Medium Shading 2 Accent 2" w:semiHidden="0" w:uiPriority="64" w:unhideWhenUsed="0"/>
-    <w:lsdException w:name="Medium List 1 Accent 2" w:semiHidden="0" w:uiPriority="65" w:unhideWhenUsed="0"/>
-    <w:lsdException w:name="Medium List 2 Accent 2" w:semiHidden="0" w:uiPriority="66" w:unhideWhenUsed="0"/>
-    <w:lsdException w:name="Medium Grid 1 Accent 2" w:semiHidden="0" w:uiPriority="67" w:unhideWhenUsed="0"/>
-    <w:lsdException w:name="Medium Grid 2 Accent 2" w:semiHidden="0" w:uiPriority="68" w:unhideWhenUsed="0"/>
-    <w:lsdException w:name="Medium Grid 3 Accent 2" w:semiHidden="0" w:uiPriority="69" w:unhideWhenUsed="0"/>
-    <w:lsdException w:name="Dark List Accent 2" w:semiHidden="0" w:uiPriority="70" w:unhideWhenUsed="0"/>
-    <w:lsdException w:name="Colorful Shading Accent 2" w:semiHidden="0" w:uiPriority="71" w:unhideWhenUsed="0"/>
-    <w:lsdException w:name="Colorful List Accent 2" w:semiHidden="0" w:uiPriority="72" w:unhideWhenUsed="0"/>
-    <w:lsdException w:name="Colorful Grid Accent 2" w:semiHidden="0" w:uiPriority="73" w:unhideWhenUsed="0"/>
-    <w:lsdException w:name="Light Shading Accent 3" w:semiHidden="0" w:uiPriority="60" w:unhideWhenUsed="0"/>
-    <w:lsdException w:name="Light List Accent 3" w:semiHidden="0" w:uiPriority="61" w:unhideWhenUsed="0"/>
-    <w:lsdException w:name="Light Grid Accent 3" w:semiHidden="0" w:uiPriority="62" w:unhideWhenUsed="0"/>
-    <w:lsdException w:name="Medium Shading 1 Accent 3" w:semiHidden="0" w:uiPriority="63" w:unhideWhenUsed="0"/>
-    <w:lsdException w:name="Medium Shading 2 Accent 3" w:semiHidden="0" w:uiPriority="64" w:unhideWhenUsed="0"/>
-    <w:lsdException w:name="Medium List 1 Accent 3" w:semiHidden="0" w:uiPriority="65" w:unhideWhenUsed="0"/>
-    <w:lsdException w:name="Medium List 2 Accent 3" w:semiHidden="0" w:uiPriority="66" w:unhideWhenUsed="0"/>
-    <w:lsdException w:name="Medium Grid 1 Accent 3" w:semiHidden="0" w:uiPriority="67" w:unhideWhenUsed="0"/>
-    <w:lsdException w:name="Medium Grid 2 Accent 3" w:semiHidden="0" w:uiPriority="68" w:unhideWhenUsed="0"/>
-    <w:lsdException w:name="Medium Grid 3 Accent 3" w:semiHidden="0" w:uiPriority="69" w:unhideWhenUsed="0"/>
-    <w:lsdException w:name="Dark List Accent 3" w:semiHidden="0" w:uiPriority="70" w:unhideWhenUsed="0"/>
-    <w:lsdException w:name="Colorful Shading Accent 3" w:semiHidden="0" w:uiPriority="71" w:unhideWhenUsed="0"/>
-    <w:lsdException w:name="Colorful List Accent 3" w:semiHidden="0" w:uiPriority="72" w:unhideWhenUsed="0"/>
-    <w:lsdException w:name="Colorful Grid Accent 3" w:semiHidden="0" w:uiPriority="73" w:unhideWhenUsed="0"/>
-    <w:lsdException w:name="Light Shading Accent 4" w:semiHidden="0" w:uiPriority="60" w:unhideWhenUsed="0"/>
-    <w:lsdException w:name="Light List Accent 4" w:semiHidden="0" w:uiPriority="61" w:unhideWhenUsed="0"/>
-    <w:lsdException w:name="Light Grid Accent 4" w:semiHidden="0" w:uiPriority="62" w:unhideWhenUsed="0"/>
-    <w:lsdException w:name="Medium Shading 1 Accent 4" w:semiHidden="0" w:uiPriority="63" w:unhideWhenUsed="0"/>
-    <w:lsdException w:name="Medium Shading 2 Accent 4" w:semiHidden="0" w:uiPriority="64" w:unhideWhenUsed="0"/>
-    <w:lsdException w:name="Medium List 1 Accent 4" w:semiHidden="0" w:uiPriority="65" w:unhideWhenUsed="0"/>
-    <w:lsdException w:name="Medium List 2 Accent 4" w:semiHidden="0" w:uiPriority="66" w:unhideWhenUsed="0"/>
-    <w:lsdException w:name="Medium Grid 1 Accent 4" w:semiHidden="0" w:uiPriority="67" w:unhideWhenUsed="0"/>
-    <w:lsdException w:name="Medium Grid 2 Accent 4" w:semiHidden="0" w:uiPriority="68" w:unhideWhenUsed="0"/>
-    <w:lsdException w:name="Medium Grid 3 Accent 4" w:semiHidden="0" w:uiPriority="69" w:unhideWhenUsed="0"/>
-    <w:lsdException w:name="Dark List Accent 4" w:semiHidden="0" w:uiPriority="70" w:unhideWhenUsed="0"/>
-    <w:lsdException w:name="Colorful Shading Accent 4" w:semiHidden="0" w:uiPriority="71" w:unhideWhenUsed="0"/>
-    <w:lsdException w:name="Colorful List Accent 4" w:semiHidden="0" w:uiPriority="72" w:unhideWhenUsed="0"/>
-    <w:lsdException w:name="Colorful Grid Accent 4" w:semiHidden="0" w:uiPriority="73" w:unhideWhenUsed="0"/>
-    <w:lsdException w:name="Light Shading Accent 5" w:semiHidden="0" w:uiPriority="60" w:unhideWhenUsed="0"/>
-    <w:lsdException w:name="Light List Accent 5" w:semiHidden="0" w:uiPriority="61" w:unhideWhenUsed="0"/>
-    <w:lsdException w:name="Light Grid Accent 5" w:semiHidden="0" w:uiPriority="62" w:unhideWhenUsed="0"/>
-    <w:lsdException w:name="Medium Shading 1 Accent 5" w:semiHidden="0" w:uiPriority="63" w:unhideWhenUsed="0"/>
-    <w:lsdException w:name="Medium Shading 2 Accent 5" w:semiHidden="0" w:uiPriority="64" w:unhideWhenUsed="0"/>
-    <w:lsdException w:name="Medium List 1 Accent 5" w:semiHidden="0" w:uiPriority="65" w:unhideWhenUsed="0"/>
-    <w:lsdException w:name="Medium List 2 Accent 5" w:semiHidden="0" w:uiPriority="66" w:unhideWhenUsed="0"/>
-    <w:lsdException w:name="Medium Grid 1 Accent 5" w:semiHidden="0" w:uiPriority="67" w:unhideWhenUsed="0"/>
-    <w:lsdException w:name="Medium Grid 2 Accent 5" w:semiHidden="0" w:uiPriority="68" w:unhideWhenUsed="0"/>
-    <w:lsdException w:name="Medium Grid 3 Accent 5" w:semiHidden="0" w:uiPriority="69" w:unhideWhenUsed="0"/>
-    <w:lsdException w:name="Dark List Accent 5" w:semiHidden="0" w:uiPriority="70" w:unhideWhenUsed="0"/>
-    <w:lsdException w:name="Colorful Shading Accent 5" w:semiHidden="0" w:uiPriority="71" w:unhideWhenUsed="0"/>
-    <w:lsdException w:name="Colorful List Accent 5" w:semiHidden="0" w:uiPriority="72" w:unhideWhenUsed="0"/>
-    <w:lsdException w:name="Colorful Grid Accent 5" w:semiHidden="0" w:uiPriority="73" w:unhideWhenUsed="0"/>
-    <w:lsdException w:name="Light Shading Accent 6" w:semiHidden="0" w:uiPriority="60" w:unhideWhenUsed="0"/>
-    <w:lsdException w:name="Light List Accent 6" w:semiHidden="0" w:uiPriority="61" w:unhideWhenUsed="0"/>
-    <w:lsdException w:name="Light Grid Accent 6" w:semiHidden="0" w:uiPriority="62" w:unhideWhenUsed="0"/>
-    <w:lsdException w:name="Medium Shading 1 Accent 6" w:semiHidden="0" w:uiPriority="63" w:unhideWhenUsed="0"/>
-    <w:lsdException w:name="Medium Shading 2 Accent 6" w:semiHidden="0" w:uiPriority="64" w:unhideWhenUsed="0"/>
-    <w:lsdException w:name="Medium List 1 Accent 6" w:semiHidden="0" w:uiPriority="65" w:unhideWhenUsed="0"/>
-    <w:lsdException w:name="Medium List 2 Accent 6" w:semiHidden="0" w:uiPriority="66" w:unhideWhenUsed="0"/>
-    <w:lsdException w:name="Medium Grid 1 Accent 6" w:semiHidden="0" w:uiPriority="67" w:unhideWhenUsed="0"/>
-    <w:lsdException w:name="Medium Grid 2 Accent 6" w:semiHidden="0" w:uiPriority="68" w:unhideWhenUsed="0"/>
-    <w:lsdException w:name="Medium Grid 3 Accent 6" w:semiHidden="0" w:uiPriority="69" w:unhideWhenUsed="0"/>
-    <w:lsdException w:name="Dark List Accent 6" w:semiHidden="0" w:uiPriority="70" w:unhideWhenUsed="0"/>
-    <w:lsdException w:name="Colorful Shading Accent 6" w:semiHidden="0" w:uiPriority="71" w:unhideWhenUsed="0"/>
-    <w:lsdException w:name="Colorful List Accent 6" w:semiHidden="0" w:uiPriority="72" w:unhideWhenUsed="0"/>
-    <w:lsdException w:name="Colorful Grid Accent 6" w:semiHidden="0" w:uiPriority="73" w:unhideWhenUsed="0"/>
-    <w:lsdException w:name="Subtle Emphasis" w:semiHidden="0" w:uiPriority="19" w:unhideWhenUsed="0" w:qFormat="1"/>
-    <w:lsdException w:name="Intense Emphasis" w:semiHidden="0" w:uiPriority="21" w:unhideWhenUsed="0" w:qFormat="1"/>
-    <w:lsdException w:name="Subtle Reference" w:semiHidden="0" w:uiPriority="31" w:unhideWhenUsed="0" w:qFormat="1"/>
-    <w:lsdException w:name="Intense Reference" w:semiHidden="0" w:uiPriority="32" w:unhideWhenUsed="0" w:qFormat="1"/>
-    <w:lsdException w:name="Book Title" w:semiHidden="0" w:uiPriority="33" w:unhideWhenUsed="0" w:qFormat="1"/>
-    <w:lsdException w:name="Bibliography" w:uiPriority="37"/>
-    <w:lsdException w:name="TOC Heading" w:uiPriority="39" w:qFormat="1"/>
-  </w:latentStyles>
-  <w:style w:type="paragraph" w:default="1" w:styleId="Standard">
-    <w:name w:val="Normal"/>
-    <w:qFormat/>
-  </w:style>
-  <w:style w:type="character" w:default="1" w:styleId="Absatz-Standardschriftart">
-    <w:name w:val="Default Paragraph Font"/>
-    <w:uiPriority w:val="1"/>
-    <w:semiHidden/>
-    <w:unhideWhenUsed/>
-  </w:style>
-  <w:style w:type="table" w:default="1" w:styleId="NormaleTabelle">
-    <w:name w:val="Normal Table"/>
-    <w:uiPriority w:val="99"/>
-    <w:semiHidden/>
-    <w:unhideWhenUsed/>
-    <w:tblPr>
-      <w:tblInd w:w="0" w:type="dxa"/>
-      <w:tblCellMar>
-        <w:top w:w="0" w:type="dxa"/>
-        <w:left w:w="108" w:type="dxa"/>
-        <w:bottom w:w="0" w:type="dxa"/>
-        <w:right w:w="108" w:type="dxa"/>
-      </w:tblCellMar>
-    </w:tblPr>
-  </w:style>
-  <w:style w:type="numbering" w:default="1" w:styleId="KeineListe">
-    <w:name w:val="No List"/>
-    <w:uiPriority w:val="99"/>
-    <w:semiHidden/>
-    <w:unhideWhenUsed/>
-  </w:style>
-  <w:style w:type="paragraph" w:customStyle="1" w:styleId="46173580E7F540D8BBA14CFBAF6F0808">
-    <w:name w:val="46173580E7F540D8BBA14CFBAF6F0808"/>
-    <w:rsid w:val="00310FCF"/>
-  </w:style>
-  <w:style w:type="paragraph" w:customStyle="1" w:styleId="9B32A6BCD5FC4B4EA5A83778EB7C61D4">
-    <w:name w:val="9B32A6BCD5FC4B4EA5A83778EB7C61D4"/>
-    <w:rsid w:val="00310FCF"/>
-  </w:style>
-  <w:style w:type="paragraph" w:customStyle="1" w:styleId="B769F08F760844D690A8ACCECD59338B">
-    <w:name w:val="B769F08F760844D690A8ACCECD59338B"/>
-    <w:rsid w:val="00310FCF"/>
-  </w:style>
-  <w:style w:type="paragraph" w:customStyle="1" w:styleId="328A2A8EB97E48AA8913A3032C9BF80E">
-    <w:name w:val="328A2A8EB97E48AA8913A3032C9BF80E"/>
-    <w:rsid w:val="00310FCF"/>
-  </w:style>
-  <w:style w:type="paragraph" w:customStyle="1" w:styleId="D4B6E251C60B407384E33F5395CBE1AC">
-    <w:name w:val="D4B6E251C60B407384E33F5395CBE1AC"/>
-    <w:rsid w:val="00310FCF"/>
-  </w:style>
-</w:styles>
-</file>
-
-<file path=word/glossary/stylesWithEffects.xml><?xml version="1.0" encoding="utf-8"?>
-<w:styles xmlns:wpc="http://schemas.microsoft.com/office/word/2010/wordprocessingCanvas" xmlns:mc="http://schemas.openxmlformats.org/markup-compatibility/2006" xmlns:o="urn:schemas-microsoft-com:office:office" xmlns:r="http://schemas.openxmlformats.org/officeDocument/2006/relationships" xmlns:m="http://schemas.openxmlformats.org/officeDocument/2006/math" xmlns:v="urn:schemas-microsoft-com:vml" xmlns:wp14="http://schemas.microsoft.com/office/word/2010/wordprocessingDrawing" xmlns:wp="http://schemas.openxmlformats.org/drawingml/2006/wordprocessingDrawing" xmlns:w10="urn:schemas-microsoft-com:office:word" xmlns:w="http://schemas.openxmlformats.org/wordprocessingml/2006/main" xmlns:w14="http://schemas.microsoft.com/office/word/2010/wordml" xmlns:wpg="http://schemas.microsoft.com/office/word/2010/wordprocessingGroup" xmlns:wpi="http://schemas.microsoft.com/office/word/2010/wordprocessingInk" xmlns:wne="http://schemas.microsoft.com/office/word/2006/wordml" xmlns:wps="http://schemas.microsoft.com/office/word/2010/wordprocessingShape" mc:Ignorable="w14 wp14">
-  <w:docDefaults>
-    <w:rPrDefault>
-      <w:rPr>
-        <w:rFonts w:asciiTheme="minorHAnsi" w:eastAsiaTheme="minorEastAsia" w:hAnsiTheme="minorHAnsi" w:cstheme="minorBidi"/>
-        <w:sz w:val="22"/>
-        <w:szCs w:val="22"/>
-        <w:lang w:val="de-DE" w:eastAsia="de-DE" w:bidi="ar-SA"/>
-      </w:rPr>
-    </w:rPrDefault>
-    <w:pPrDefault>
-      <w:pPr>
-        <w:spacing w:after="200" w:line="276" w:lineRule="auto"/>
-      </w:pPr>
-    </w:pPrDefault>
-  </w:docDefaults>
-  <w:latentStyles w:defLockedState="0" w:defUIPriority="99" w:defSemiHidden="1" w:defUnhideWhenUsed="1" w:defQFormat="0" w:count="267">
-    <w:lsdException w:name="Normal" w:semiHidden="0" w:uiPriority="0" w:unhideWhenUsed="0" w:qFormat="1"/>
-    <w:lsdException w:name="heading 1" w:semiHidden="0" w:uiPriority="9" w:unhideWhenUsed="0" w:qFormat="1"/>
-    <w:lsdException w:name="heading 2" w:uiPriority="9" w:qFormat="1"/>
-    <w:lsdException w:name="heading 3" w:uiPriority="9" w:qFormat="1"/>
-    <w:lsdException w:name="heading 4" w:uiPriority="9" w:qFormat="1"/>
-    <w:lsdException w:name="heading 5" w:uiPriority="9" w:qFormat="1"/>
-    <w:lsdException w:name="heading 6" w:uiPriority="9" w:qFormat="1"/>
-    <w:lsdException w:name="heading 7" w:uiPriority="9" w:qFormat="1"/>
-    <w:lsdException w:name="heading 8" w:uiPriority="9" w:qFormat="1"/>
-    <w:lsdException w:name="heading 9" w:uiPriority="9" w:qFormat="1"/>
-    <w:lsdException w:name="toc 1" w:uiPriority="39"/>
-    <w:lsdException w:name="toc 2" w:uiPriority="39"/>
-    <w:lsdException w:name="toc 3" w:uiPriority="39"/>
-    <w:lsdException w:name="toc 4" w:uiPriority="39"/>
-    <w:lsdException w:name="toc 5" w:uiPriority="39"/>
-    <w:lsdException w:name="toc 6" w:uiPriority="39"/>
-    <w:lsdException w:name="toc 7" w:uiPriority="39"/>
-    <w:lsdException w:name="toc 8" w:uiPriority="39"/>
-    <w:lsdException w:name="toc 9" w:uiPriority="39"/>
-    <w:lsdException w:name="caption" w:uiPriority="35" w:qFormat="1"/>
-    <w:lsdException w:name="Title" w:semiHidden="0" w:uiPriority="10" w:unhideWhenUsed="0" w:qFormat="1"/>
-    <w:lsdException w:name="Default Paragraph Font" w:uiPriority="1"/>
-    <w:lsdException w:name="Subtitle" w:semiHidden="0" w:uiPriority="11" w:unhideWhenUsed="0" w:qFormat="1"/>
-    <w:lsdException w:name="Strong" w:semiHidden="0" w:uiPriority="22" w:unhideWhenUsed="0" w:qFormat="1"/>
-    <w:lsdException w:name="Emphasis" w:semiHidden="0" w:uiPriority="20" w:unhideWhenUsed="0" w:qFormat="1"/>
-    <w:lsdException w:name="Table Grid" w:semiHidden="0" w:uiPriority="59" w:unhideWhenUsed="0"/>
-    <w:lsdException w:name="Placeholder Text" w:unhideWhenUsed="0"/>
-    <w:lsdException w:name="No Spacing" w:semiHidden="0" w:uiPriority="1" w:unhideWhenUsed="0" w:qFormat="1"/>
-    <w:lsdException w:name="Light Shading" w:semiHidden="0" w:uiPriority="60" w:unhideWhenUsed="0"/>
-    <w:lsdException w:name="Light List" w:semiHidden="0" w:uiPriority="61" w:unhideWhenUsed="0"/>
-    <w:lsdException w:name="Light Grid" w:semiHidden="0" w:uiPriority="62" w:unhideWhenUsed="0"/>
-    <w:lsdException w:name="Medium Shading 1" w:semiHidden="0" w:uiPriority="63" w:unhideWhenUsed="0"/>
-    <w:lsdException w:name="Medium Shading 2" w:semiHidden="0" w:uiPriority="64" w:unhideWhenUsed="0"/>
-    <w:lsdException w:name="Medium List 1" w:semiHidden="0" w:uiPriority="65" w:unhideWhenUsed="0"/>
-    <w:lsdException w:name="Medium List 2" w:semiHidden="0" w:uiPriority="66" w:unhideWhenUsed="0"/>
-    <w:lsdException w:name="Medium Grid 1" w:semiHidden="0" w:uiPriority="67" w:unhideWhenUsed="0"/>
-    <w:lsdException w:name="Medium Grid 2" w:semiHidden="0" w:uiPriority="68" w:unhideWhenUsed="0"/>
-    <w:lsdException w:name="Medium Grid 3" w:semiHidden="0" w:uiPriority="69" w:unhideWhenUsed="0"/>
-    <w:lsdException w:name="Dark List" w:semiHidden="0" w:uiPriority="70" w:unhideWhenUsed="0"/>
-    <w:lsdException w:name="Colorful Shading" w:semiHidden="0" w:uiPriority="71" w:unhideWhenUsed="0"/>
-    <w:lsdException w:name="Colorful List" w:semiHidden="0" w:uiPriority="72" w:unhideWhenUsed="0"/>
-    <w:lsdException w:name="Colorful Grid" w:semiHidden="0" w:uiPriority="73" w:unhideWhenUsed="0"/>
-    <w:lsdException w:name="Light Shading Accent 1" w:semiHidden="0" w:uiPriority="60" w:unhideWhenUsed="0"/>
-    <w:lsdException w:name="Light List Accent 1" w:semiHidden="0" w:uiPriority="61" w:unhideWhenUsed="0"/>
-    <w:lsdException w:name="Light Grid Accent 1" w:semiHidden="0" w:uiPriority="62" w:unhideWhenUsed="0"/>
-    <w:lsdException w:name="Medium Shading 1 Accent 1" w:semiHidden="0" w:uiPriority="63" w:unhideWhenUsed="0"/>
-    <w:lsdException w:name="Medium Shading 2 Accent 1" w:semiHidden="0" w:uiPriority="64" w:unhideWhenUsed="0"/>
-    <w:lsdException w:name="Medium List 1 Accent 1" w:semiHidden="0" w:uiPriority="65" w:unhideWhenUsed="0"/>
-    <w:lsdException w:name="Revision" w:unhideWhenUsed="0"/>
-    <w:lsdException w:name="List Paragraph" w:semiHidden="0" w:uiPriority="34" w:unhideWhenUsed="0" w:qFormat="1"/>
-    <w:lsdException w:name="Quote" w:semiHidden="0" w:uiPriority="29" w:unhideWhenUsed="0" w:qFormat="1"/>
-    <w:lsdException w:name="Intense Quote" w:semiHidden="0" w:uiPriority="30" w:unhideWhenUsed="0" w:qFormat="1"/>
-    <w:lsdException w:name="Medium List 2 Accent 1" w:semiHidden="0" w:uiPriority="66" w:unhideWhenUsed="0"/>
-    <w:lsdException w:name="Medium Grid 1 Accent 1" w:semiHidden="0" w:uiPriority="67" w:unhideWhenUsed="0"/>
-    <w:lsdException w:name="Medium Grid 2 Accent 1" w:semiHidden="0" w:uiPriority="68" w:unhideWhenUsed="0"/>
-    <w:lsdException w:name="Medium Grid 3 Accent 1" w:semiHidden="0" w:uiPriority="69" w:unhideWhenUsed="0"/>
-    <w:lsdException w:name="Dark List Accent 1" w:semiHidden="0" w:uiPriority="70" w:unhideWhenUsed="0"/>
-    <w:lsdException w:name="Colorful Shading Accent 1" w:semiHidden="0" w:uiPriority="71" w:unhideWhenUsed="0"/>
-    <w:lsdException w:name="Colorful List Accent 1" w:semiHidden="0" w:uiPriority="72" w:unhideWhenUsed="0"/>
-    <w:lsdException w:name="Colorful Grid Accent 1" w:semiHidden="0" w:uiPriority="73" w:unhideWhenUsed="0"/>
-    <w:lsdException w:name="Light Shading Accent 2" w:semiHidden="0" w:uiPriority="60" w:unhideWhenUsed="0"/>
-    <w:lsdException w:name="Light List Accent 2" w:semiHidden="0" w:uiPriority="61" w:unhideWhenUsed="0"/>
-    <w:lsdException w:name="Light Grid Accent 2" w:semiHidden="0" w:uiPriority="62" w:unhideWhenUsed="0"/>
-    <w:lsdException w:name="Medium Shading 1 Accent 2" w:semiHidden="0" w:uiPriority="63" w:unhideWhenUsed="0"/>
-    <w:lsdException w:name="Medium Shading 2 Accent 2" w:semiHidden="0" w:uiPriority="64" w:unhideWhenUsed="0"/>
-    <w:lsdException w:name="Medium List 1 Accent 2" w:semiHidden="0" w:uiPriority="65" w:unhideWhenUsed="0"/>
-    <w:lsdException w:name="Medium List 2 Accent 2" w:semiHidden="0" w:uiPriority="66" w:unhideWhenUsed="0"/>
-    <w:lsdException w:name="Medium Grid 1 Accent 2" w:semiHidden="0" w:uiPriority="67" w:unhideWhenUsed="0"/>
-    <w:lsdException w:name="Medium Grid 2 Accent 2" w:semiHidden="0" w:uiPriority="68" w:unhideWhenUsed="0"/>
-    <w:lsdException w:name="Medium Grid 3 Accent 2" w:semiHidden="0" w:uiPriority="69" w:unhideWhenUsed="0"/>
-    <w:lsdException w:name="Dark List Accent 2" w:semiHidden="0" w:uiPriority="70" w:unhideWhenUsed="0"/>
-    <w:lsdException w:name="Colorful Shading Accent 2" w:semiHidden="0" w:uiPriority="71" w:unhideWhenUsed="0"/>
-    <w:lsdException w:name="Colorful List Accent 2" w:semiHidden="0" w:uiPriority="72" w:unhideWhenUsed="0"/>
-    <w:lsdException w:name="Colorful Grid Accent 2" w:semiHidden="0" w:uiPriority="73" w:unhideWhenUsed="0"/>
-    <w:lsdException w:name="Light Shading Accent 3" w:semiHidden="0" w:uiPriority="60" w:unhideWhenUsed="0"/>
-    <w:lsdException w:name="Light List Accent 3" w:semiHidden="0" w:uiPriority="61" w:unhideWhenUsed="0"/>
-    <w:lsdException w:name="Light Grid Accent 3" w:semiHidden="0" w:uiPriority="62" w:unhideWhenUsed="0"/>
-    <w:lsdException w:name="Medium Shading 1 Accent 3" w:semiHidden="0" w:uiPriority="63" w:unhideWhenUsed="0"/>
-    <w:lsdException w:name="Medium Shading 2 Accent 3" w:semiHidden="0" w:uiPriority="64" w:unhideWhenUsed="0"/>
-    <w:lsdException w:name="Medium List 1 Accent 3" w:semiHidden="0" w:uiPriority="65" w:unhideWhenUsed="0"/>
-    <w:lsdException w:name="Medium List 2 Accent 3" w:semiHidden="0" w:uiPriority="66" w:unhideWhenUsed="0"/>
-    <w:lsdException w:name="Medium Grid 1 Accent 3" w:semiHidden="0" w:uiPriority="67" w:unhideWhenUsed="0"/>
-    <w:lsdException w:name="Medium Grid 2 Accent 3" w:semiHidden="0" w:uiPriority="68" w:unhideWhenUsed="0"/>
-    <w:lsdException w:name="Medium Grid 3 Accent 3" w:semiHidden="0" w:uiPriority="69" w:unhideWhenUsed="0"/>
-    <w:lsdException w:name="Dark List Accent 3" w:semiHidden="0" w:uiPriority="70" w:unhideWhenUsed="0"/>
-    <w:lsdException w:name="Colorful Shading Accent 3" w:semiHidden="0" w:uiPriority="71" w:unhideWhenUsed="0"/>
-    <w:lsdException w:name="Colorful List Accent 3" w:semiHidden="0" w:uiPriority="72" w:unhideWhenUsed="0"/>
-    <w:lsdException w:name="Colorful Grid Accent 3" w:semiHidden="0" w:uiPriority="73" w:unhideWhenUsed="0"/>
-    <w:lsdException w:name="Light Shading Accent 4" w:semiHidden="0" w:uiPriority="60" w:unhideWhenUsed="0"/>
-    <w:lsdException w:name="Light List Accent 4" w:semiHidden="0" w:uiPriority="61" w:unhideWhenUsed="0"/>
-    <w:lsdException w:name="Light Grid Accent 4" w:semiHidden="0" w:uiPriority="62" w:unhideWhenUsed="0"/>
-    <w:lsdException w:name="Medium Shading 1 Accent 4" w:semiHidden="0" w:uiPriority="63" w:unhideWhenUsed="0"/>
-    <w:lsdException w:name="Medium Shading 2 Accent 4" w:semiHidden="0" w:uiPriority="64" w:unhideWhenUsed="0"/>
-    <w:lsdException w:name="Medium List 1 Accent 4" w:semiHidden="0" w:uiPriority="65" w:unhideWhenUsed="0"/>
-    <w:lsdException w:name="Medium List 2 Accent 4" w:semiHidden="0" w:uiPriority="66" w:unhideWhenUsed="0"/>
-    <w:lsdException w:name="Medium Grid 1 Accent 4" w:semiHidden="0" w:uiPriority="67" w:unhideWhenUsed="0"/>
-    <w:lsdException w:name="Medium Grid 2 Accent 4" w:semiHidden="0" w:uiPriority="68" w:unhideWhenUsed="0"/>
-    <w:lsdException w:name="Medium Grid 3 Accent 4" w:semiHidden="0" w:uiPriority="69" w:unhideWhenUsed="0"/>
-    <w:lsdException w:name="Dark List Accent 4" w:semiHidden="0" w:uiPriority="70" w:unhideWhenUsed="0"/>
-    <w:lsdException w:name="Colorful Shading Accent 4" w:semiHidden="0" w:uiPriority="71" w:unhideWhenUsed="0"/>
-    <w:lsdException w:name="Colorful List Accent 4" w:semiHidden="0" w:uiPriority="72" w:unhideWhenUsed="0"/>
-    <w:lsdException w:name="Colorful Grid Accent 4" w:semiHidden="0" w:uiPriority="73" w:unhideWhenUsed="0"/>
-    <w:lsdException w:name="Light Shading Accent 5" w:semiHidden="0" w:uiPriority="60" w:unhideWhenUsed="0"/>
-    <w:lsdException w:name="Light List Accent 5" w:semiHidden="0" w:uiPriority="61" w:unhideWhenUsed="0"/>
-    <w:lsdException w:name="Light Grid Accent 5" w:semiHidden="0" w:uiPriority="62" w:unhideWhenUsed="0"/>
-    <w:lsdException w:name="Medium Shading 1 Accent 5" w:semiHidden="0" w:uiPriority="63" w:unhideWhenUsed="0"/>
-    <w:lsdException w:name="Medium Shading 2 Accent 5" w:semiHidden="0" w:uiPriority="64" w:unhideWhenUsed="0"/>
-    <w:lsdException w:name="Medium List 1 Accent 5" w:semiHidden="0" w:uiPriority="65" w:unhideWhenUsed="0"/>
-    <w:lsdException w:name="Medium List 2 Accent 5" w:semiHidden="0" w:uiPriority="66" w:unhideWhenUsed="0"/>
-    <w:lsdException w:name="Medium Grid 1 Accent 5" w:semiHidden="0" w:uiPriority="67" w:unhideWhenUsed="0"/>
-    <w:lsdException w:name="Medium Grid 2 Accent 5" w:semiHidden="0" w:uiPriority="68" w:unhideWhenUsed="0"/>
-    <w:lsdException w:name="Medium Grid 3 Accent 5" w:semiHidden="0" w:uiPriority="69" w:unhideWhenUsed="0"/>
-    <w:lsdException w:name="Dark List Accent 5" w:semiHidden="0" w:uiPriority="70" w:unhideWhenUsed="0"/>
-    <w:lsdException w:name="Colorful Shading Accent 5" w:semiHidden="0" w:uiPriority="71" w:unhideWhenUsed="0"/>
-    <w:lsdException w:name="Colorful List Accent 5" w:semiHidden="0" w:uiPriority="72" w:unhideWhenUsed="0"/>
-    <w:lsdException w:name="Colorful Grid Accent 5" w:semiHidden="0" w:uiPriority="73" w:unhideWhenUsed="0"/>
-    <w:lsdException w:name="Light Shading Accent 6" w:semiHidden="0" w:uiPriority="60" w:unhideWhenUsed="0"/>
-    <w:lsdException w:name="Light List Accent 6" w:semiHidden="0" w:uiPriority="61" w:unhideWhenUsed="0"/>
-    <w:lsdException w:name="Light Grid Accent 6" w:semiHidden="0" w:uiPriority="62" w:unhideWhenUsed="0"/>
-    <w:lsdException w:name="Medium Shading 1 Accent 6" w:semiHidden="0" w:uiPriority="63" w:unhideWhenUsed="0"/>
-    <w:lsdException w:name="Medium Shading 2 Accent 6" w:semiHidden="0" w:uiPriority="64" w:unhideWhenUsed="0"/>
-    <w:lsdException w:name="Medium List 1 Accent 6" w:semiHidden="0" w:uiPriority="65" w:unhideWhenUsed="0"/>
-    <w:lsdException w:name="Medium List 2 Accent 6" w:semiHidden="0" w:uiPriority="66" w:unhideWhenUsed="0"/>
-    <w:lsdException w:name="Medium Grid 1 Accent 6" w:semiHidden="0" w:uiPriority="67" w:unhideWhenUsed="0"/>
-    <w:lsdException w:name="Medium Grid 2 Accent 6" w:semiHidden="0" w:uiPriority="68" w:unhideWhenUsed="0"/>
-    <w:lsdException w:name="Medium Grid 3 Accent 6" w:semiHidden="0" w:uiPriority="69" w:unhideWhenUsed="0"/>
-    <w:lsdException w:name="Dark List Accent 6" w:semiHidden="0" w:uiPriority="70" w:unhideWhenUsed="0"/>
-    <w:lsdException w:name="Colorful Shading Accent 6" w:semiHidden="0" w:uiPriority="71" w:unhideWhenUsed="0"/>
-    <w:lsdException w:name="Colorful List Accent 6" w:semiHidden="0" w:uiPriority="72" w:unhideWhenUsed="0"/>
-    <w:lsdException w:name="Colorful Grid Accent 6" w:semiHidden="0" w:uiPriority="73" w:unhideWhenUsed="0"/>
-    <w:lsdException w:name="Subtle Emphasis" w:semiHidden="0" w:uiPriority="19" w:unhideWhenUsed="0" w:qFormat="1"/>
-    <w:lsdException w:name="Intense Emphasis" w:semiHidden="0" w:uiPriority="21" w:unhideWhenUsed="0" w:qFormat="1"/>
-    <w:lsdException w:name="Subtle Reference" w:semiHidden="0" w:uiPriority="31" w:unhideWhenUsed="0" w:qFormat="1"/>
-    <w:lsdException w:name="Intense Reference" w:semiHidden="0" w:uiPriority="32" w:unhideWhenUsed="0" w:qFormat="1"/>
-    <w:lsdException w:name="Book Title" w:semiHidden="0" w:uiPriority="33" w:unhideWhenUsed="0" w:qFormat="1"/>
-    <w:lsdException w:name="Bibliography" w:uiPriority="37"/>
-    <w:lsdException w:name="TOC Heading" w:uiPriority="39" w:qFormat="1"/>
-  </w:latentStyles>
-  <w:style w:type="paragraph" w:default="1" w:styleId="Standard">
-    <w:name w:val="Normal"/>
-    <w:qFormat/>
-  </w:style>
-  <w:style w:type="character" w:default="1" w:styleId="Absatz-Standardschriftart">
-    <w:name w:val="Default Paragraph Font"/>
-    <w:uiPriority w:val="1"/>
-    <w:semiHidden/>
-    <w:unhideWhenUsed/>
-  </w:style>
-  <w:style w:type="table" w:default="1" w:styleId="NormaleTabelle">
-    <w:name w:val="Normal Table"/>
-    <w:uiPriority w:val="99"/>
-    <w:semiHidden/>
-    <w:unhideWhenUsed/>
-    <w:tblPr>
-      <w:tblInd w:w="0" w:type="dxa"/>
-      <w:tblCellMar>
-        <w:top w:w="0" w:type="dxa"/>
-        <w:left w:w="108" w:type="dxa"/>
-        <w:bottom w:w="0" w:type="dxa"/>
-        <w:right w:w="108" w:type="dxa"/>
-      </w:tblCellMar>
-    </w:tblPr>
-  </w:style>
-  <w:style w:type="numbering" w:default="1" w:styleId="KeineListe">
-    <w:name w:val="No List"/>
-    <w:uiPriority w:val="99"/>
-    <w:semiHidden/>
-    <w:unhideWhenUsed/>
-  </w:style>
-  <w:style w:type="paragraph" w:customStyle="1" w:styleId="46173580E7F540D8BBA14CFBAF6F0808">
-    <w:name w:val="46173580E7F540D8BBA14CFBAF6F0808"/>
-    <w:rsid w:val="00310FCF"/>
-  </w:style>
-  <w:style w:type="paragraph" w:customStyle="1" w:styleId="9B32A6BCD5FC4B4EA5A83778EB7C61D4">
-    <w:name w:val="9B32A6BCD5FC4B4EA5A83778EB7C61D4"/>
-    <w:rsid w:val="00310FCF"/>
-  </w:style>
-  <w:style w:type="paragraph" w:customStyle="1" w:styleId="B769F08F760844D690A8ACCECD59338B">
-    <w:name w:val="B769F08F760844D690A8ACCECD59338B"/>
-    <w:rsid w:val="00310FCF"/>
-  </w:style>
-  <w:style w:type="paragraph" w:customStyle="1" w:styleId="328A2A8EB97E48AA8913A3032C9BF80E">
-    <w:name w:val="328A2A8EB97E48AA8913A3032C9BF80E"/>
-    <w:rsid w:val="00310FCF"/>
-  </w:style>
-  <w:style w:type="paragraph" w:customStyle="1" w:styleId="D4B6E251C60B407384E33F5395CBE1AC">
-    <w:name w:val="D4B6E251C60B407384E33F5395CBE1AC"/>
-    <w:rsid w:val="00310FCF"/>
-  </w:style>
-</w:styles>
-</file>
-
-<file path=word/glossary/webSettings.xml><?xml version="1.0" encoding="utf-8"?>
-<w:webSettings xmlns:mc="http://schemas.openxmlformats.org/markup-compatibility/2006" xmlns:r="http://schemas.openxmlformats.org/officeDocument/2006/relationships" xmlns:w="http://schemas.openxmlformats.org/wordprocessingml/2006/main" xmlns:w14="http://schemas.microsoft.com/office/word/2010/wordml" mc:Ignorable="w14">
-  <w:optimizeForBrowser/>
-  <w:allowPNG/>
-</w:webSettings>
-</file>
-
 <file path=word/theme/theme1.xml><?xml version="1.0" encoding="utf-8"?>
 <a:theme xmlns:a="http://schemas.openxmlformats.org/drawingml/2006/main" name="Larissa">
   <a:themeElements>
@@ -13569,7 +12477,7 @@
 </file>
 
 <file path=customXml/itemProps2.xml><?xml version="1.0" encoding="utf-8"?>
-<ds:datastoreItem xmlns:ds="http://schemas.openxmlformats.org/officeDocument/2006/customXml" ds:itemID="{FAA0548D-F24C-418E-BDA1-A737E2C038AE}">
+<ds:datastoreItem xmlns:ds="http://schemas.openxmlformats.org/officeDocument/2006/customXml" ds:itemID="{0FCB5065-DCE9-4760-94A0-6E4AEDB93EDE}">
   <ds:schemaRefs>
     <ds:schemaRef ds:uri="http://schemas.openxmlformats.org/officeDocument/2006/bibliography"/>
   </ds:schemaRefs>

</xml_diff>